<commit_message>
reglage de bug quand on stock la partie a la fin de celle-ci, ajout de detection du couleur pour l'historique et debut tp3 pour firebase
</commit_message>
<xml_diff>
--- a/doc/projet_3.docx
+++ b/doc/projet_3.docx
@@ -1,169 +1,153 @@
 
 <file path=word/document.xml><?xml version="1.0" encoding="utf-8"?>
-<w:document xmlns:o="urn:schemas-microsoft-com:office:office" xmlns:r="http://schemas.openxmlformats.org/officeDocument/2006/relationships" xmlns:v="urn:schemas-microsoft-com:vml" xmlns:w="http://schemas.openxmlformats.org/wordprocessingml/2006/main" xmlns:w10="urn:schemas-microsoft-com:office:word" xmlns:wp="http://schemas.openxmlformats.org/drawingml/2006/wordprocessingDrawing" xmlns:pic="http://schemas.openxmlformats.org/drawingml/2006/picture" xmlns:wps="http://schemas.microsoft.com/office/word/2010/wordprocessingShape" xmlns:wpg="http://schemas.microsoft.com/office/word/2010/wordprocessingGroup" xmlns:mc="http://schemas.openxmlformats.org/markup-compatibility/2006" xmlns:wp14="http://schemas.microsoft.com/office/word/2010/wordprocessingDrawing" xmlns:w14="http://schemas.microsoft.com/office/word/2010/wordml" xmlns:w15="http://schemas.microsoft.com/office/word/2012/wordml" mc:Ignorable="w14 wp14 w15">
+<w:document xmlns:wpc="http://schemas.microsoft.com/office/word/2010/wordprocessingCanvas" xmlns:cx="http://schemas.microsoft.com/office/drawing/2014/chartex" xmlns:cx1="http://schemas.microsoft.com/office/drawing/2015/9/8/chartex" xmlns:cx2="http://schemas.microsoft.com/office/drawing/2015/10/21/chartex" xmlns:cx3="http://schemas.microsoft.com/office/drawing/2016/5/9/chartex" xmlns:cx4="http://schemas.microsoft.com/office/drawing/2016/5/10/chartex" xmlns:cx5="http://schemas.microsoft.com/office/drawing/2016/5/11/chartex" xmlns:cx6="http://schemas.microsoft.com/office/drawing/2016/5/12/chartex" xmlns:cx7="http://schemas.microsoft.com/office/drawing/2016/5/13/chartex" xmlns:cx8="http://schemas.microsoft.com/office/drawing/2016/5/14/chartex" xmlns:mc="http://schemas.openxmlformats.org/markup-compatibility/2006" xmlns:aink="http://schemas.microsoft.com/office/drawing/2016/ink" xmlns:am3d="http://schemas.microsoft.com/office/drawing/2017/model3d" xmlns:o="urn:schemas-microsoft-com:office:office" xmlns:oel="http://schemas.microsoft.com/office/2019/extlst" xmlns:r="http://schemas.openxmlformats.org/officeDocument/2006/relationships" xmlns:m="http://schemas.openxmlformats.org/officeDocument/2006/math" xmlns:v="urn:schemas-microsoft-com:vml" xmlns:wp14="http://schemas.microsoft.com/office/word/2010/wordprocessingDrawing" xmlns:wp="http://schemas.openxmlformats.org/drawingml/2006/wordprocessingDrawing" xmlns:w10="urn:schemas-microsoft-com:office:word" xmlns:w="http://schemas.openxmlformats.org/wordprocessingml/2006/main" xmlns:w14="http://schemas.microsoft.com/office/word/2010/wordml" xmlns:w15="http://schemas.microsoft.com/office/word/2012/wordml" xmlns:w16cex="http://schemas.microsoft.com/office/word/2018/wordml/cex" xmlns:w16cid="http://schemas.microsoft.com/office/word/2016/wordml/cid" xmlns:w16="http://schemas.microsoft.com/office/word/2018/wordml" xmlns:w16du="http://schemas.microsoft.com/office/word/2023/wordml/word16du" xmlns:w16sdtdh="http://schemas.microsoft.com/office/word/2020/wordml/sdtdatahash" xmlns:w16sdtfl="http://schemas.microsoft.com/office/word/2024/wordml/sdtformatlock" xmlns:w16se="http://schemas.microsoft.com/office/word/2015/wordml/symex" xmlns:wpg="http://schemas.microsoft.com/office/word/2010/wordprocessingGroup" xmlns:wpi="http://schemas.microsoft.com/office/word/2010/wordprocessingInk" xmlns:wne="http://schemas.microsoft.com/office/word/2006/wordml" xmlns:wps="http://schemas.microsoft.com/office/word/2010/wordprocessingShape" mc:Ignorable="w14 w15 w16se w16cid w16 w16cex w16sdtdh w16sdtfl w16du wp14">
   <w:body>
     <w:p>
       <w:pPr>
         <w:pStyle w:val="Standard"/>
-        <w:rPr/>
-      </w:pPr>
-      <w:r>
-        <w:rPr/>
+        <w:rPr>
+          <w:rFonts w:hint="eastAsia"/>
+        </w:rPr>
+      </w:pPr>
+      <w:r>
         <w:t>Cégep du Vieux Montréal</w:t>
       </w:r>
     </w:p>
     <w:p>
       <w:pPr>
         <w:pStyle w:val="Standard"/>
-        <w:rPr/>
-      </w:pPr>
-      <w:r>
-        <w:rPr/>
-      </w:r>
+        <w:rPr>
+          <w:rFonts w:hint="eastAsia"/>
+        </w:rPr>
+      </w:pPr>
     </w:p>
     <w:p>
       <w:pPr>
         <w:pStyle w:val="Standard"/>
-        <w:rPr/>
-      </w:pPr>
-      <w:r>
-        <w:rPr/>
-      </w:r>
+        <w:rPr>
+          <w:rFonts w:hint="eastAsia"/>
+        </w:rPr>
+      </w:pPr>
     </w:p>
     <w:p>
       <w:pPr>
         <w:pStyle w:val="Standard"/>
-        <w:rPr/>
-      </w:pPr>
-      <w:r>
-        <w:rPr/>
-      </w:r>
+        <w:rPr>
+          <w:rFonts w:hint="eastAsia"/>
+        </w:rPr>
+      </w:pPr>
     </w:p>
     <w:p>
       <w:pPr>
         <w:pStyle w:val="Standard"/>
-        <w:rPr/>
-      </w:pPr>
-      <w:r>
-        <w:rPr/>
-      </w:r>
+        <w:rPr>
+          <w:rFonts w:hint="eastAsia"/>
+        </w:rPr>
+      </w:pPr>
     </w:p>
     <w:p>
       <w:pPr>
         <w:pStyle w:val="Standard"/>
-        <w:rPr/>
-      </w:pPr>
-      <w:r>
-        <w:rPr/>
-      </w:r>
+        <w:rPr>
+          <w:rFonts w:hint="eastAsia"/>
+        </w:rPr>
+      </w:pPr>
     </w:p>
     <w:p>
       <w:pPr>
         <w:pStyle w:val="Standard"/>
-        <w:rPr/>
-      </w:pPr>
-      <w:r>
-        <w:rPr/>
-      </w:r>
+        <w:rPr>
+          <w:rFonts w:hint="eastAsia"/>
+        </w:rPr>
+      </w:pPr>
     </w:p>
     <w:p>
       <w:pPr>
         <w:pStyle w:val="Standard"/>
-        <w:rPr/>
-      </w:pPr>
-      <w:r>
-        <w:rPr/>
-      </w:r>
+        <w:rPr>
+          <w:rFonts w:hint="eastAsia"/>
+        </w:rPr>
+      </w:pPr>
     </w:p>
     <w:p>
       <w:pPr>
         <w:pStyle w:val="Standard"/>
-        <w:rPr/>
-      </w:pPr>
-      <w:r>
-        <w:rPr/>
-      </w:r>
+        <w:rPr>
+          <w:rFonts w:hint="eastAsia"/>
+        </w:rPr>
+      </w:pPr>
     </w:p>
     <w:p>
       <w:pPr>
         <w:pStyle w:val="Standard"/>
-        <w:rPr/>
-      </w:pPr>
-      <w:r>
-        <w:rPr/>
-      </w:r>
+        <w:rPr>
+          <w:rFonts w:hint="eastAsia"/>
+        </w:rPr>
+      </w:pPr>
     </w:p>
     <w:p>
       <w:pPr>
         <w:pStyle w:val="Standard"/>
-        <w:rPr/>
-      </w:pPr>
-      <w:r>
-        <w:rPr/>
-      </w:r>
+        <w:rPr>
+          <w:rFonts w:hint="eastAsia"/>
+        </w:rPr>
+      </w:pPr>
     </w:p>
     <w:p>
       <w:pPr>
         <w:pStyle w:val="Standard"/>
-        <w:rPr/>
-      </w:pPr>
-      <w:r>
-        <w:rPr/>
-      </w:r>
+        <w:rPr>
+          <w:rFonts w:hint="eastAsia"/>
+        </w:rPr>
+      </w:pPr>
     </w:p>
     <w:p>
       <w:pPr>
         <w:pStyle w:val="Standard"/>
-        <w:rPr/>
-      </w:pPr>
-      <w:r>
-        <w:rPr/>
-      </w:r>
+        <w:rPr>
+          <w:rFonts w:hint="eastAsia"/>
+        </w:rPr>
+      </w:pPr>
     </w:p>
     <w:p>
       <w:pPr>
         <w:pStyle w:val="Standard"/>
-        <w:rPr/>
-      </w:pPr>
-      <w:r>
-        <w:rPr/>
-      </w:r>
+        <w:rPr>
+          <w:rFonts w:hint="eastAsia"/>
+        </w:rPr>
+      </w:pPr>
     </w:p>
     <w:p>
       <w:pPr>
         <w:pStyle w:val="Standard"/>
-        <w:rPr/>
-      </w:pPr>
-      <w:r>
-        <w:rPr/>
-      </w:r>
+        <w:rPr>
+          <w:rFonts w:hint="eastAsia"/>
+        </w:rPr>
+      </w:pPr>
     </w:p>
     <w:p>
       <w:pPr>
         <w:pStyle w:val="Standard"/>
-        <w:rPr/>
-      </w:pPr>
-      <w:r>
-        <w:rPr/>
-      </w:r>
+        <w:rPr>
+          <w:rFonts w:hint="eastAsia"/>
+        </w:rPr>
+      </w:pPr>
     </w:p>
     <w:p>
       <w:pPr>
         <w:pStyle w:val="Standard"/>
-        <w:rPr/>
-      </w:pPr>
-      <w:r>
-        <w:rPr/>
-      </w:r>
+        <w:rPr>
+          <w:rFonts w:hint="eastAsia"/>
+        </w:rPr>
+      </w:pPr>
     </w:p>
     <w:p>
       <w:pPr>
         <w:pStyle w:val="Standard"/>
-        <w:rPr/>
-      </w:pPr>
-      <w:r>
-        <w:rPr/>
-      </w:r>
+        <w:rPr>
+          <w:rFonts w:hint="eastAsia"/>
+        </w:rPr>
+      </w:pPr>
     </w:p>
     <w:p>
       <w:pPr>
@@ -172,7 +156,7 @@
           <w:top w:val="single" w:sz="4" w:space="1" w:color="B4C6E7"/>
           <w:bottom w:val="single" w:sz="4" w:space="1" w:color="B4C6E7"/>
         </w:pBdr>
-        <w:spacing w:before="0" w:after="0"/>
+        <w:spacing w:after="0"/>
         <w:jc w:val="center"/>
         <w:rPr>
           <w:rFonts w:ascii="Arial" w:hAnsi="Arial"/>
@@ -192,7 +176,7 @@
     <w:p>
       <w:pPr>
         <w:pStyle w:val="Textbody"/>
-        <w:spacing w:before="0" w:after="160"/>
+        <w:spacing w:after="160"/>
         <w:jc w:val="center"/>
         <w:rPr>
           <w:rFonts w:ascii="Arial" w:hAnsi="Arial"/>
@@ -212,25 +196,23 @@
     <w:p>
       <w:pPr>
         <w:pStyle w:val="Standard"/>
-        <w:rPr/>
-      </w:pPr>
-      <w:r>
-        <w:rPr/>
-      </w:r>
+        <w:rPr>
+          <w:rFonts w:hint="eastAsia"/>
+        </w:rPr>
+      </w:pPr>
     </w:p>
     <w:p>
       <w:pPr>
         <w:pStyle w:val="Standard"/>
-        <w:rPr/>
-      </w:pPr>
-      <w:r>
-        <w:rPr/>
-      </w:r>
+        <w:rPr>
+          <w:rFonts w:hint="eastAsia"/>
+        </w:rPr>
+      </w:pPr>
     </w:p>
     <w:p>
       <w:pPr>
         <w:pStyle w:val="Textbody"/>
-        <w:spacing w:before="0" w:after="160"/>
+        <w:spacing w:after="160"/>
         <w:jc w:val="right"/>
         <w:rPr>
           <w:rFonts w:ascii="Arial" w:hAnsi="Arial"/>
@@ -239,19 +221,24 @@
           <w:sz w:val="32"/>
         </w:rPr>
       </w:pPr>
-      <w:r>
+    </w:p>
+    <w:p>
+      <w:pPr>
+        <w:pStyle w:val="Textbody"/>
+        <w:spacing w:after="160"/>
+        <w:jc w:val="right"/>
         <w:rPr>
           <w:rFonts w:ascii="Arial" w:hAnsi="Arial"/>
           <w:b/>
           <w:color w:val="000000"/>
           <w:sz w:val="32"/>
         </w:rPr>
-      </w:r>
+      </w:pPr>
     </w:p>
     <w:p>
       <w:pPr>
         <w:pStyle w:val="Textbody"/>
-        <w:spacing w:before="0" w:after="160"/>
+        <w:spacing w:after="160"/>
         <w:jc w:val="right"/>
         <w:rPr>
           <w:rFonts w:ascii="Arial" w:hAnsi="Arial"/>
@@ -260,19 +247,24 @@
           <w:sz w:val="32"/>
         </w:rPr>
       </w:pPr>
-      <w:r>
+    </w:p>
+    <w:p>
+      <w:pPr>
+        <w:pStyle w:val="Textbody"/>
+        <w:spacing w:after="160"/>
+        <w:jc w:val="right"/>
         <w:rPr>
           <w:rFonts w:ascii="Arial" w:hAnsi="Arial"/>
           <w:b/>
           <w:color w:val="000000"/>
           <w:sz w:val="32"/>
         </w:rPr>
-      </w:r>
+      </w:pPr>
     </w:p>
     <w:p>
       <w:pPr>
         <w:pStyle w:val="Textbody"/>
-        <w:spacing w:before="0" w:after="160"/>
+        <w:spacing w:after="160"/>
         <w:jc w:val="right"/>
         <w:rPr>
           <w:rFonts w:ascii="Arial" w:hAnsi="Arial"/>
@@ -288,55 +280,13 @@
           <w:color w:val="000000"/>
           <w:sz w:val="32"/>
         </w:rPr>
+        <w:t>Réalisé par</w:t>
       </w:r>
     </w:p>
     <w:p>
       <w:pPr>
         <w:pStyle w:val="Textbody"/>
-        <w:spacing w:before="0" w:after="160"/>
-        <w:jc w:val="right"/>
-        <w:rPr>
-          <w:rFonts w:ascii="Arial" w:hAnsi="Arial"/>
-          <w:b/>
-          <w:color w:val="000000"/>
-          <w:sz w:val="32"/>
-        </w:rPr>
-      </w:pPr>
-      <w:r>
-        <w:rPr>
-          <w:rFonts w:ascii="Arial" w:hAnsi="Arial"/>
-          <w:b/>
-          <w:color w:val="000000"/>
-          <w:sz w:val="32"/>
-        </w:rPr>
-      </w:r>
-    </w:p>
-    <w:p>
-      <w:pPr>
-        <w:pStyle w:val="Textbody"/>
-        <w:spacing w:before="0" w:after="160"/>
-        <w:jc w:val="right"/>
-        <w:rPr>
-          <w:rFonts w:ascii="Arial" w:hAnsi="Arial"/>
-          <w:b/>
-          <w:color w:val="000000"/>
-          <w:sz w:val="32"/>
-        </w:rPr>
-      </w:pPr>
-      <w:r>
-        <w:rPr>
-          <w:rFonts w:ascii="Arial" w:hAnsi="Arial"/>
-          <w:b/>
-          <w:color w:val="000000"/>
-          <w:sz w:val="32"/>
-        </w:rPr>
-        <w:t>Réalisé par</w:t>
-      </w:r>
-    </w:p>
-    <w:p>
-      <w:pPr>
-        <w:pStyle w:val="Textbody"/>
-        <w:spacing w:before="0" w:after="160"/>
+        <w:spacing w:after="160"/>
         <w:jc w:val="right"/>
         <w:rPr>
           <w:rFonts w:ascii="Arial" w:hAnsi="Arial"/>
@@ -356,7 +306,7 @@
     <w:p>
       <w:pPr>
         <w:pStyle w:val="Textbody"/>
-        <w:spacing w:before="0" w:after="160"/>
+        <w:spacing w:after="160"/>
         <w:jc w:val="right"/>
         <w:rPr>
           <w:rFonts w:ascii="Arial" w:hAnsi="Arial"/>
@@ -376,7 +326,7 @@
     <w:p>
       <w:pPr>
         <w:pStyle w:val="Textbody"/>
-        <w:spacing w:before="0" w:after="160"/>
+        <w:spacing w:after="160"/>
         <w:jc w:val="right"/>
         <w:rPr>
           <w:rFonts w:ascii="Arial" w:hAnsi="Arial"/>
@@ -390,43 +340,49 @@
           <w:color w:val="000000"/>
           <w:sz w:val="28"/>
         </w:rPr>
-        <w:t>Romeo Barraza</w:t>
-      </w:r>
+        <w:t xml:space="preserve">Romeo </w:t>
+      </w:r>
+      <w:proofErr w:type="spellStart"/>
+      <w:r>
+        <w:rPr>
+          <w:rFonts w:ascii="Arial" w:hAnsi="Arial"/>
+          <w:color w:val="000000"/>
+          <w:sz w:val="28"/>
+        </w:rPr>
+        <w:t>Barraza</w:t>
+      </w:r>
+      <w:proofErr w:type="spellEnd"/>
       <w:r>
         <w:br w:type="page"/>
       </w:r>
     </w:p>
     <w:p>
       <w:pPr>
-        <w:pStyle w:val="Normal"/>
-        <w:spacing w:before="0" w:after="0"/>
-        <w:rPr/>
-      </w:pPr>
-      <w:r>
-        <w:rPr/>
-      </w:r>
-    </w:p>
-    <w:p>
-      <w:pPr>
-        <w:pStyle w:val="Normal"/>
-        <w:rPr/>
-      </w:pPr>
-      <w:r>
-        <w:rPr/>
-      </w:r>
-    </w:p>
-    <w:p>
-      <w:pPr>
-        <w:pStyle w:val="Heading1"/>
-        <w:spacing w:before="0" w:after="120"/>
-        <w:rPr/>
+        <w:rPr>
+          <w:rFonts w:hint="eastAsia"/>
+        </w:rPr>
+      </w:pPr>
+    </w:p>
+    <w:p>
+      <w:pPr>
+        <w:rPr>
+          <w:rFonts w:hint="eastAsia"/>
+        </w:rPr>
+      </w:pPr>
+    </w:p>
+    <w:p>
+      <w:pPr>
+        <w:pStyle w:val="Titre1"/>
+        <w:spacing w:before="0"/>
+        <w:rPr>
+          <w:rFonts w:hint="eastAsia"/>
+        </w:rPr>
       </w:pPr>
       <w:bookmarkStart w:id="0" w:name="__RefHeading___Toc963_2860338125"/>
       <w:bookmarkStart w:id="1" w:name="_Toc196572292"/>
       <w:bookmarkStart w:id="2" w:name="_Toc194301310"/>
       <w:bookmarkEnd w:id="0"/>
       <w:r>
-        <w:rPr/>
         <w:t>Table des matières</w:t>
       </w:r>
       <w:bookmarkEnd w:id="1"/>
@@ -436,33 +392,30 @@
       <w:pPr>
         <w:pStyle w:val="Standard"/>
         <w:rPr>
+          <w:rFonts w:hint="eastAsia"/>
           <w:sz w:val="16"/>
           <w:szCs w:val="16"/>
         </w:rPr>
       </w:pPr>
-      <w:r>
-        <w:rPr>
-          <w:sz w:val="16"/>
-          <w:szCs w:val="16"/>
-        </w:rPr>
-      </w:r>
     </w:p>
     <w:sdt>
       <w:sdtPr>
+        <w:id w:val="1436329407"/>
         <w:docPartObj>
           <w:docPartGallery w:val="Table of Contents"/>
-          <w:docPartUnique w:val="true"/>
+          <w:docPartUnique/>
         </w:docPartObj>
       </w:sdtPr>
       <w:sdtContent>
         <w:p>
           <w:pPr>
-            <w:pStyle w:val="TOC1"/>
+            <w:pStyle w:val="TM1"/>
             <w:tabs>
-              <w:tab w:val="clear" w:pos="709"/>
-              <w:tab w:val="right" w:pos="9971" w:leader="dot"/>
+              <w:tab w:val="right" w:leader="dot" w:pos="9971"/>
             </w:tabs>
-            <w:rPr/>
+            <w:rPr>
+              <w:rFonts w:hint="eastAsia"/>
+            </w:rPr>
           </w:pPr>
           <w:r>
             <w:fldChar w:fldCharType="begin"/>
@@ -485,6 +438,11 @@
                 <w:rStyle w:val="IndexLink"/>
               </w:rPr>
               <w:t>Table des matières</w:t>
+            </w:r>
+            <w:r>
+              <w:rPr>
+                <w:rStyle w:val="IndexLink"/>
+              </w:rPr>
               <w:tab/>
               <w:t>2</w:t>
             </w:r>
@@ -492,12 +450,13 @@
         </w:p>
         <w:p>
           <w:pPr>
-            <w:pStyle w:val="TOC1"/>
+            <w:pStyle w:val="TM1"/>
             <w:tabs>
-              <w:tab w:val="clear" w:pos="709"/>
-              <w:tab w:val="right" w:pos="9971" w:leader="dot"/>
+              <w:tab w:val="right" w:leader="dot" w:pos="9971"/>
             </w:tabs>
-            <w:rPr/>
+            <w:rPr>
+              <w:rFonts w:hint="eastAsia"/>
+            </w:rPr>
           </w:pPr>
           <w:hyperlink w:anchor="__RefHeading___Toc965_2860338125">
             <w:r>
@@ -505,6 +464,11 @@
                 <w:rStyle w:val="IndexLink"/>
               </w:rPr>
               <w:t>Introduction</w:t>
+            </w:r>
+            <w:r>
+              <w:rPr>
+                <w:rStyle w:val="IndexLink"/>
+              </w:rPr>
               <w:tab/>
               <w:t>3</w:t>
             </w:r>
@@ -512,12 +476,13 @@
         </w:p>
         <w:p>
           <w:pPr>
-            <w:pStyle w:val="TOC1"/>
+            <w:pStyle w:val="TM1"/>
             <w:tabs>
-              <w:tab w:val="clear" w:pos="709"/>
-              <w:tab w:val="right" w:pos="9971" w:leader="dot"/>
+              <w:tab w:val="right" w:leader="dot" w:pos="9971"/>
             </w:tabs>
-            <w:rPr/>
+            <w:rPr>
+              <w:rFonts w:hint="eastAsia"/>
+            </w:rPr>
           </w:pPr>
           <w:hyperlink w:anchor="__RefHeading___Toc967_2860338125">
             <w:r>
@@ -525,6 +490,11 @@
                 <w:rStyle w:val="IndexLink"/>
               </w:rPr>
               <w:t>Discussion</w:t>
+            </w:r>
+            <w:r>
+              <w:rPr>
+                <w:rStyle w:val="IndexLink"/>
+              </w:rPr>
               <w:tab/>
               <w:t>4</w:t>
             </w:r>
@@ -532,12 +502,13 @@
         </w:p>
         <w:p>
           <w:pPr>
-            <w:pStyle w:val="TOC2"/>
+            <w:pStyle w:val="TM2"/>
             <w:tabs>
-              <w:tab w:val="clear" w:pos="709"/>
-              <w:tab w:val="right" w:pos="9971" w:leader="dot"/>
+              <w:tab w:val="right" w:leader="dot" w:pos="9971"/>
             </w:tabs>
-            <w:rPr/>
+            <w:rPr>
+              <w:rFonts w:hint="eastAsia"/>
+            </w:rPr>
           </w:pPr>
           <w:hyperlink w:anchor="__RefHeading___Toc969_2860338125">
             <w:r>
@@ -545,6 +516,11 @@
                 <w:rStyle w:val="IndexLink"/>
               </w:rPr>
               <w:t>Expérience avec les technologies à l’étude</w:t>
+            </w:r>
+            <w:r>
+              <w:rPr>
+                <w:rStyle w:val="IndexLink"/>
+              </w:rPr>
               <w:tab/>
               <w:t>4</w:t>
             </w:r>
@@ -552,12 +528,13 @@
         </w:p>
         <w:p>
           <w:pPr>
-            <w:pStyle w:val="TOC2"/>
+            <w:pStyle w:val="TM2"/>
             <w:tabs>
-              <w:tab w:val="clear" w:pos="709"/>
-              <w:tab w:val="right" w:pos="9971" w:leader="dot"/>
+              <w:tab w:val="right" w:leader="dot" w:pos="9971"/>
             </w:tabs>
-            <w:rPr/>
+            <w:rPr>
+              <w:rFonts w:hint="eastAsia"/>
+            </w:rPr>
           </w:pPr>
           <w:hyperlink w:anchor="__RefHeading___Toc971_2860338125">
             <w:r>
@@ -565,6 +542,11 @@
                 <w:rStyle w:val="IndexLink"/>
               </w:rPr>
               <w:t>Pourquoi ces technologies sont intéressantes au sens large</w:t>
+            </w:r>
+            <w:r>
+              <w:rPr>
+                <w:rStyle w:val="IndexLink"/>
+              </w:rPr>
               <w:tab/>
               <w:t>4</w:t>
             </w:r>
@@ -572,12 +554,13 @@
         </w:p>
         <w:p>
           <w:pPr>
-            <w:pStyle w:val="TOC2"/>
+            <w:pStyle w:val="TM2"/>
             <w:tabs>
-              <w:tab w:val="clear" w:pos="709"/>
-              <w:tab w:val="right" w:pos="9971" w:leader="dot"/>
+              <w:tab w:val="right" w:leader="dot" w:pos="9971"/>
             </w:tabs>
-            <w:rPr/>
+            <w:rPr>
+              <w:rFonts w:hint="eastAsia"/>
+            </w:rPr>
           </w:pPr>
           <w:hyperlink w:anchor="__RefHeading___Toc973_2860338125">
             <w:r>
@@ -585,6 +568,11 @@
                 <w:rStyle w:val="IndexLink"/>
               </w:rPr>
               <w:t>Intéropérabilité</w:t>
+            </w:r>
+            <w:r>
+              <w:rPr>
+                <w:rStyle w:val="IndexLink"/>
+              </w:rPr>
               <w:tab/>
               <w:t>4</w:t>
             </w:r>
@@ -592,12 +580,13 @@
         </w:p>
         <w:p>
           <w:pPr>
-            <w:pStyle w:val="TOC1"/>
+            <w:pStyle w:val="TM1"/>
             <w:tabs>
-              <w:tab w:val="clear" w:pos="709"/>
-              <w:tab w:val="right" w:pos="9971" w:leader="dot"/>
+              <w:tab w:val="right" w:leader="dot" w:pos="9971"/>
             </w:tabs>
-            <w:rPr/>
+            <w:rPr>
+              <w:rFonts w:hint="eastAsia"/>
+            </w:rPr>
           </w:pPr>
           <w:hyperlink w:anchor="__RefHeading___Toc975_2860338125">
             <w:r>
@@ -605,6 +594,11 @@
                 <w:rStyle w:val="IndexLink"/>
               </w:rPr>
               <w:t>Veille</w:t>
+            </w:r>
+            <w:r>
+              <w:rPr>
+                <w:rStyle w:val="IndexLink"/>
+              </w:rPr>
               <w:tab/>
               <w:t>5</w:t>
             </w:r>
@@ -612,12 +606,13 @@
         </w:p>
         <w:p>
           <w:pPr>
-            <w:pStyle w:val="TOC2"/>
+            <w:pStyle w:val="TM2"/>
             <w:tabs>
-              <w:tab w:val="clear" w:pos="709"/>
-              <w:tab w:val="right" w:pos="9971" w:leader="dot"/>
+              <w:tab w:val="right" w:leader="dot" w:pos="9971"/>
             </w:tabs>
-            <w:rPr/>
+            <w:rPr>
+              <w:rFonts w:hint="eastAsia"/>
+            </w:rPr>
           </w:pPr>
           <w:hyperlink w:anchor="__RefHeading___Toc977_2860338125">
             <w:r>
@@ -625,6 +620,11 @@
                 <w:rStyle w:val="IndexLink"/>
               </w:rPr>
               <w:t>Algorithme Minimax</w:t>
+            </w:r>
+            <w:r>
+              <w:rPr>
+                <w:rStyle w:val="IndexLink"/>
+              </w:rPr>
               <w:tab/>
               <w:t>5</w:t>
             </w:r>
@@ -632,12 +632,13 @@
         </w:p>
         <w:p>
           <w:pPr>
-            <w:pStyle w:val="TOC2"/>
+            <w:pStyle w:val="TM2"/>
             <w:tabs>
-              <w:tab w:val="clear" w:pos="709"/>
-              <w:tab w:val="right" w:pos="9971" w:leader="dot"/>
+              <w:tab w:val="right" w:leader="dot" w:pos="9971"/>
             </w:tabs>
-            <w:rPr/>
+            <w:rPr>
+              <w:rFonts w:hint="eastAsia"/>
+            </w:rPr>
           </w:pPr>
           <w:hyperlink w:anchor="__RefHeading___Toc979_2860338125">
             <w:r>
@@ -645,6 +646,11 @@
                 <w:rStyle w:val="IndexLink"/>
               </w:rPr>
               <w:t>Firebase Realtime Database</w:t>
+            </w:r>
+            <w:r>
+              <w:rPr>
+                <w:rStyle w:val="IndexLink"/>
+              </w:rPr>
               <w:tab/>
               <w:t>5</w:t>
             </w:r>
@@ -652,12 +658,13 @@
         </w:p>
         <w:p>
           <w:pPr>
-            <w:pStyle w:val="TOC2"/>
+            <w:pStyle w:val="TM2"/>
             <w:tabs>
-              <w:tab w:val="clear" w:pos="709"/>
-              <w:tab w:val="right" w:pos="9971" w:leader="dot"/>
+              <w:tab w:val="right" w:leader="dot" w:pos="9971"/>
             </w:tabs>
-            <w:rPr/>
+            <w:rPr>
+              <w:rFonts w:hint="eastAsia"/>
+            </w:rPr>
           </w:pPr>
           <w:hyperlink w:anchor="__RefHeading___Toc981_2860338125">
             <w:r>
@@ -665,6 +672,11 @@
                 <w:rStyle w:val="IndexLink"/>
               </w:rPr>
               <w:t>Jetpack Compose</w:t>
+            </w:r>
+            <w:r>
+              <w:rPr>
+                <w:rStyle w:val="IndexLink"/>
+              </w:rPr>
               <w:tab/>
               <w:t>5</w:t>
             </w:r>
@@ -672,12 +684,13 @@
         </w:p>
         <w:p>
           <w:pPr>
-            <w:pStyle w:val="TOC1"/>
+            <w:pStyle w:val="TM1"/>
             <w:tabs>
-              <w:tab w:val="clear" w:pos="709"/>
-              <w:tab w:val="right" w:pos="9971" w:leader="dot"/>
+              <w:tab w:val="right" w:leader="dot" w:pos="9971"/>
             </w:tabs>
-            <w:rPr/>
+            <w:rPr>
+              <w:rFonts w:hint="eastAsia"/>
+            </w:rPr>
           </w:pPr>
           <w:hyperlink w:anchor="__RefHeading___Toc983_2860338125">
             <w:r>
@@ -685,6 +698,11 @@
                 <w:rStyle w:val="IndexLink"/>
               </w:rPr>
               <w:t>Conclusion</w:t>
+            </w:r>
+            <w:r>
+              <w:rPr>
+                <w:rStyle w:val="IndexLink"/>
+              </w:rPr>
               <w:tab/>
               <w:t>6</w:t>
             </w:r>
@@ -692,12 +710,13 @@
         </w:p>
         <w:p>
           <w:pPr>
-            <w:pStyle w:val="TOC2"/>
+            <w:pStyle w:val="TM2"/>
             <w:tabs>
-              <w:tab w:val="clear" w:pos="709"/>
-              <w:tab w:val="right" w:pos="9971" w:leader="dot"/>
+              <w:tab w:val="right" w:leader="dot" w:pos="9971"/>
             </w:tabs>
-            <w:rPr/>
+            <w:rPr>
+              <w:rFonts w:hint="eastAsia"/>
+            </w:rPr>
           </w:pPr>
           <w:hyperlink w:anchor="__RefHeading___Toc985_2860338125">
             <w:r>
@@ -705,6 +724,11 @@
                 <w:rStyle w:val="IndexLink"/>
               </w:rPr>
               <w:t>Impressions</w:t>
+            </w:r>
+            <w:r>
+              <w:rPr>
+                <w:rStyle w:val="IndexLink"/>
+              </w:rPr>
               <w:tab/>
               <w:t>6</w:t>
             </w:r>
@@ -712,12 +736,14 @@
         </w:p>
         <w:p>
           <w:pPr>
-            <w:pStyle w:val="TOC5"/>
+            <w:pStyle w:val="TM5"/>
             <w:tabs>
               <w:tab w:val="clear" w:pos="8838"/>
-              <w:tab w:val="right" w:pos="9971" w:leader="dot"/>
+              <w:tab w:val="right" w:leader="dot" w:pos="9971"/>
             </w:tabs>
-            <w:rPr/>
+            <w:rPr>
+              <w:rFonts w:hint="eastAsia"/>
+            </w:rPr>
           </w:pPr>
           <w:hyperlink w:anchor="__RefHeading___Toc987_2860338125">
             <w:r>
@@ -725,6 +751,11 @@
                 <w:rStyle w:val="IndexLink"/>
               </w:rPr>
               <w:t>Générales</w:t>
+            </w:r>
+            <w:r>
+              <w:rPr>
+                <w:rStyle w:val="IndexLink"/>
+              </w:rPr>
               <w:tab/>
               <w:t>6</w:t>
             </w:r>
@@ -732,12 +763,14 @@
         </w:p>
         <w:p>
           <w:pPr>
-            <w:pStyle w:val="TOC5"/>
+            <w:pStyle w:val="TM5"/>
             <w:tabs>
               <w:tab w:val="clear" w:pos="8838"/>
-              <w:tab w:val="right" w:pos="9971" w:leader="dot"/>
+              <w:tab w:val="right" w:leader="dot" w:pos="9971"/>
             </w:tabs>
-            <w:rPr/>
+            <w:rPr>
+              <w:rFonts w:hint="eastAsia"/>
+            </w:rPr>
           </w:pPr>
           <w:hyperlink w:anchor="__RefHeading___Toc989_2860338125">
             <w:r>
@@ -745,6 +778,11 @@
                 <w:rStyle w:val="IndexLink"/>
               </w:rPr>
               <w:t>Spécifiques au projet synthèse</w:t>
+            </w:r>
+            <w:r>
+              <w:rPr>
+                <w:rStyle w:val="IndexLink"/>
+              </w:rPr>
               <w:tab/>
               <w:t>6</w:t>
             </w:r>
@@ -752,12 +790,13 @@
         </w:p>
         <w:p>
           <w:pPr>
-            <w:pStyle w:val="TOC2"/>
+            <w:pStyle w:val="TM2"/>
             <w:tabs>
-              <w:tab w:val="clear" w:pos="709"/>
-              <w:tab w:val="right" w:pos="9971" w:leader="dot"/>
+              <w:tab w:val="right" w:leader="dot" w:pos="9971"/>
             </w:tabs>
-            <w:rPr/>
+            <w:rPr>
+              <w:rFonts w:hint="eastAsia"/>
+            </w:rPr>
           </w:pPr>
           <w:hyperlink w:anchor="__RefHeading___Toc991_2860338125">
             <w:r>
@@ -765,6 +804,11 @@
                 <w:rStyle w:val="IndexLink"/>
               </w:rPr>
               <w:t>Le futur des technologies étudiées</w:t>
+            </w:r>
+            <w:r>
+              <w:rPr>
+                <w:rStyle w:val="IndexLink"/>
+              </w:rPr>
               <w:tab/>
               <w:t>6</w:t>
             </w:r>
@@ -772,12 +816,13 @@
         </w:p>
         <w:p>
           <w:pPr>
-            <w:pStyle w:val="TOC1"/>
+            <w:pStyle w:val="TM1"/>
             <w:tabs>
-              <w:tab w:val="clear" w:pos="709"/>
-              <w:tab w:val="right" w:pos="9971" w:leader="dot"/>
+              <w:tab w:val="right" w:leader="dot" w:pos="9971"/>
             </w:tabs>
-            <w:rPr/>
+            <w:rPr>
+              <w:rFonts w:hint="eastAsia"/>
+            </w:rPr>
           </w:pPr>
           <w:hyperlink w:anchor="__RefHeading___Toc993_2860338125">
             <w:r>
@@ -785,6 +830,11 @@
                 <w:rStyle w:val="IndexLink"/>
               </w:rPr>
               <w:t>Références</w:t>
+            </w:r>
+            <w:r>
+              <w:rPr>
+                <w:rStyle w:val="IndexLink"/>
+              </w:rPr>
               <w:tab/>
               <w:t>7</w:t>
             </w:r>
@@ -792,12 +842,13 @@
         </w:p>
         <w:p>
           <w:pPr>
-            <w:pStyle w:val="TOC1"/>
+            <w:pStyle w:val="TM1"/>
             <w:tabs>
-              <w:tab w:val="clear" w:pos="709"/>
-              <w:tab w:val="right" w:pos="9971" w:leader="dot"/>
+              <w:tab w:val="right" w:leader="dot" w:pos="9971"/>
             </w:tabs>
-            <w:rPr/>
+            <w:rPr>
+              <w:rFonts w:hint="eastAsia"/>
+            </w:rPr>
           </w:pPr>
           <w:hyperlink w:anchor="__RefHeading___Toc995_2860338125">
             <w:r>
@@ -805,6 +856,11 @@
                 <w:rStyle w:val="IndexLink"/>
               </w:rPr>
               <w:t>Bibliographie</w:t>
+            </w:r>
+            <w:r>
+              <w:rPr>
+                <w:rStyle w:val="IndexLink"/>
+              </w:rPr>
               <w:tab/>
               <w:t>7</w:t>
             </w:r>
@@ -820,62 +876,57 @@
     </w:sdt>
     <w:p>
       <w:pPr>
-        <w:pStyle w:val="TOC1"/>
-        <w:tabs>
-          <w:tab w:val="clear" w:pos="709"/>
-          <w:tab w:val="right" w:pos="9971" w:leader="dot"/>
-        </w:tabs>
-        <w:rPr/>
-      </w:pPr>
-      <w:r>
-        <w:rPr/>
-      </w:r>
-    </w:p>
-    <w:p>
-      <w:pPr>
-        <w:pStyle w:val="TOC1"/>
-        <w:tabs>
-          <w:tab w:val="clear" w:pos="709"/>
-          <w:tab w:val="right" w:pos="9971" w:leader="dot"/>
-        </w:tabs>
-        <w:rPr/>
-      </w:pPr>
-      <w:r>
-        <w:rPr/>
-      </w:r>
-    </w:p>
-    <w:p>
-      <w:pPr>
-        <w:pStyle w:val="TOC1"/>
-        <w:tabs>
-          <w:tab w:val="clear" w:pos="709"/>
-          <w:tab w:val="right" w:pos="9971" w:leader="dot"/>
-        </w:tabs>
-        <w:rPr/>
-      </w:pPr>
-      <w:r>
-        <w:rPr/>
-      </w:r>
+        <w:pStyle w:val="TM1"/>
+        <w:tabs>
+          <w:tab w:val="right" w:leader="dot" w:pos="9971"/>
+        </w:tabs>
+        <w:rPr>
+          <w:rFonts w:hint="eastAsia"/>
+        </w:rPr>
+      </w:pPr>
+    </w:p>
+    <w:p>
+      <w:pPr>
+        <w:pStyle w:val="TM1"/>
+        <w:tabs>
+          <w:tab w:val="right" w:leader="dot" w:pos="9971"/>
+        </w:tabs>
+        <w:rPr>
+          <w:rFonts w:hint="eastAsia"/>
+        </w:rPr>
+      </w:pPr>
+    </w:p>
+    <w:p>
+      <w:pPr>
+        <w:pStyle w:val="TM1"/>
+        <w:tabs>
+          <w:tab w:val="right" w:leader="dot" w:pos="9971"/>
+        </w:tabs>
+        <w:rPr>
+          <w:rFonts w:hint="eastAsia"/>
+        </w:rPr>
+      </w:pPr>
     </w:p>
     <w:p>
       <w:pPr>
         <w:pStyle w:val="Textbody"/>
-        <w:keepNext w:val="true"/>
-        <w:spacing w:before="240" w:after="120"/>
-        <w:rPr/>
-      </w:pPr>
-      <w:r>
-        <w:rPr/>
-      </w:r>
+        <w:keepNext/>
+        <w:spacing w:before="240"/>
+        <w:rPr>
+          <w:rFonts w:hint="eastAsia"/>
+        </w:rPr>
+      </w:pPr>
       <w:r>
         <w:br w:type="page"/>
       </w:r>
     </w:p>
     <w:p>
       <w:pPr>
-        <w:pStyle w:val="Heading1"/>
-        <w:spacing w:before="0" w:after="120"/>
-        <w:rPr/>
+        <w:pStyle w:val="Titre1"/>
+        <w:spacing w:before="0"/>
+        <w:rPr>
+          <w:rFonts w:hint="eastAsia"/>
+        </w:rPr>
       </w:pPr>
       <w:bookmarkStart w:id="3" w:name="__RefHeading___Toc965_2860338125"/>
       <w:bookmarkStart w:id="4" w:name="_Toc196572293"/>
@@ -883,7 +934,7 @@
       <w:bookmarkStart w:id="6" w:name="_Toc189638504"/>
       <w:bookmarkEnd w:id="3"/>
       <w:r>
-        <w:rPr/>
+        <w:lastRenderedPageBreak/>
         <w:t>Introduction</w:t>
       </w:r>
       <w:bookmarkEnd w:id="4"/>
@@ -895,35 +946,37 @@
     </w:p>
     <w:p>
       <w:pPr>
-        <w:pStyle w:val="Heading1"/>
-        <w:spacing w:before="0" w:after="120"/>
-        <w:rPr/>
+        <w:pStyle w:val="Titre1"/>
+        <w:spacing w:before="0"/>
+        <w:rPr>
+          <w:rFonts w:hint="eastAsia"/>
+        </w:rPr>
       </w:pPr>
       <w:bookmarkStart w:id="7" w:name="__RefHeading___Toc967_2860338125"/>
-      <w:bookmarkStart w:id="8" w:name="_Toc196572294"/>
-      <w:bookmarkStart w:id="9" w:name="_Toc194301312"/>
+      <w:bookmarkStart w:id="8" w:name="_Toc194301312"/>
+      <w:bookmarkStart w:id="9" w:name="_Toc196572294"/>
       <w:bookmarkEnd w:id="7"/>
       <w:r>
-        <w:rPr/>
+        <w:lastRenderedPageBreak/>
         <w:t>D</w:t>
       </w:r>
+      <w:bookmarkEnd w:id="8"/>
+      <w:r>
+        <w:t>iscussion</w:t>
+      </w:r>
       <w:bookmarkEnd w:id="9"/>
-      <w:r>
-        <w:rPr/>
-        <w:t>iscussion</w:t>
-      </w:r>
-      <w:bookmarkEnd w:id="8"/>
-    </w:p>
-    <w:p>
-      <w:pPr>
-        <w:pStyle w:val="Heading2"/>
-        <w:rPr/>
+    </w:p>
+    <w:p>
+      <w:pPr>
+        <w:pStyle w:val="Titre2"/>
+        <w:rPr>
+          <w:rFonts w:hint="eastAsia"/>
+        </w:rPr>
       </w:pPr>
       <w:bookmarkStart w:id="10" w:name="__RefHeading___Toc969_2860338125"/>
       <w:bookmarkStart w:id="11" w:name="_Toc196572295"/>
       <w:bookmarkEnd w:id="10"/>
       <w:r>
-        <w:rPr/>
         <w:t>Expérience avec les technologies à l’étude</w:t>
       </w:r>
       <w:bookmarkEnd w:id="11"/>
@@ -935,10 +988,11 @@
           <w:ilvl w:val="0"/>
           <w:numId w:val="4"/>
         </w:numPr>
-        <w:rPr/>
-      </w:pPr>
-      <w:r>
-        <w:rPr/>
+        <w:rPr>
+          <w:rFonts w:hint="eastAsia"/>
+        </w:rPr>
+      </w:pPr>
+      <w:r>
         <w:t>Algorithme Minimax</w:t>
       </w:r>
     </w:p>
@@ -946,11 +1000,10 @@
       <w:pPr>
         <w:pStyle w:val="Textbody"/>
         <w:ind w:left="720"/>
-        <w:rPr/>
-      </w:pPr>
-      <w:r>
-        <w:rPr/>
-      </w:r>
+        <w:rPr>
+          <w:rFonts w:hint="eastAsia"/>
+        </w:rPr>
+      </w:pPr>
     </w:p>
     <w:p>
       <w:pPr>
@@ -959,22 +1012,166 @@
           <w:ilvl w:val="0"/>
           <w:numId w:val="4"/>
         </w:numPr>
-        <w:rPr/>
-      </w:pPr>
-      <w:r>
-        <w:rPr/>
+      </w:pPr>
+      <w:proofErr w:type="spellStart"/>
+      <w:r>
         <w:t>Firebase</w:t>
+      </w:r>
+      <w:proofErr w:type="spellEnd"/>
+    </w:p>
+    <w:p>
+      <w:pPr>
+        <w:pStyle w:val="Paragraphedeliste"/>
+      </w:pPr>
+    </w:p>
+    <w:p>
+      <w:pPr>
+        <w:pStyle w:val="Textbody"/>
+        <w:rPr>
+          <w:rFonts w:hint="eastAsia"/>
+        </w:rPr>
+      </w:pPr>
+      <w:proofErr w:type="spellStart"/>
+      <w:r>
+        <w:t>Firebase</w:t>
+      </w:r>
+      <w:proofErr w:type="spellEnd"/>
+      <w:r>
+        <w:t xml:space="preserve"> </w:t>
+      </w:r>
+      <w:proofErr w:type="spellStart"/>
+      <w:r>
+        <w:t>Realtime</w:t>
+      </w:r>
+      <w:proofErr w:type="spellEnd"/>
+      <w:r>
+        <w:t xml:space="preserve"> </w:t>
+      </w:r>
+      <w:proofErr w:type="spellStart"/>
+      <w:r>
+        <w:t>Database</w:t>
+      </w:r>
+      <w:proofErr w:type="spellEnd"/>
+      <w:r>
+        <w:t xml:space="preserve"> m’a était très utile </w:t>
+      </w:r>
+      <w:r>
+        <w:t>tout au long de mon projet en tant que base de donnée</w:t>
+      </w:r>
+      <w:r>
+        <w:rPr>
+          <w:rFonts w:hint="eastAsia"/>
+        </w:rPr>
+        <w:t>s</w:t>
+      </w:r>
+      <w:r>
+        <w:t>. Elle est très facile d’utilisation et possède une vaste documentation ce qui rend sont implémentatio</w:t>
+      </w:r>
+      <w:r>
+        <w:rPr>
+          <w:rFonts w:hint="eastAsia"/>
+        </w:rPr>
+        <w:t>n</w:t>
+      </w:r>
+      <w:r>
+        <w:t xml:space="preserve"> ainsi que le débogage très simple. Grace a sa structure JSON et à la synchronisation e temps réel, elle permet un échange fluide et rapide des données entre les utilisateurs.</w:t>
+      </w:r>
+    </w:p>
+    <w:p>
+      <w:pPr>
+        <w:pStyle w:val="Textbody"/>
+        <w:rPr>
+          <w:rFonts w:hint="eastAsia"/>
+        </w:rPr>
+      </w:pPr>
+      <w:r>
+        <w:t xml:space="preserve">Cependant, dans le cadre de notre projet, un jeu de shogi joueur contre IA, cette fonctionne de temps réel n’était pas si indispensable que je le pensais. </w:t>
+      </w:r>
+      <w:r>
+        <w:rPr>
+          <w:rFonts w:hint="eastAsia"/>
+        </w:rPr>
+        <w:t>E</w:t>
+      </w:r>
+      <w:r>
+        <w:t xml:space="preserve">n effet, notre système ne nécessite pas vraiment une synchronisation instantanée des données entre plusieurs clients, ce qui est l’un des principaux avantageux de </w:t>
+      </w:r>
+      <w:proofErr w:type="spellStart"/>
+      <w:r>
+        <w:t>Firebase</w:t>
+      </w:r>
+      <w:proofErr w:type="spellEnd"/>
+      <w:r>
+        <w:t xml:space="preserve"> </w:t>
+      </w:r>
+      <w:proofErr w:type="spellStart"/>
+      <w:r>
+        <w:t>Realtime</w:t>
+      </w:r>
+      <w:proofErr w:type="spellEnd"/>
+      <w:r>
+        <w:t xml:space="preserve"> </w:t>
+      </w:r>
+      <w:proofErr w:type="spellStart"/>
+      <w:r>
+        <w:t>Database</w:t>
+      </w:r>
+      <w:proofErr w:type="spellEnd"/>
+      <w:r>
+        <w:t>. Un model NoSQL plus classique que ce soit les autre</w:t>
+      </w:r>
+      <w:r>
+        <w:rPr>
+          <w:rFonts w:hint="eastAsia"/>
+        </w:rPr>
+        <w:t>s</w:t>
+      </w:r>
+      <w:r>
+        <w:t xml:space="preserve"> model de </w:t>
+      </w:r>
+      <w:proofErr w:type="spellStart"/>
+      <w:r>
+        <w:t>firebase</w:t>
+      </w:r>
+      <w:proofErr w:type="spellEnd"/>
+      <w:r>
+        <w:t xml:space="preserve"> comme Cloud </w:t>
+      </w:r>
+      <w:proofErr w:type="spellStart"/>
+      <w:r>
+        <w:t>FireStore</w:t>
+      </w:r>
+      <w:proofErr w:type="spellEnd"/>
+      <w:r>
+        <w:t xml:space="preserve"> ou d’une autre compagnie (MongoDB) aurais peut-être était plus adapter pour les performance</w:t>
+      </w:r>
+      <w:r>
+        <w:rPr>
+          <w:rFonts w:hint="eastAsia"/>
+        </w:rPr>
+        <w:t>s</w:t>
+      </w:r>
+      <w:r>
+        <w:t xml:space="preserve"> ou faciliter</w:t>
       </w:r>
     </w:p>
     <w:p>
       <w:pPr>
         <w:pStyle w:val="Textbody"/>
         <w:ind w:left="720"/>
-        <w:rPr/>
-      </w:pPr>
-      <w:r>
-        <w:rPr/>
-      </w:r>
+        <w:rPr>
+          <w:rFonts w:hint="eastAsia"/>
+          <w:lang w:val="fr-FR"/>
+        </w:rPr>
+      </w:pPr>
+    </w:p>
+    <w:p>
+      <w:pPr>
+        <w:pStyle w:val="Textbody"/>
+        <w:rPr>
+          <w:rFonts w:hint="eastAsia"/>
+        </w:rPr>
+      </w:pPr>
     </w:p>
     <w:p>
       <w:pPr>
@@ -983,32 +1180,38 @@
           <w:ilvl w:val="0"/>
           <w:numId w:val="4"/>
         </w:numPr>
-        <w:rPr/>
-      </w:pPr>
-      <w:r>
-        <w:rPr/>
-        <w:t>Jetpack Compose</w:t>
-      </w:r>
-    </w:p>
-    <w:p>
-      <w:pPr>
-        <w:pStyle w:val="BodyText"/>
-        <w:rPr/>
-      </w:pPr>
-      <w:r>
-        <w:rPr/>
-      </w:r>
-    </w:p>
-    <w:p>
-      <w:pPr>
-        <w:pStyle w:val="Heading2"/>
-        <w:rPr/>
+        <w:rPr>
+          <w:rFonts w:hint="eastAsia"/>
+        </w:rPr>
+      </w:pPr>
+      <w:proofErr w:type="spellStart"/>
+      <w:r>
+        <w:t>Jetpack</w:t>
+      </w:r>
+      <w:proofErr w:type="spellEnd"/>
+      <w:r>
+        <w:t xml:space="preserve"> Compose</w:t>
+      </w:r>
+    </w:p>
+    <w:p>
+      <w:pPr>
+        <w:pStyle w:val="Corpsdetexte"/>
+        <w:rPr>
+          <w:rFonts w:hint="eastAsia"/>
+        </w:rPr>
+      </w:pPr>
+    </w:p>
+    <w:p>
+      <w:pPr>
+        <w:pStyle w:val="Titre2"/>
+        <w:rPr>
+          <w:rFonts w:hint="eastAsia"/>
+        </w:rPr>
       </w:pPr>
       <w:bookmarkStart w:id="12" w:name="__RefHeading___Toc971_2860338125"/>
       <w:bookmarkStart w:id="13" w:name="_Toc196572296"/>
       <w:bookmarkEnd w:id="12"/>
       <w:r>
-        <w:rPr/>
         <w:t>Pourquoi ces technologies sont intéressantes au sens large</w:t>
       </w:r>
       <w:bookmarkEnd w:id="13"/>
@@ -1020,10 +1223,11 @@
           <w:ilvl w:val="0"/>
           <w:numId w:val="4"/>
         </w:numPr>
-        <w:rPr/>
-      </w:pPr>
-      <w:r>
-        <w:rPr/>
+        <w:rPr>
+          <w:rFonts w:hint="eastAsia"/>
+        </w:rPr>
+      </w:pPr>
+      <w:r>
         <w:t>Algorithme Minimax</w:t>
       </w:r>
     </w:p>
@@ -1031,11 +1235,10 @@
       <w:pPr>
         <w:pStyle w:val="Textbody"/>
         <w:ind w:left="720"/>
-        <w:rPr/>
-      </w:pPr>
-      <w:r>
-        <w:rPr/>
-      </w:r>
+        <w:rPr>
+          <w:rFonts w:hint="eastAsia"/>
+        </w:rPr>
+      </w:pPr>
     </w:p>
     <w:p>
       <w:pPr>
@@ -1044,22 +1247,163 @@
           <w:ilvl w:val="0"/>
           <w:numId w:val="4"/>
         </w:numPr>
-        <w:rPr/>
-      </w:pPr>
-      <w:r>
-        <w:rPr/>
+      </w:pPr>
+      <w:proofErr w:type="spellStart"/>
+      <w:r>
         <w:t>Firebase</w:t>
+      </w:r>
+      <w:proofErr w:type="spellEnd"/>
+    </w:p>
+    <w:p>
+      <w:pPr>
+        <w:pStyle w:val="Paragraphedeliste"/>
+      </w:pPr>
+    </w:p>
+    <w:p>
+      <w:pPr>
+        <w:pStyle w:val="Textbody"/>
+        <w:rPr>
+          <w:rFonts w:hint="eastAsia"/>
+        </w:rPr>
+      </w:pPr>
+      <w:r>
+        <w:rPr>
+          <w:rFonts w:hint="eastAsia"/>
+        </w:rPr>
+        <w:t>S</w:t>
+      </w:r>
+      <w:r>
+        <w:t xml:space="preserve">elon l’article de </w:t>
+      </w:r>
+      <w:proofErr w:type="spellStart"/>
+      <w:r>
+        <w:t>Betanet</w:t>
+      </w:r>
+      <w:proofErr w:type="spellEnd"/>
+      <w:r>
+        <w:t xml:space="preserve">, le </w:t>
+      </w:r>
+      <w:proofErr w:type="spellStart"/>
+      <w:r>
+        <w:t>Realtime</w:t>
+      </w:r>
+      <w:proofErr w:type="spellEnd"/>
+      <w:r>
+        <w:t xml:space="preserve"> </w:t>
+      </w:r>
+      <w:proofErr w:type="spellStart"/>
+      <w:r>
+        <w:t>Database</w:t>
+      </w:r>
+      <w:proofErr w:type="spellEnd"/>
+      <w:r>
+        <w:t xml:space="preserve"> est idéal pour des cas comme les chats en direct, les tableaux de bord collaboratifs ou encore les jeux multijoueur. </w:t>
+      </w:r>
+      <w:r>
+        <w:rPr>
+          <w:rFonts w:hint="eastAsia"/>
+        </w:rPr>
+        <w:t>C</w:t>
+      </w:r>
+      <w:r>
+        <w:t>es cas s’éloigne</w:t>
+      </w:r>
+      <w:r>
+        <w:rPr>
+          <w:rFonts w:hint="eastAsia"/>
+        </w:rPr>
+        <w:t>nt</w:t>
+      </w:r>
+      <w:r>
+        <w:t xml:space="preserve"> de notre jeux joueur contre IA, ce qui montre que le choix technologique bien que fonctionnel aurais pu être affine.</w:t>
+      </w:r>
+    </w:p>
+    <w:p>
+      <w:pPr>
+        <w:pStyle w:val="Textbody"/>
+        <w:rPr>
+          <w:rFonts w:hint="eastAsia"/>
+        </w:rPr>
+      </w:pPr>
+      <w:r>
+        <w:rPr>
+          <w:rFonts w:hint="eastAsia"/>
+        </w:rPr>
+        <w:t>D</w:t>
+      </w:r>
+      <w:r>
+        <w:t xml:space="preserve">’un point de vue technique, l’optimisation des performances est cruciale avec </w:t>
+      </w:r>
+      <w:proofErr w:type="spellStart"/>
+      <w:r>
+        <w:t>Realtime</w:t>
+      </w:r>
+      <w:proofErr w:type="spellEnd"/>
+      <w:r>
+        <w:t xml:space="preserve"> </w:t>
+      </w:r>
+      <w:proofErr w:type="spellStart"/>
+      <w:r>
+        <w:t>Database</w:t>
+      </w:r>
+      <w:proofErr w:type="spellEnd"/>
+      <w:r>
+        <w:t xml:space="preserve">. </w:t>
+      </w:r>
+      <w:r>
+        <w:rPr>
+          <w:rFonts w:hint="eastAsia"/>
+        </w:rPr>
+        <w:t>P</w:t>
+      </w:r>
+      <w:r>
+        <w:t xml:space="preserve">ar exemple, le blog </w:t>
+      </w:r>
+      <w:proofErr w:type="spellStart"/>
+      <w:r>
+        <w:t>Poespas</w:t>
+      </w:r>
+      <w:proofErr w:type="spellEnd"/>
+      <w:r>
+        <w:t xml:space="preserve"> insiste sur l’importance d’une bonne structuration des données pour éviter les appels redondants ou couteux en bande passante. </w:t>
+      </w:r>
+      <w:r>
+        <w:rPr>
+          <w:rFonts w:hint="eastAsia"/>
+        </w:rPr>
+        <w:t>C</w:t>
+      </w:r>
+      <w:r>
+        <w:t>e que nous avons réussi à règle au fur et à mesure de l’avancement de notre projet, permettant à certaines lecture</w:t>
+      </w:r>
+      <w:r>
+        <w:rPr>
+          <w:rFonts w:hint="eastAsia"/>
+        </w:rPr>
+        <w:t>s</w:t>
+      </w:r>
+      <w:r>
+        <w:t xml:space="preserve"> de données d’être simplifiées</w:t>
       </w:r>
     </w:p>
     <w:p>
       <w:pPr>
         <w:pStyle w:val="Textbody"/>
         <w:ind w:left="720"/>
-        <w:rPr/>
-      </w:pPr>
-      <w:r>
-        <w:rPr/>
-      </w:r>
+        <w:rPr>
+          <w:rFonts w:hint="eastAsia"/>
+          <w:lang w:val="fr-FR"/>
+        </w:rPr>
+      </w:pPr>
+    </w:p>
+    <w:p>
+      <w:pPr>
+        <w:pStyle w:val="Textbody"/>
+        <w:ind w:left="720"/>
+        <w:rPr>
+          <w:rFonts w:hint="eastAsia"/>
+        </w:rPr>
+      </w:pPr>
     </w:p>
     <w:p>
       <w:pPr>
@@ -1068,61 +1412,141 @@
           <w:ilvl w:val="0"/>
           <w:numId w:val="4"/>
         </w:numPr>
-        <w:rPr/>
-      </w:pPr>
-      <w:r>
-        <w:rPr/>
-        <w:t>Jetpack Compose</w:t>
+        <w:rPr>
+          <w:rFonts w:hint="eastAsia"/>
+        </w:rPr>
+      </w:pPr>
+      <w:proofErr w:type="spellStart"/>
+      <w:r>
+        <w:t>Jetpack</w:t>
+      </w:r>
+      <w:proofErr w:type="spellEnd"/>
+      <w:r>
+        <w:t xml:space="preserve"> Compose</w:t>
       </w:r>
     </w:p>
     <w:p>
       <w:pPr>
         <w:pStyle w:val="Textbody"/>
         <w:ind w:left="720"/>
-        <w:rPr/>
-      </w:pPr>
-      <w:r>
-        <w:rPr/>
-      </w:r>
-    </w:p>
-    <w:p>
-      <w:pPr>
-        <w:pStyle w:val="BodyText"/>
-        <w:rPr/>
-      </w:pPr>
-      <w:r>
-        <w:rPr/>
-      </w:r>
-    </w:p>
-    <w:p>
-      <w:pPr>
-        <w:pStyle w:val="Heading2"/>
-        <w:rPr/>
+        <w:rPr>
+          <w:rFonts w:hint="eastAsia"/>
+        </w:rPr>
+      </w:pPr>
+    </w:p>
+    <w:p>
+      <w:pPr>
+        <w:pStyle w:val="Corpsdetexte"/>
+        <w:rPr>
+          <w:rFonts w:hint="eastAsia"/>
+        </w:rPr>
+      </w:pPr>
+    </w:p>
+    <w:p>
+      <w:pPr>
+        <w:pStyle w:val="Titre2"/>
       </w:pPr>
       <w:bookmarkStart w:id="14" w:name="__RefHeading___Toc973_2860338125"/>
       <w:bookmarkStart w:id="15" w:name="_Toc196572297"/>
       <w:bookmarkEnd w:id="14"/>
-      <w:r>
-        <w:rPr/>
+      <w:proofErr w:type="spellStart"/>
+      <w:r>
         <w:t>Intéropérabilité</w:t>
       </w:r>
       <w:bookmarkEnd w:id="15"/>
+      <w:proofErr w:type="spellEnd"/>
+    </w:p>
+    <w:p>
+      <w:pPr>
+        <w:pStyle w:val="Titre2"/>
+      </w:pPr>
+    </w:p>
+    <w:p>
+      <w:pPr>
+        <w:pStyle w:val="Textbody"/>
+        <w:rPr>
+          <w:rFonts w:hint="eastAsia"/>
+          <w:lang w:val="fr-FR"/>
+        </w:rPr>
+      </w:pPr>
+      <w:r>
+        <w:t>Enfin, en termes d’interopérabilité, la très grande facilite</w:t>
+      </w:r>
+      <w:r>
+        <w:rPr>
+          <w:rFonts w:hint="eastAsia"/>
+        </w:rPr>
+        <w:t>r</w:t>
+      </w:r>
+      <w:r>
+        <w:t xml:space="preserve"> d</w:t>
+      </w:r>
+      <w:r>
+        <w:rPr>
+          <w:lang w:val="fr-FR"/>
+        </w:rPr>
+        <w:t>’</w:t>
+      </w:r>
+      <w:r>
+        <w:rPr>
+          <w:lang w:val="fr-FR"/>
+        </w:rPr>
+        <w:t xml:space="preserve">intégration de </w:t>
+      </w:r>
+      <w:proofErr w:type="spellStart"/>
+      <w:r>
+        <w:rPr>
+          <w:lang w:val="fr-FR"/>
+        </w:rPr>
+        <w:t>Firebase</w:t>
+      </w:r>
+      <w:proofErr w:type="spellEnd"/>
+      <w:r>
+        <w:rPr>
+          <w:lang w:val="fr-FR"/>
+        </w:rPr>
+        <w:t xml:space="preserve"> nous a permis d’intégrer d’autre fonctionnalité comme l’authentification et le stockage de fichier en passant par </w:t>
+      </w:r>
+      <w:proofErr w:type="spellStart"/>
+      <w:r>
+        <w:rPr>
+          <w:lang w:val="fr-FR"/>
+        </w:rPr>
+        <w:t>Jetpack</w:t>
+      </w:r>
+      <w:proofErr w:type="spellEnd"/>
+      <w:r>
+        <w:rPr>
+          <w:lang w:val="fr-FR"/>
+        </w:rPr>
+        <w:t xml:space="preserve"> Compose, créant ainsi un système cohérent et facile à maintenir.</w:t>
+      </w:r>
+    </w:p>
+    <w:p>
+      <w:pPr>
+        <w:pStyle w:val="Titre2"/>
+        <w:rPr>
+          <w:rFonts w:hint="eastAsia"/>
+        </w:rPr>
+      </w:pPr>
       <w:r>
         <w:br w:type="page"/>
       </w:r>
     </w:p>
     <w:p>
       <w:pPr>
-        <w:pStyle w:val="Heading1"/>
-        <w:spacing w:before="0" w:after="120"/>
-        <w:rPr/>
+        <w:pStyle w:val="Titre1"/>
+        <w:spacing w:before="0"/>
+        <w:rPr>
+          <w:rFonts w:hint="eastAsia"/>
+        </w:rPr>
       </w:pPr>
       <w:bookmarkStart w:id="16" w:name="__RefHeading___Toc975_2860338125"/>
       <w:bookmarkStart w:id="17" w:name="_Toc196572298"/>
       <w:bookmarkStart w:id="18" w:name="_Toc194301320"/>
       <w:bookmarkEnd w:id="16"/>
       <w:r>
-        <w:rPr/>
+        <w:lastRenderedPageBreak/>
         <w:t>Veille</w:t>
       </w:r>
       <w:bookmarkEnd w:id="17"/>
@@ -1130,43 +1554,69 @@
     </w:p>
     <w:p>
       <w:pPr>
-        <w:pStyle w:val="Heading2"/>
-        <w:rPr/>
+        <w:pStyle w:val="Titre2"/>
+        <w:rPr>
+          <w:rFonts w:hint="eastAsia"/>
+        </w:rPr>
       </w:pPr>
       <w:bookmarkStart w:id="19" w:name="__RefHeading___Toc977_2860338125"/>
       <w:bookmarkStart w:id="20" w:name="_Toc196572299"/>
       <w:bookmarkEnd w:id="19"/>
       <w:r>
-        <w:rPr/>
         <w:t>Algorithme Minimax</w:t>
       </w:r>
       <w:bookmarkEnd w:id="20"/>
     </w:p>
     <w:p>
       <w:pPr>
-        <w:pStyle w:val="Heading2"/>
-        <w:rPr/>
+        <w:pStyle w:val="Titre2"/>
+        <w:rPr>
+          <w:rFonts w:hint="eastAsia"/>
+        </w:rPr>
       </w:pPr>
       <w:bookmarkStart w:id="21" w:name="__RefHeading___Toc979_2860338125"/>
       <w:bookmarkStart w:id="22" w:name="_Toc196572300"/>
       <w:bookmarkEnd w:id="21"/>
-      <w:r>
-        <w:rPr/>
-        <w:t>Firebase Realtime Database</w:t>
+      <w:proofErr w:type="spellStart"/>
+      <w:r>
+        <w:t>Firebase</w:t>
+      </w:r>
+      <w:proofErr w:type="spellEnd"/>
+      <w:r>
+        <w:t xml:space="preserve"> </w:t>
+      </w:r>
+      <w:proofErr w:type="spellStart"/>
+      <w:r>
+        <w:t>Realtime</w:t>
+      </w:r>
+      <w:proofErr w:type="spellEnd"/>
+      <w:r>
+        <w:t xml:space="preserve"> </w:t>
+      </w:r>
+      <w:proofErr w:type="spellStart"/>
+      <w:r>
+        <w:t>Database</w:t>
       </w:r>
       <w:bookmarkEnd w:id="22"/>
-    </w:p>
-    <w:p>
-      <w:pPr>
-        <w:pStyle w:val="Heading2"/>
-        <w:rPr/>
+      <w:proofErr w:type="spellEnd"/>
+    </w:p>
+    <w:p>
+      <w:pPr>
+        <w:pStyle w:val="Titre2"/>
+        <w:rPr>
+          <w:rFonts w:hint="eastAsia"/>
+        </w:rPr>
       </w:pPr>
       <w:bookmarkStart w:id="23" w:name="__RefHeading___Toc981_2860338125"/>
       <w:bookmarkStart w:id="24" w:name="_Toc196572301"/>
       <w:bookmarkEnd w:id="23"/>
-      <w:r>
-        <w:rPr/>
-        <w:t>Jetpack Compose</w:t>
+      <w:proofErr w:type="spellStart"/>
+      <w:r>
+        <w:t>Jetpack</w:t>
+      </w:r>
+      <w:proofErr w:type="spellEnd"/>
+      <w:r>
+        <w:t xml:space="preserve"> Compose</w:t>
       </w:r>
       <w:bookmarkEnd w:id="24"/>
       <w:r>
@@ -1175,100 +1625,102 @@
     </w:p>
     <w:p>
       <w:pPr>
-        <w:pStyle w:val="Heading1"/>
-        <w:spacing w:before="0" w:after="120"/>
-        <w:rPr/>
+        <w:pStyle w:val="Titre1"/>
+        <w:spacing w:before="0"/>
+        <w:rPr>
+          <w:rFonts w:hint="eastAsia"/>
+        </w:rPr>
       </w:pPr>
       <w:bookmarkStart w:id="25" w:name="__RefHeading___Toc983_2860338125"/>
-      <w:bookmarkStart w:id="26" w:name="_Toc196572302"/>
-      <w:bookmarkStart w:id="27" w:name="_Toc194301321"/>
-      <w:bookmarkStart w:id="28" w:name="_Toc189638505_Copy_2_Copy_1_Copy_1"/>
-      <w:bookmarkStart w:id="29" w:name="_Toc189638505_Copy_1_Copy_1_Copy_1"/>
+      <w:bookmarkStart w:id="26" w:name="_Toc189638505_Copy_2_Copy_1_Copy_1"/>
+      <w:bookmarkStart w:id="27" w:name="_Toc189638505_Copy_1_Copy_1_Copy_1"/>
+      <w:bookmarkStart w:id="28" w:name="_Toc196572302"/>
+      <w:bookmarkStart w:id="29" w:name="_Toc194301321"/>
       <w:bookmarkEnd w:id="25"/>
       <w:r>
-        <w:rPr/>
+        <w:lastRenderedPageBreak/>
         <w:t>C</w:t>
+      </w:r>
+      <w:bookmarkEnd w:id="26"/>
+      <w:bookmarkEnd w:id="27"/>
+      <w:r>
+        <w:t>onclusion</w:t>
       </w:r>
       <w:bookmarkEnd w:id="28"/>
       <w:bookmarkEnd w:id="29"/>
-      <w:r>
-        <w:rPr/>
-        <w:t>onclusion</w:t>
-      </w:r>
-      <w:bookmarkEnd w:id="26"/>
-      <w:bookmarkEnd w:id="27"/>
-    </w:p>
-    <w:p>
-      <w:pPr>
-        <w:pStyle w:val="Heading2"/>
-        <w:rPr/>
+    </w:p>
+    <w:p>
+      <w:pPr>
+        <w:pStyle w:val="Titre2"/>
+        <w:rPr>
+          <w:rFonts w:hint="eastAsia"/>
+        </w:rPr>
       </w:pPr>
       <w:bookmarkStart w:id="30" w:name="__RefHeading___Toc985_2860338125"/>
       <w:bookmarkStart w:id="31" w:name="_Toc196572303"/>
       <w:bookmarkEnd w:id="30"/>
       <w:r>
-        <w:rPr/>
         <w:t>Impressions</w:t>
       </w:r>
       <w:bookmarkEnd w:id="31"/>
     </w:p>
     <w:p>
       <w:pPr>
-        <w:pStyle w:val="Heading5"/>
+        <w:pStyle w:val="Titre5"/>
         <w:numPr>
           <w:ilvl w:val="0"/>
           <w:numId w:val="0"/>
         </w:numPr>
-        <w:ind w:hanging="0" w:left="0"/>
-        <w:rPr/>
+        <w:rPr>
+          <w:rFonts w:hint="eastAsia"/>
+        </w:rPr>
       </w:pPr>
       <w:bookmarkStart w:id="32" w:name="__RefHeading___Toc987_2860338125"/>
       <w:bookmarkStart w:id="33" w:name="_Toc196572304"/>
       <w:bookmarkEnd w:id="32"/>
       <w:r>
-        <w:rPr/>
         <w:t>Générales</w:t>
       </w:r>
       <w:bookmarkEnd w:id="33"/>
     </w:p>
     <w:p>
       <w:pPr>
-        <w:pStyle w:val="Heading5"/>
+        <w:pStyle w:val="Titre5"/>
         <w:numPr>
           <w:ilvl w:val="0"/>
           <w:numId w:val="0"/>
         </w:numPr>
-        <w:ind w:hanging="0" w:left="0"/>
-        <w:rPr/>
+        <w:rPr>
+          <w:rFonts w:hint="eastAsia"/>
+        </w:rPr>
       </w:pPr>
       <w:bookmarkStart w:id="34" w:name="__RefHeading___Toc989_2860338125"/>
       <w:bookmarkStart w:id="35" w:name="_Toc196572305"/>
       <w:bookmarkEnd w:id="34"/>
       <w:r>
-        <w:rPr/>
         <w:t>Spécifiques au projet synthèse</w:t>
       </w:r>
       <w:bookmarkEnd w:id="35"/>
     </w:p>
     <w:p>
       <w:pPr>
-        <w:pStyle w:val="BodyText"/>
-        <w:rPr/>
-      </w:pPr>
-      <w:r>
-        <w:rPr/>
-      </w:r>
-    </w:p>
-    <w:p>
-      <w:pPr>
-        <w:pStyle w:val="Heading2"/>
-        <w:rPr/>
+        <w:pStyle w:val="Corpsdetexte"/>
+        <w:rPr>
+          <w:rFonts w:hint="eastAsia"/>
+        </w:rPr>
+      </w:pPr>
+    </w:p>
+    <w:p>
+      <w:pPr>
+        <w:pStyle w:val="Titre2"/>
+        <w:rPr>
+          <w:rFonts w:hint="eastAsia"/>
+        </w:rPr>
       </w:pPr>
       <w:bookmarkStart w:id="36" w:name="__RefHeading___Toc991_2860338125"/>
       <w:bookmarkStart w:id="37" w:name="_Toc196572306"/>
       <w:bookmarkEnd w:id="36"/>
       <w:r>
-        <w:rPr/>
         <w:t>Le futur des technologies étudiées</w:t>
       </w:r>
       <w:bookmarkEnd w:id="37"/>
@@ -1280,10 +1732,11 @@
           <w:ilvl w:val="0"/>
           <w:numId w:val="4"/>
         </w:numPr>
-        <w:rPr/>
-      </w:pPr>
-      <w:r>
-        <w:rPr/>
+        <w:rPr>
+          <w:rFonts w:hint="eastAsia"/>
+        </w:rPr>
+      </w:pPr>
+      <w:r>
         <w:t>Algorithme Minimax</w:t>
       </w:r>
     </w:p>
@@ -1294,12 +1747,31 @@
           <w:ilvl w:val="0"/>
           <w:numId w:val="4"/>
         </w:numPr>
-        <w:rPr/>
-      </w:pPr>
-      <w:r>
-        <w:rPr/>
-        <w:t>Firebase Realtime Database</w:t>
-      </w:r>
+        <w:rPr>
+          <w:rFonts w:hint="eastAsia"/>
+        </w:rPr>
+      </w:pPr>
+      <w:proofErr w:type="spellStart"/>
+      <w:r>
+        <w:t>Firebase</w:t>
+      </w:r>
+      <w:proofErr w:type="spellEnd"/>
+      <w:r>
+        <w:t xml:space="preserve"> </w:t>
+      </w:r>
+      <w:proofErr w:type="spellStart"/>
+      <w:r>
+        <w:t>Realtime</w:t>
+      </w:r>
+      <w:proofErr w:type="spellEnd"/>
+      <w:r>
+        <w:t xml:space="preserve"> </w:t>
+      </w:r>
+      <w:proofErr w:type="spellStart"/>
+      <w:r>
+        <w:t>Database</w:t>
+      </w:r>
+      <w:proofErr w:type="spellEnd"/>
     </w:p>
     <w:p>
       <w:pPr>
@@ -1308,11 +1780,17 @@
           <w:ilvl w:val="0"/>
           <w:numId w:val="4"/>
         </w:numPr>
-        <w:rPr/>
-      </w:pPr>
-      <w:r>
-        <w:rPr/>
-        <w:t>Jetpack Compose</w:t>
+        <w:rPr>
+          <w:rFonts w:hint="eastAsia"/>
+        </w:rPr>
+      </w:pPr>
+      <w:proofErr w:type="spellStart"/>
+      <w:r>
+        <w:t>Jetpack</w:t>
+      </w:r>
+      <w:proofErr w:type="spellEnd"/>
+      <w:r>
+        <w:t xml:space="preserve"> Compose</w:t>
       </w:r>
       <w:r>
         <w:br w:type="page"/>
@@ -1320,16 +1798,18 @@
     </w:p>
     <w:p>
       <w:pPr>
-        <w:pStyle w:val="Heading1"/>
-        <w:spacing w:before="0" w:after="120"/>
-        <w:rPr/>
+        <w:pStyle w:val="Titre1"/>
+        <w:spacing w:before="0"/>
+        <w:rPr>
+          <w:rFonts w:hint="eastAsia"/>
+        </w:rPr>
       </w:pPr>
       <w:bookmarkStart w:id="38" w:name="__RefHeading___Toc993_2860338125"/>
       <w:bookmarkStart w:id="39" w:name="_Toc196572307"/>
       <w:bookmarkStart w:id="40" w:name="_Toc194301326"/>
       <w:bookmarkEnd w:id="38"/>
       <w:r>
-        <w:rPr/>
+        <w:lastRenderedPageBreak/>
         <w:t>Références</w:t>
       </w:r>
       <w:bookmarkEnd w:id="39"/>
@@ -1343,34 +1823,29 @@
           <w:numId w:val="3"/>
         </w:numPr>
         <w:rPr>
-          <w:rStyle w:val="Hyperlink"/>
+          <w:rStyle w:val="Lienhypertexte"/>
+          <w:rFonts w:hint="eastAsia"/>
           <w:color w:val="000000"/>
           <w:u w:val="none"/>
         </w:rPr>
       </w:pPr>
-      <w:r>
-        <w:rPr>
-          <w:color w:val="000000"/>
-          <w:u w:val="none"/>
-        </w:rPr>
-      </w:r>
     </w:p>
     <w:p>
       <w:pPr>
         <w:pStyle w:val="Textbody"/>
         <w:rPr>
-          <w:rStyle w:val="Hyperlink"/>
-        </w:rPr>
-      </w:pPr>
-      <w:r>
-        <w:rPr/>
-      </w:r>
-    </w:p>
-    <w:p>
-      <w:pPr>
-        <w:pStyle w:val="Heading1"/>
-        <w:spacing w:before="0" w:after="120"/>
-        <w:rPr/>
+          <w:rStyle w:val="Lienhypertexte"/>
+          <w:rFonts w:hint="eastAsia"/>
+        </w:rPr>
+      </w:pPr>
+    </w:p>
+    <w:p>
+      <w:pPr>
+        <w:pStyle w:val="Titre1"/>
+        <w:spacing w:before="0"/>
+        <w:rPr>
+          <w:rFonts w:hint="eastAsia"/>
+        </w:rPr>
       </w:pPr>
       <w:bookmarkStart w:id="41" w:name="__RefHeading___Toc995_2860338125"/>
       <w:bookmarkStart w:id="42" w:name="_Toc196572308"/>
@@ -1378,7 +1853,6 @@
       <w:bookmarkStart w:id="44" w:name="_Toc189638506"/>
       <w:bookmarkEnd w:id="41"/>
       <w:r>
-        <w:rPr/>
         <w:t>Bibliographie</w:t>
       </w:r>
       <w:bookmarkEnd w:id="42"/>
@@ -1392,277 +1866,601 @@
           <w:ilvl w:val="0"/>
           <w:numId w:val="2"/>
         </w:numPr>
-        <w:spacing w:before="0" w:after="140"/>
-        <w:rPr/>
-      </w:pPr>
-      <w:r>
-        <w:rPr/>
+        <w:spacing w:after="140"/>
+        <w:rPr>
+          <w:rFonts w:hint="eastAsia"/>
+        </w:rPr>
+      </w:pPr>
+      <w:r>
         <w:t xml:space="preserve"> </w:t>
       </w:r>
     </w:p>
+    <w:p>
+      <w:pPr>
+        <w:pStyle w:val="Textbody"/>
+        <w:spacing w:after="140"/>
+        <w:ind w:left="360"/>
+        <w:rPr>
+          <w:rFonts w:hint="eastAsia"/>
+        </w:rPr>
+      </w:pPr>
+      <w:bookmarkStart w:id="45" w:name="_Hlk197800127"/>
+      <w:r>
+        <w:rPr>
+          <w:rFonts w:hint="eastAsia"/>
+        </w:rPr>
+        <w:t>S</w:t>
+      </w:r>
+      <w:r>
+        <w:t xml:space="preserve">ource pour </w:t>
+      </w:r>
+      <w:proofErr w:type="spellStart"/>
+      <w:r>
+        <w:t>firebase</w:t>
+      </w:r>
+      <w:proofErr w:type="spellEnd"/>
+      <w:r>
+        <w:t> :</w:t>
+      </w:r>
+    </w:p>
+    <w:p>
+      <w:pPr>
+        <w:pStyle w:val="Textbody"/>
+        <w:spacing w:after="140"/>
+        <w:ind w:left="360"/>
+        <w:rPr>
+          <w:rFonts w:hint="eastAsia"/>
+        </w:rPr>
+      </w:pPr>
+      <w:hyperlink r:id="rId11" w:history="1">
+        <w:r>
+          <w:rPr>
+            <w:rStyle w:val="Lienhypertexte"/>
+            <w:rFonts w:hint="eastAsia"/>
+          </w:rPr>
+          <w:t>https://betanet.net/view-post/exploring-firebase-realtime-database-use</w:t>
+        </w:r>
+      </w:hyperlink>
+      <w:r>
+        <w:rPr>
+          <w:rFonts w:hint="eastAsia"/>
+        </w:rPr>
+        <w:t>?</w:t>
+      </w:r>
+    </w:p>
+    <w:p>
+      <w:pPr>
+        <w:pStyle w:val="Textbody"/>
+        <w:spacing w:after="140"/>
+        <w:ind w:left="360"/>
+        <w:rPr>
+          <w:rFonts w:hint="eastAsia"/>
+        </w:rPr>
+      </w:pPr>
+      <w:hyperlink r:id="rId12" w:history="1">
+        <w:r>
+          <w:rPr>
+            <w:rStyle w:val="Lienhypertexte"/>
+            <w:rFonts w:hint="eastAsia"/>
+          </w:rPr>
+          <w:t>https://blog.poespas.me/posts/2024/05/20/firebase-realtime-database-optimization/</w:t>
+        </w:r>
+      </w:hyperlink>
+      <w:r>
+        <w:rPr>
+          <w:rFonts w:hint="eastAsia"/>
+        </w:rPr>
+        <w:t>?</w:t>
+      </w:r>
+      <w:r>
+        <w:t xml:space="preserve"> 3/05/2035</w:t>
+      </w:r>
+    </w:p>
+    <w:p>
+      <w:pPr>
+        <w:pStyle w:val="Textbody"/>
+        <w:spacing w:after="140"/>
+        <w:ind w:left="360"/>
+        <w:rPr>
+          <w:rFonts w:hint="eastAsia"/>
+        </w:rPr>
+      </w:pPr>
+      <w:hyperlink r:id="rId13" w:history="1">
+        <w:r>
+          <w:rPr>
+            <w:rStyle w:val="Lienhypertexte"/>
+            <w:rFonts w:hint="eastAsia"/>
+          </w:rPr>
+          <w:t>https://dev.to/vtsen/integrate-firebase-realtime-database-and-user-authentication-into-your-android-app-7fg</w:t>
+        </w:r>
+      </w:hyperlink>
+      <w:r>
+        <w:rPr>
+          <w:rFonts w:hint="eastAsia"/>
+        </w:rPr>
+        <w:t>?</w:t>
+      </w:r>
+    </w:p>
+    <w:p>
+      <w:pPr>
+        <w:pStyle w:val="Textbody"/>
+        <w:spacing w:after="140"/>
+        <w:ind w:left="360"/>
+        <w:rPr>
+          <w:rFonts w:hint="eastAsia"/>
+        </w:rPr>
+      </w:pPr>
+      <w:hyperlink r:id="rId14" w:history="1">
+        <w:r>
+          <w:rPr>
+            <w:rStyle w:val="Lienhypertexte"/>
+            <w:rFonts w:hint="eastAsia"/>
+          </w:rPr>
+          <w:t>https://www.geeksforgeeks.org/data-organization-in-firebase-realtime-database/</w:t>
+        </w:r>
+      </w:hyperlink>
+      <w:r>
+        <w:rPr>
+          <w:rFonts w:hint="eastAsia"/>
+        </w:rPr>
+        <w:t>?</w:t>
+      </w:r>
+    </w:p>
+    <w:p>
+      <w:pPr>
+        <w:pStyle w:val="Textbody"/>
+        <w:spacing w:after="140"/>
+        <w:ind w:left="360"/>
+        <w:rPr>
+          <w:rFonts w:hint="eastAsia"/>
+        </w:rPr>
+      </w:pPr>
+      <w:hyperlink r:id="rId15" w:history="1">
+        <w:r>
+          <w:rPr>
+            <w:rStyle w:val="Lienhypertexte"/>
+            <w:rFonts w:hint="eastAsia"/>
+          </w:rPr>
+          <w:t>https://blog.mindorks.com/firebase-realtime-database-android-tutorial/</w:t>
+        </w:r>
+      </w:hyperlink>
+      <w:r>
+        <w:rPr>
+          <w:rFonts w:hint="eastAsia"/>
+        </w:rPr>
+        <w:t>?</w:t>
+      </w:r>
+    </w:p>
+    <w:bookmarkEnd w:id="45"/>
+    <w:p>
+      <w:pPr>
+        <w:pStyle w:val="Textbody"/>
+        <w:spacing w:after="140"/>
+        <w:ind w:left="360"/>
+        <w:rPr>
+          <w:rFonts w:hint="eastAsia"/>
+        </w:rPr>
+      </w:pPr>
+    </w:p>
     <w:sectPr>
-      <w:headerReference w:type="even" r:id="rId2"/>
-      <w:headerReference w:type="default" r:id="rId3"/>
-      <w:headerReference w:type="first" r:id="rId4"/>
-      <w:footerReference w:type="even" r:id="rId5"/>
-      <w:footerReference w:type="default" r:id="rId6"/>
-      <w:footerReference w:type="first" r:id="rId7"/>
-      <w:type w:val="nextPage"/>
+      <w:headerReference w:type="even" r:id="rId16"/>
+      <w:headerReference w:type="default" r:id="rId17"/>
+      <w:footerReference w:type="even" r:id="rId18"/>
+      <w:footerReference w:type="default" r:id="rId19"/>
+      <w:headerReference w:type="first" r:id="rId20"/>
+      <w:footerReference w:type="first" r:id="rId21"/>
       <w:pgSz w:w="12240" w:h="15840"/>
-      <w:pgMar w:left="1134" w:right="1134" w:gutter="0" w:header="720" w:top="1134" w:footer="720" w:bottom="1134"/>
-      <w:pgNumType w:fmt="decimal"/>
-      <w:formProt w:val="false"/>
+      <w:pgMar w:top="1134" w:right="1134" w:bottom="1134" w:left="1134" w:header="720" w:footer="720" w:gutter="0"/>
+      <w:cols w:space="720"/>
+      <w:formProt w:val="0"/>
       <w:titlePg/>
-      <w:textDirection w:val="lrTb"/>
-      <w:docGrid w:type="default" w:linePitch="100" w:charSpace="0"/>
+      <w:docGrid w:linePitch="100"/>
     </w:sectPr>
   </w:body>
 </w:document>
 </file>
 
+<file path=word/endnotes.xml><?xml version="1.0" encoding="utf-8"?>
+<w:endnotes xmlns:wpc="http://schemas.microsoft.com/office/word/2010/wordprocessingCanvas" xmlns:cx="http://schemas.microsoft.com/office/drawing/2014/chartex" xmlns:cx1="http://schemas.microsoft.com/office/drawing/2015/9/8/chartex" xmlns:cx2="http://schemas.microsoft.com/office/drawing/2015/10/21/chartex" xmlns:cx3="http://schemas.microsoft.com/office/drawing/2016/5/9/chartex" xmlns:cx4="http://schemas.microsoft.com/office/drawing/2016/5/10/chartex" xmlns:cx5="http://schemas.microsoft.com/office/drawing/2016/5/11/chartex" xmlns:cx6="http://schemas.microsoft.com/office/drawing/2016/5/12/chartex" xmlns:cx7="http://schemas.microsoft.com/office/drawing/2016/5/13/chartex" xmlns:cx8="http://schemas.microsoft.com/office/drawing/2016/5/14/chartex" xmlns:mc="http://schemas.openxmlformats.org/markup-compatibility/2006" xmlns:aink="http://schemas.microsoft.com/office/drawing/2016/ink" xmlns:am3d="http://schemas.microsoft.com/office/drawing/2017/model3d" xmlns:o="urn:schemas-microsoft-com:office:office" xmlns:oel="http://schemas.microsoft.com/office/2019/extlst" xmlns:r="http://schemas.openxmlformats.org/officeDocument/2006/relationships" xmlns:m="http://schemas.openxmlformats.org/officeDocument/2006/math" xmlns:v="urn:schemas-microsoft-com:vml" xmlns:wp14="http://schemas.microsoft.com/office/word/2010/wordprocessingDrawing" xmlns:wp="http://schemas.openxmlformats.org/drawingml/2006/wordprocessingDrawing" xmlns:w10="urn:schemas-microsoft-com:office:word" xmlns:w="http://schemas.openxmlformats.org/wordprocessingml/2006/main" xmlns:w14="http://schemas.microsoft.com/office/word/2010/wordml" xmlns:w15="http://schemas.microsoft.com/office/word/2012/wordml" xmlns:w16cex="http://schemas.microsoft.com/office/word/2018/wordml/cex" xmlns:w16cid="http://schemas.microsoft.com/office/word/2016/wordml/cid" xmlns:w16="http://schemas.microsoft.com/office/word/2018/wordml" xmlns:w16du="http://schemas.microsoft.com/office/word/2023/wordml/word16du" xmlns:w16sdtdh="http://schemas.microsoft.com/office/word/2020/wordml/sdtdatahash" xmlns:w16sdtfl="http://schemas.microsoft.com/office/word/2024/wordml/sdtformatlock" xmlns:w16se="http://schemas.microsoft.com/office/word/2015/wordml/symex" xmlns:wpg="http://schemas.microsoft.com/office/word/2010/wordprocessingGroup" xmlns:wpi="http://schemas.microsoft.com/office/word/2010/wordprocessingInk" xmlns:wne="http://schemas.microsoft.com/office/word/2006/wordml" xmlns:wps="http://schemas.microsoft.com/office/word/2010/wordprocessingShape" mc:Ignorable="w14 w15 w16se w16cid w16 w16cex w16sdtdh w16sdtfl w16du wp14">
+  <w:endnote w:type="separator" w:id="-1">
+    <w:p>
+      <w:pPr>
+        <w:rPr>
+          <w:rFonts w:hint="eastAsia"/>
+        </w:rPr>
+      </w:pPr>
+      <w:r>
+        <w:separator/>
+      </w:r>
+    </w:p>
+  </w:endnote>
+  <w:endnote w:type="continuationSeparator" w:id="0">
+    <w:p>
+      <w:pPr>
+        <w:rPr>
+          <w:rFonts w:hint="eastAsia"/>
+        </w:rPr>
+      </w:pPr>
+      <w:r>
+        <w:continuationSeparator/>
+      </w:r>
+    </w:p>
+  </w:endnote>
+</w:endnotes>
+</file>
+
 <file path=word/footer1.xml><?xml version="1.0" encoding="utf-8"?>
-<w:ftr xmlns:o="urn:schemas-microsoft-com:office:office" xmlns:r="http://schemas.openxmlformats.org/officeDocument/2006/relationships" xmlns:v="urn:schemas-microsoft-com:vml" xmlns:w="http://schemas.openxmlformats.org/wordprocessingml/2006/main" xmlns:w10="urn:schemas-microsoft-com:office:word" xmlns:wp="http://schemas.openxmlformats.org/drawingml/2006/wordprocessingDrawing" xmlns:pic="http://schemas.openxmlformats.org/drawingml/2006/picture" xmlns:wps="http://schemas.microsoft.com/office/word/2010/wordprocessingShape" xmlns:wpg="http://schemas.microsoft.com/office/word/2010/wordprocessingGroup" xmlns:mc="http://schemas.openxmlformats.org/markup-compatibility/2006" xmlns:wp14="http://schemas.microsoft.com/office/word/2010/wordprocessingDrawing" xmlns:w14="http://schemas.microsoft.com/office/word/2010/wordml" xmlns:w15="http://schemas.microsoft.com/office/word/2012/wordml" mc:Ignorable="w14 wp14 w15">
+<w:ftr xmlns:wpc="http://schemas.microsoft.com/office/word/2010/wordprocessingCanvas" xmlns:cx="http://schemas.microsoft.com/office/drawing/2014/chartex" xmlns:cx1="http://schemas.microsoft.com/office/drawing/2015/9/8/chartex" xmlns:cx2="http://schemas.microsoft.com/office/drawing/2015/10/21/chartex" xmlns:cx3="http://schemas.microsoft.com/office/drawing/2016/5/9/chartex" xmlns:cx4="http://schemas.microsoft.com/office/drawing/2016/5/10/chartex" xmlns:cx5="http://schemas.microsoft.com/office/drawing/2016/5/11/chartex" xmlns:cx6="http://schemas.microsoft.com/office/drawing/2016/5/12/chartex" xmlns:cx7="http://schemas.microsoft.com/office/drawing/2016/5/13/chartex" xmlns:cx8="http://schemas.microsoft.com/office/drawing/2016/5/14/chartex" xmlns:mc="http://schemas.openxmlformats.org/markup-compatibility/2006" xmlns:aink="http://schemas.microsoft.com/office/drawing/2016/ink" xmlns:am3d="http://schemas.microsoft.com/office/drawing/2017/model3d" xmlns:o="urn:schemas-microsoft-com:office:office" xmlns:oel="http://schemas.microsoft.com/office/2019/extlst" xmlns:r="http://schemas.openxmlformats.org/officeDocument/2006/relationships" xmlns:m="http://schemas.openxmlformats.org/officeDocument/2006/math" xmlns:v="urn:schemas-microsoft-com:vml" xmlns:wp14="http://schemas.microsoft.com/office/word/2010/wordprocessingDrawing" xmlns:wp="http://schemas.openxmlformats.org/drawingml/2006/wordprocessingDrawing" xmlns:w10="urn:schemas-microsoft-com:office:word" xmlns:w="http://schemas.openxmlformats.org/wordprocessingml/2006/main" xmlns:w14="http://schemas.microsoft.com/office/word/2010/wordml" xmlns:w15="http://schemas.microsoft.com/office/word/2012/wordml" xmlns:w16cex="http://schemas.microsoft.com/office/word/2018/wordml/cex" xmlns:w16cid="http://schemas.microsoft.com/office/word/2016/wordml/cid" xmlns:w16="http://schemas.microsoft.com/office/word/2018/wordml" xmlns:w16du="http://schemas.microsoft.com/office/word/2023/wordml/word16du" xmlns:w16sdtdh="http://schemas.microsoft.com/office/word/2020/wordml/sdtdatahash" xmlns:w16sdtfl="http://schemas.microsoft.com/office/word/2024/wordml/sdtformatlock" xmlns:w16se="http://schemas.microsoft.com/office/word/2015/wordml/symex" xmlns:wpg="http://schemas.microsoft.com/office/word/2010/wordprocessingGroup" xmlns:wpi="http://schemas.microsoft.com/office/word/2010/wordprocessingInk" xmlns:wne="http://schemas.microsoft.com/office/word/2006/wordml" xmlns:wps="http://schemas.microsoft.com/office/word/2010/wordprocessingShape" mc:Ignorable="w14 w15 w16se w16cid w16 w16cex w16sdtdh w16sdtfl w16du wp14">
   <w:p>
     <w:pPr>
-      <w:pStyle w:val="Footer"/>
-      <w:rPr/>
+      <w:pStyle w:val="Pieddepage"/>
+      <w:rPr>
+        <w:rFonts w:hint="eastAsia"/>
+      </w:rPr>
     </w:pPr>
-    <w:r>
-      <w:rPr/>
-    </w:r>
   </w:p>
 </w:ftr>
 </file>
 
 <file path=word/footer2.xml><?xml version="1.0" encoding="utf-8"?>
-<w:ftr xmlns:o="urn:schemas-microsoft-com:office:office" xmlns:r="http://schemas.openxmlformats.org/officeDocument/2006/relationships" xmlns:v="urn:schemas-microsoft-com:vml" xmlns:w="http://schemas.openxmlformats.org/wordprocessingml/2006/main" xmlns:w10="urn:schemas-microsoft-com:office:word" xmlns:wp="http://schemas.openxmlformats.org/drawingml/2006/wordprocessingDrawing" xmlns:pic="http://schemas.openxmlformats.org/drawingml/2006/picture" xmlns:wps="http://schemas.microsoft.com/office/word/2010/wordprocessingShape" xmlns:wpg="http://schemas.microsoft.com/office/word/2010/wordprocessingGroup" xmlns:mc="http://schemas.openxmlformats.org/markup-compatibility/2006" xmlns:wp14="http://schemas.microsoft.com/office/word/2010/wordprocessingDrawing" xmlns:w14="http://schemas.microsoft.com/office/word/2010/wordml" xmlns:w15="http://schemas.microsoft.com/office/word/2012/wordml" mc:Ignorable="w14 wp14 w15">
+<w:ftr xmlns:wpc="http://schemas.microsoft.com/office/word/2010/wordprocessingCanvas" xmlns:cx="http://schemas.microsoft.com/office/drawing/2014/chartex" xmlns:cx1="http://schemas.microsoft.com/office/drawing/2015/9/8/chartex" xmlns:cx2="http://schemas.microsoft.com/office/drawing/2015/10/21/chartex" xmlns:cx3="http://schemas.microsoft.com/office/drawing/2016/5/9/chartex" xmlns:cx4="http://schemas.microsoft.com/office/drawing/2016/5/10/chartex" xmlns:cx5="http://schemas.microsoft.com/office/drawing/2016/5/11/chartex" xmlns:cx6="http://schemas.microsoft.com/office/drawing/2016/5/12/chartex" xmlns:cx7="http://schemas.microsoft.com/office/drawing/2016/5/13/chartex" xmlns:cx8="http://schemas.microsoft.com/office/drawing/2016/5/14/chartex" xmlns:mc="http://schemas.openxmlformats.org/markup-compatibility/2006" xmlns:aink="http://schemas.microsoft.com/office/drawing/2016/ink" xmlns:am3d="http://schemas.microsoft.com/office/drawing/2017/model3d" xmlns:o="urn:schemas-microsoft-com:office:office" xmlns:oel="http://schemas.microsoft.com/office/2019/extlst" xmlns:r="http://schemas.openxmlformats.org/officeDocument/2006/relationships" xmlns:m="http://schemas.openxmlformats.org/officeDocument/2006/math" xmlns:v="urn:schemas-microsoft-com:vml" xmlns:wp14="http://schemas.microsoft.com/office/word/2010/wordprocessingDrawing" xmlns:wp="http://schemas.openxmlformats.org/drawingml/2006/wordprocessingDrawing" xmlns:w10="urn:schemas-microsoft-com:office:word" xmlns:w="http://schemas.openxmlformats.org/wordprocessingml/2006/main" xmlns:w14="http://schemas.microsoft.com/office/word/2010/wordml" xmlns:w15="http://schemas.microsoft.com/office/word/2012/wordml" xmlns:w16cex="http://schemas.microsoft.com/office/word/2018/wordml/cex" xmlns:w16cid="http://schemas.microsoft.com/office/word/2016/wordml/cid" xmlns:w16="http://schemas.microsoft.com/office/word/2018/wordml" xmlns:w16du="http://schemas.microsoft.com/office/word/2023/wordml/word16du" xmlns:w16sdtdh="http://schemas.microsoft.com/office/word/2020/wordml/sdtdatahash" xmlns:w16sdtfl="http://schemas.microsoft.com/office/word/2024/wordml/sdtformatlock" xmlns:w16se="http://schemas.microsoft.com/office/word/2015/wordml/symex" xmlns:wpg="http://schemas.microsoft.com/office/word/2010/wordprocessingGroup" xmlns:wpi="http://schemas.microsoft.com/office/word/2010/wordprocessingInk" xmlns:wne="http://schemas.microsoft.com/office/word/2006/wordml" xmlns:wps="http://schemas.microsoft.com/office/word/2010/wordprocessingShape" mc:Ignorable="w14 w15 w16se w16cid w16 w16cex w16sdtdh w16sdtfl w16du wp14">
   <w:p>
     <w:pPr>
-      <w:pStyle w:val="Footer"/>
+      <w:pStyle w:val="Pieddepage"/>
       <w:jc w:val="right"/>
-      <w:rPr/>
+      <w:rPr>
+        <w:rFonts w:hint="eastAsia"/>
+      </w:rPr>
     </w:pPr>
     <w:r>
-      <w:rPr/>
       <w:fldChar w:fldCharType="begin"/>
     </w:r>
     <w:r>
-      <w:rPr/>
       <w:instrText xml:space="preserve"> PAGE </w:instrText>
     </w:r>
     <w:r>
-      <w:rPr/>
       <w:fldChar w:fldCharType="separate"/>
     </w:r>
     <w:r>
-      <w:rPr/>
       <w:t>7</w:t>
     </w:r>
     <w:r>
-      <w:rPr/>
       <w:fldChar w:fldCharType="end"/>
     </w:r>
   </w:p>
   <w:p>
     <w:pPr>
-      <w:pStyle w:val="Footer"/>
-      <w:rPr/>
+      <w:pStyle w:val="Pieddepage"/>
+      <w:rPr>
+        <w:rFonts w:hint="eastAsia"/>
+      </w:rPr>
     </w:pPr>
-    <w:r>
-      <w:rPr/>
-    </w:r>
   </w:p>
   <w:p>
     <w:pPr>
-      <w:pStyle w:val="Footer"/>
-      <w:rPr/>
+      <w:pStyle w:val="Pieddepage"/>
+      <w:rPr>
+        <w:rFonts w:hint="eastAsia"/>
+      </w:rPr>
     </w:pPr>
-    <w:r>
-      <w:rPr/>
-    </w:r>
   </w:p>
   <w:p>
     <w:pPr>
-      <w:pStyle w:val="Footer"/>
-      <w:rPr/>
+      <w:pStyle w:val="Pieddepage"/>
+      <w:rPr>
+        <w:rFonts w:hint="eastAsia"/>
+      </w:rPr>
     </w:pPr>
-    <w:r>
-      <w:rPr/>
-    </w:r>
   </w:p>
 </w:ftr>
 </file>
 
 <file path=word/footer3.xml><?xml version="1.0" encoding="utf-8"?>
-<w:ftr xmlns:o="urn:schemas-microsoft-com:office:office" xmlns:r="http://schemas.openxmlformats.org/officeDocument/2006/relationships" xmlns:v="urn:schemas-microsoft-com:vml" xmlns:w="http://schemas.openxmlformats.org/wordprocessingml/2006/main" xmlns:w10="urn:schemas-microsoft-com:office:word" xmlns:wp="http://schemas.openxmlformats.org/drawingml/2006/wordprocessingDrawing" xmlns:pic="http://schemas.openxmlformats.org/drawingml/2006/picture" xmlns:wps="http://schemas.microsoft.com/office/word/2010/wordprocessingShape" xmlns:wpg="http://schemas.microsoft.com/office/word/2010/wordprocessingGroup" xmlns:mc="http://schemas.openxmlformats.org/markup-compatibility/2006" xmlns:wp14="http://schemas.microsoft.com/office/word/2010/wordprocessingDrawing" xmlns:w14="http://schemas.microsoft.com/office/word/2010/wordml" xmlns:w15="http://schemas.microsoft.com/office/word/2012/wordml" mc:Ignorable="w14 wp14 w15">
+<w:ftr xmlns:wpc="http://schemas.microsoft.com/office/word/2010/wordprocessingCanvas" xmlns:cx="http://schemas.microsoft.com/office/drawing/2014/chartex" xmlns:cx1="http://schemas.microsoft.com/office/drawing/2015/9/8/chartex" xmlns:cx2="http://schemas.microsoft.com/office/drawing/2015/10/21/chartex" xmlns:cx3="http://schemas.microsoft.com/office/drawing/2016/5/9/chartex" xmlns:cx4="http://schemas.microsoft.com/office/drawing/2016/5/10/chartex" xmlns:cx5="http://schemas.microsoft.com/office/drawing/2016/5/11/chartex" xmlns:cx6="http://schemas.microsoft.com/office/drawing/2016/5/12/chartex" xmlns:cx7="http://schemas.microsoft.com/office/drawing/2016/5/13/chartex" xmlns:cx8="http://schemas.microsoft.com/office/drawing/2016/5/14/chartex" xmlns:mc="http://schemas.openxmlformats.org/markup-compatibility/2006" xmlns:aink="http://schemas.microsoft.com/office/drawing/2016/ink" xmlns:am3d="http://schemas.microsoft.com/office/drawing/2017/model3d" xmlns:o="urn:schemas-microsoft-com:office:office" xmlns:oel="http://schemas.microsoft.com/office/2019/extlst" xmlns:r="http://schemas.openxmlformats.org/officeDocument/2006/relationships" xmlns:m="http://schemas.openxmlformats.org/officeDocument/2006/math" xmlns:v="urn:schemas-microsoft-com:vml" xmlns:wp14="http://schemas.microsoft.com/office/word/2010/wordprocessingDrawing" xmlns:wp="http://schemas.openxmlformats.org/drawingml/2006/wordprocessingDrawing" xmlns:w10="urn:schemas-microsoft-com:office:word" xmlns:w="http://schemas.openxmlformats.org/wordprocessingml/2006/main" xmlns:w14="http://schemas.microsoft.com/office/word/2010/wordml" xmlns:w15="http://schemas.microsoft.com/office/word/2012/wordml" xmlns:w16cex="http://schemas.microsoft.com/office/word/2018/wordml/cex" xmlns:w16cid="http://schemas.microsoft.com/office/word/2016/wordml/cid" xmlns:w16="http://schemas.microsoft.com/office/word/2018/wordml" xmlns:w16du="http://schemas.microsoft.com/office/word/2023/wordml/word16du" xmlns:w16sdtdh="http://schemas.microsoft.com/office/word/2020/wordml/sdtdatahash" xmlns:w16sdtfl="http://schemas.microsoft.com/office/word/2024/wordml/sdtformatlock" xmlns:w16se="http://schemas.microsoft.com/office/word/2015/wordml/symex" xmlns:wpg="http://schemas.microsoft.com/office/word/2010/wordprocessingGroup" xmlns:wpi="http://schemas.microsoft.com/office/word/2010/wordprocessingInk" xmlns:wne="http://schemas.microsoft.com/office/word/2006/wordml" xmlns:wps="http://schemas.microsoft.com/office/word/2010/wordprocessingShape" mc:Ignorable="w14 w15 w16se w16cid w16 w16cex w16sdtdh w16sdtfl w16du wp14">
   <w:p>
     <w:pPr>
-      <w:pStyle w:val="Footer"/>
+      <w:pStyle w:val="Pieddepage"/>
       <w:jc w:val="right"/>
-      <w:rPr/>
+      <w:rPr>
+        <w:rFonts w:hint="eastAsia"/>
+      </w:rPr>
     </w:pPr>
     <w:r>
-      <w:rPr/>
       <w:fldChar w:fldCharType="begin"/>
     </w:r>
     <w:r>
-      <w:rPr/>
       <w:instrText xml:space="preserve"> PAGE </w:instrText>
     </w:r>
     <w:r>
-      <w:rPr/>
       <w:fldChar w:fldCharType="separate"/>
     </w:r>
     <w:r>
-      <w:rPr/>
       <w:t>1</w:t>
     </w:r>
     <w:r>
-      <w:rPr/>
       <w:fldChar w:fldCharType="end"/>
     </w:r>
   </w:p>
   <w:p>
     <w:pPr>
-      <w:pStyle w:val="Footer"/>
-      <w:rPr/>
+      <w:pStyle w:val="Pieddepage"/>
+      <w:rPr>
+        <w:rFonts w:hint="eastAsia"/>
+      </w:rPr>
     </w:pPr>
-    <w:r>
-      <w:rPr/>
-    </w:r>
   </w:p>
 </w:ftr>
 </file>
 
+<file path=word/footnotes.xml><?xml version="1.0" encoding="utf-8"?>
+<w:footnotes xmlns:wpc="http://schemas.microsoft.com/office/word/2010/wordprocessingCanvas" xmlns:cx="http://schemas.microsoft.com/office/drawing/2014/chartex" xmlns:cx1="http://schemas.microsoft.com/office/drawing/2015/9/8/chartex" xmlns:cx2="http://schemas.microsoft.com/office/drawing/2015/10/21/chartex" xmlns:cx3="http://schemas.microsoft.com/office/drawing/2016/5/9/chartex" xmlns:cx4="http://schemas.microsoft.com/office/drawing/2016/5/10/chartex" xmlns:cx5="http://schemas.microsoft.com/office/drawing/2016/5/11/chartex" xmlns:cx6="http://schemas.microsoft.com/office/drawing/2016/5/12/chartex" xmlns:cx7="http://schemas.microsoft.com/office/drawing/2016/5/13/chartex" xmlns:cx8="http://schemas.microsoft.com/office/drawing/2016/5/14/chartex" xmlns:mc="http://schemas.openxmlformats.org/markup-compatibility/2006" xmlns:aink="http://schemas.microsoft.com/office/drawing/2016/ink" xmlns:am3d="http://schemas.microsoft.com/office/drawing/2017/model3d" xmlns:o="urn:schemas-microsoft-com:office:office" xmlns:oel="http://schemas.microsoft.com/office/2019/extlst" xmlns:r="http://schemas.openxmlformats.org/officeDocument/2006/relationships" xmlns:m="http://schemas.openxmlformats.org/officeDocument/2006/math" xmlns:v="urn:schemas-microsoft-com:vml" xmlns:wp14="http://schemas.microsoft.com/office/word/2010/wordprocessingDrawing" xmlns:wp="http://schemas.openxmlformats.org/drawingml/2006/wordprocessingDrawing" xmlns:w10="urn:schemas-microsoft-com:office:word" xmlns:w="http://schemas.openxmlformats.org/wordprocessingml/2006/main" xmlns:w14="http://schemas.microsoft.com/office/word/2010/wordml" xmlns:w15="http://schemas.microsoft.com/office/word/2012/wordml" xmlns:w16cex="http://schemas.microsoft.com/office/word/2018/wordml/cex" xmlns:w16cid="http://schemas.microsoft.com/office/word/2016/wordml/cid" xmlns:w16="http://schemas.microsoft.com/office/word/2018/wordml" xmlns:w16du="http://schemas.microsoft.com/office/word/2023/wordml/word16du" xmlns:w16sdtdh="http://schemas.microsoft.com/office/word/2020/wordml/sdtdatahash" xmlns:w16sdtfl="http://schemas.microsoft.com/office/word/2024/wordml/sdtformatlock" xmlns:w16se="http://schemas.microsoft.com/office/word/2015/wordml/symex" xmlns:wpg="http://schemas.microsoft.com/office/word/2010/wordprocessingGroup" xmlns:wpi="http://schemas.microsoft.com/office/word/2010/wordprocessingInk" xmlns:wne="http://schemas.microsoft.com/office/word/2006/wordml" xmlns:wps="http://schemas.microsoft.com/office/word/2010/wordprocessingShape" mc:Ignorable="w14 w15 w16se w16cid w16 w16cex w16sdtdh w16sdtfl w16du wp14">
+  <w:footnote w:type="separator" w:id="-1">
+    <w:p>
+      <w:pPr>
+        <w:rPr>
+          <w:rFonts w:hint="eastAsia"/>
+        </w:rPr>
+      </w:pPr>
+      <w:r>
+        <w:separator/>
+      </w:r>
+    </w:p>
+  </w:footnote>
+  <w:footnote w:type="continuationSeparator" w:id="0">
+    <w:p>
+      <w:pPr>
+        <w:rPr>
+          <w:rFonts w:hint="eastAsia"/>
+        </w:rPr>
+      </w:pPr>
+      <w:r>
+        <w:continuationSeparator/>
+      </w:r>
+    </w:p>
+  </w:footnote>
+</w:footnotes>
+</file>
+
 <file path=word/header1.xml><?xml version="1.0" encoding="utf-8"?>
-<w:hdr xmlns:o="urn:schemas-microsoft-com:office:office" xmlns:r="http://schemas.openxmlformats.org/officeDocument/2006/relationships" xmlns:v="urn:schemas-microsoft-com:vml" xmlns:w="http://schemas.openxmlformats.org/wordprocessingml/2006/main" xmlns:w10="urn:schemas-microsoft-com:office:word" xmlns:wp="http://schemas.openxmlformats.org/drawingml/2006/wordprocessingDrawing" xmlns:pic="http://schemas.openxmlformats.org/drawingml/2006/picture" xmlns:wps="http://schemas.microsoft.com/office/word/2010/wordprocessingShape" xmlns:wpg="http://schemas.microsoft.com/office/word/2010/wordprocessingGroup" xmlns:mc="http://schemas.openxmlformats.org/markup-compatibility/2006" xmlns:wp14="http://schemas.microsoft.com/office/word/2010/wordprocessingDrawing" xmlns:w14="http://schemas.microsoft.com/office/word/2010/wordml" xmlns:w15="http://schemas.microsoft.com/office/word/2012/wordml" mc:Ignorable="w14 wp14 w15">
+<w:hdr xmlns:wpc="http://schemas.microsoft.com/office/word/2010/wordprocessingCanvas" xmlns:cx="http://schemas.microsoft.com/office/drawing/2014/chartex" xmlns:cx1="http://schemas.microsoft.com/office/drawing/2015/9/8/chartex" xmlns:cx2="http://schemas.microsoft.com/office/drawing/2015/10/21/chartex" xmlns:cx3="http://schemas.microsoft.com/office/drawing/2016/5/9/chartex" xmlns:cx4="http://schemas.microsoft.com/office/drawing/2016/5/10/chartex" xmlns:cx5="http://schemas.microsoft.com/office/drawing/2016/5/11/chartex" xmlns:cx6="http://schemas.microsoft.com/office/drawing/2016/5/12/chartex" xmlns:cx7="http://schemas.microsoft.com/office/drawing/2016/5/13/chartex" xmlns:cx8="http://schemas.microsoft.com/office/drawing/2016/5/14/chartex" xmlns:mc="http://schemas.openxmlformats.org/markup-compatibility/2006" xmlns:aink="http://schemas.microsoft.com/office/drawing/2016/ink" xmlns:am3d="http://schemas.microsoft.com/office/drawing/2017/model3d" xmlns:o="urn:schemas-microsoft-com:office:office" xmlns:oel="http://schemas.microsoft.com/office/2019/extlst" xmlns:r="http://schemas.openxmlformats.org/officeDocument/2006/relationships" xmlns:m="http://schemas.openxmlformats.org/officeDocument/2006/math" xmlns:v="urn:schemas-microsoft-com:vml" xmlns:wp14="http://schemas.microsoft.com/office/word/2010/wordprocessingDrawing" xmlns:wp="http://schemas.openxmlformats.org/drawingml/2006/wordprocessingDrawing" xmlns:w10="urn:schemas-microsoft-com:office:word" xmlns:w="http://schemas.openxmlformats.org/wordprocessingml/2006/main" xmlns:w14="http://schemas.microsoft.com/office/word/2010/wordml" xmlns:w15="http://schemas.microsoft.com/office/word/2012/wordml" xmlns:w16cex="http://schemas.microsoft.com/office/word/2018/wordml/cex" xmlns:w16cid="http://schemas.microsoft.com/office/word/2016/wordml/cid" xmlns:w16="http://schemas.microsoft.com/office/word/2018/wordml" xmlns:w16du="http://schemas.microsoft.com/office/word/2023/wordml/word16du" xmlns:w16sdtdh="http://schemas.microsoft.com/office/word/2020/wordml/sdtdatahash" xmlns:w16sdtfl="http://schemas.microsoft.com/office/word/2024/wordml/sdtformatlock" xmlns:w16se="http://schemas.microsoft.com/office/word/2015/wordml/symex" xmlns:wpg="http://schemas.microsoft.com/office/word/2010/wordprocessingGroup" xmlns:wpi="http://schemas.microsoft.com/office/word/2010/wordprocessingInk" xmlns:wne="http://schemas.microsoft.com/office/word/2006/wordml" xmlns:wps="http://schemas.microsoft.com/office/word/2010/wordprocessingShape" mc:Ignorable="w14 w15 w16se w16cid w16 w16cex w16sdtdh w16sdtfl w16du wp14">
   <w:p>
     <w:pPr>
-      <w:pStyle w:val="Header"/>
-      <w:rPr/>
+      <w:pStyle w:val="En-tte"/>
+      <w:rPr>
+        <w:rFonts w:hint="eastAsia"/>
+      </w:rPr>
     </w:pPr>
-    <w:r>
-      <w:rPr/>
-    </w:r>
   </w:p>
 </w:hdr>
 </file>
 
 <file path=word/header2.xml><?xml version="1.0" encoding="utf-8"?>
-<w:hdr xmlns:o="urn:schemas-microsoft-com:office:office" xmlns:r="http://schemas.openxmlformats.org/officeDocument/2006/relationships" xmlns:v="urn:schemas-microsoft-com:vml" xmlns:w="http://schemas.openxmlformats.org/wordprocessingml/2006/main" xmlns:w10="urn:schemas-microsoft-com:office:word" xmlns:wp="http://schemas.openxmlformats.org/drawingml/2006/wordprocessingDrawing" xmlns:pic="http://schemas.openxmlformats.org/drawingml/2006/picture" xmlns:wps="http://schemas.microsoft.com/office/word/2010/wordprocessingShape" xmlns:wpg="http://schemas.microsoft.com/office/word/2010/wordprocessingGroup" xmlns:mc="http://schemas.openxmlformats.org/markup-compatibility/2006" xmlns:wp14="http://schemas.microsoft.com/office/word/2010/wordprocessingDrawing" xmlns:w14="http://schemas.microsoft.com/office/word/2010/wordml" xmlns:w15="http://schemas.microsoft.com/office/word/2012/wordml" mc:Ignorable="w14 wp14 w15">
+<w:hdr xmlns:wpc="http://schemas.microsoft.com/office/word/2010/wordprocessingCanvas" xmlns:cx="http://schemas.microsoft.com/office/drawing/2014/chartex" xmlns:cx1="http://schemas.microsoft.com/office/drawing/2015/9/8/chartex" xmlns:cx2="http://schemas.microsoft.com/office/drawing/2015/10/21/chartex" xmlns:cx3="http://schemas.microsoft.com/office/drawing/2016/5/9/chartex" xmlns:cx4="http://schemas.microsoft.com/office/drawing/2016/5/10/chartex" xmlns:cx5="http://schemas.microsoft.com/office/drawing/2016/5/11/chartex" xmlns:cx6="http://schemas.microsoft.com/office/drawing/2016/5/12/chartex" xmlns:cx7="http://schemas.microsoft.com/office/drawing/2016/5/13/chartex" xmlns:cx8="http://schemas.microsoft.com/office/drawing/2016/5/14/chartex" xmlns:mc="http://schemas.openxmlformats.org/markup-compatibility/2006" xmlns:aink="http://schemas.microsoft.com/office/drawing/2016/ink" xmlns:am3d="http://schemas.microsoft.com/office/drawing/2017/model3d" xmlns:o="urn:schemas-microsoft-com:office:office" xmlns:oel="http://schemas.microsoft.com/office/2019/extlst" xmlns:r="http://schemas.openxmlformats.org/officeDocument/2006/relationships" xmlns:m="http://schemas.openxmlformats.org/officeDocument/2006/math" xmlns:v="urn:schemas-microsoft-com:vml" xmlns:wp14="http://schemas.microsoft.com/office/word/2010/wordprocessingDrawing" xmlns:wp="http://schemas.openxmlformats.org/drawingml/2006/wordprocessingDrawing" xmlns:w10="urn:schemas-microsoft-com:office:word" xmlns:w="http://schemas.openxmlformats.org/wordprocessingml/2006/main" xmlns:w14="http://schemas.microsoft.com/office/word/2010/wordml" xmlns:w15="http://schemas.microsoft.com/office/word/2012/wordml" xmlns:w16cex="http://schemas.microsoft.com/office/word/2018/wordml/cex" xmlns:w16cid="http://schemas.microsoft.com/office/word/2016/wordml/cid" xmlns:w16="http://schemas.microsoft.com/office/word/2018/wordml" xmlns:w16du="http://schemas.microsoft.com/office/word/2023/wordml/word16du" xmlns:w16sdtdh="http://schemas.microsoft.com/office/word/2020/wordml/sdtdatahash" xmlns:w16sdtfl="http://schemas.microsoft.com/office/word/2024/wordml/sdtformatlock" xmlns:w16se="http://schemas.microsoft.com/office/word/2015/wordml/symex" xmlns:wpg="http://schemas.microsoft.com/office/word/2010/wordprocessingGroup" xmlns:wpi="http://schemas.microsoft.com/office/word/2010/wordprocessingInk" xmlns:wne="http://schemas.microsoft.com/office/word/2006/wordml" xmlns:wps="http://schemas.microsoft.com/office/word/2010/wordprocessingShape" mc:Ignorable="w14 w15 w16se w16cid w16 w16cex w16sdtdh w16sdtfl w16du wp14">
   <w:p>
     <w:pPr>
       <w:pStyle w:val="Standard"/>
-      <w:rPr/>
+      <w:rPr>
+        <w:rFonts w:hint="eastAsia"/>
+      </w:rPr>
     </w:pPr>
     <w:r>
-      <mc:AlternateContent>
-        <mc:Choice Requires="wps">
-          <w:drawing>
-            <wp:anchor behindDoc="1" distT="3810" distB="3175" distL="1270" distR="635" simplePos="0" locked="0" layoutInCell="0" allowOverlap="1" relativeHeight="7">
-              <wp:simplePos x="0" y="0"/>
-              <wp:positionH relativeFrom="margin">
-                <wp:align>center</wp:align>
-              </wp:positionH>
-              <wp:positionV relativeFrom="paragraph">
-                <wp:posOffset>179070</wp:posOffset>
-              </wp:positionV>
-              <wp:extent cx="6810375" cy="2540"/>
-              <wp:effectExtent l="1270" t="3810" r="635" b="3175"/>
-              <wp:wrapNone/>
-              <wp:docPr id="1" name="Connecteur droit avec flèche 1"/>
-              <a:graphic xmlns:a="http://schemas.openxmlformats.org/drawingml/2006/main">
-                <a:graphicData uri="http://schemas.microsoft.com/office/word/2010/wordprocessingShape">
-                  <wps:wsp>
-                    <wps:cNvSpPr/>
-                    <wps:spPr>
-                      <a:xfrm flipV="1">
-                        <a:off x="0" y="0"/>
-                        <a:ext cx="6810480" cy="2520"/>
-                      </a:xfrm>
-                      <a:prstGeom prst="straightConnector1">
-                        <a:avLst/>
-                      </a:prstGeom>
-                      <a:noFill/>
-                      <a:ln w="6480">
-                        <a:solidFill>
-                          <a:srgbClr val="4472c4"/>
-                        </a:solidFill>
-                        <a:miter/>
-                      </a:ln>
-                    </wps:spPr>
-                    <wps:style>
-                      <a:lnRef idx="0"/>
-                      <a:fillRef idx="0"/>
-                      <a:effectRef idx="0"/>
-                      <a:fontRef idx="minor"/>
-                    </wps:style>
-                    <wps:bodyPr/>
-                  </wps:wsp>
-                </a:graphicData>
-              </a:graphic>
-            </wp:anchor>
-          </w:drawing>
-        </mc:Choice>
-        <mc:Fallback>
-          <w:pict>
-            <v:shapetype id="_x0000_t32" coordsize="21600,21600" o:spt="32" path="m,l21600,21600nfe">
-              <v:stroke joinstyle="miter"/>
-              <v:path gradientshapeok="t" o:connecttype="rect" textboxrect="0,0,21600,21600"/>
-            </v:shapetype>
-            <v:shape id="shape_0" ID="Connecteur droit avec flèche 1" stroked="t" o:allowincell="f" style="position:absolute;margin-left:-18.85pt;margin-top:14.1pt;width:536.2pt;height:0.15pt;flip:y;mso-wrap-style:none;v-text-anchor:middle;mso-position-horizontal:center;mso-position-horizontal-relative:margin" type="_x0000_t32">
-              <v:fill o:detectmouseclick="t" on="false"/>
-              <v:stroke color="#4472c4" weight="6480" joinstyle="miter" endcap="flat"/>
-              <w10:wrap type="none"/>
-            </v:shape>
-          </w:pict>
-        </mc:Fallback>
-      </mc:AlternateContent>
+      <w:rPr>
+        <w:rFonts w:hint="eastAsia"/>
+        <w:noProof/>
+      </w:rPr>
+      <w:pict w14:anchorId="66A3D949">
+        <v:shapetype id="_x0000_t32" coordsize="21600,21600" o:spt="32" o:oned="t" path="m,l21600,21600e" filled="f">
+          <v:path arrowok="t" fillok="f" o:connecttype="none"/>
+          <o:lock v:ext="edit" shapetype="t"/>
+        </v:shapetype>
+        <v:shape id="Connecteur droit avec flèche 1" o:spid="_x0000_s1025" type="#_x0000_t32" style="position:absolute;margin-left:0;margin-top:14.1pt;width:536.25pt;height:.2pt;flip:y;z-index:-251658752;visibility:visible;mso-wrap-style:square;mso-wrap-distance-left:.1pt;mso-wrap-distance-top:.3pt;mso-wrap-distance-right:.05pt;mso-wrap-distance-bottom:.25pt;mso-position-horizontal:center;mso-position-horizontal-relative:margin;mso-position-vertical:absolute;mso-position-vertical-relative:text" o:gfxdata="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" o:allowincell="f" strokecolor="#4472c4" strokeweight=".18mm">
+          <v:stroke joinstyle="miter"/>
+          <w10:wrap anchorx="margin"/>
+        </v:shape>
+      </w:pict>
     </w:r>
     <w:r>
-      <w:rPr/>
       <w:t>Cégep du Vieux Montréal</w:t>
+    </w:r>
+    <w:r>
       <w:tab/>
+    </w:r>
+    <w:r>
       <w:tab/>
+    </w:r>
+    <w:r>
       <w:tab/>
+    </w:r>
+    <w:r>
       <w:tab/>
+    </w:r>
+    <w:r>
       <w:tab/>
+    </w:r>
+    <w:r>
       <w:tab/>
+    </w:r>
+    <w:r>
       <w:tab/>
+    </w:r>
+    <w:r>
       <w:tab/>
+    </w:r>
+    <w:r>
       <w:tab/>
       <w:t>Projet 3</w:t>
     </w:r>
   </w:p>
   <w:p>
     <w:pPr>
-      <w:pStyle w:val="Header"/>
-      <w:rPr/>
+      <w:pStyle w:val="En-tte"/>
+      <w:rPr>
+        <w:rFonts w:hint="eastAsia"/>
+      </w:rPr>
     </w:pPr>
-    <w:r>
-      <w:rPr/>
-    </w:r>
   </w:p>
 </w:hdr>
 </file>
 
 <file path=word/header3.xml><?xml version="1.0" encoding="utf-8"?>
-<w:hdr xmlns:o="urn:schemas-microsoft-com:office:office" xmlns:r="http://schemas.openxmlformats.org/officeDocument/2006/relationships" xmlns:v="urn:schemas-microsoft-com:vml" xmlns:w="http://schemas.openxmlformats.org/wordprocessingml/2006/main" xmlns:w10="urn:schemas-microsoft-com:office:word" xmlns:wp="http://schemas.openxmlformats.org/drawingml/2006/wordprocessingDrawing" xmlns:pic="http://schemas.openxmlformats.org/drawingml/2006/picture" xmlns:wps="http://schemas.microsoft.com/office/word/2010/wordprocessingShape" xmlns:wpg="http://schemas.microsoft.com/office/word/2010/wordprocessingGroup" xmlns:mc="http://schemas.openxmlformats.org/markup-compatibility/2006" xmlns:wp14="http://schemas.microsoft.com/office/word/2010/wordprocessingDrawing" xmlns:w14="http://schemas.microsoft.com/office/word/2010/wordml" xmlns:w15="http://schemas.microsoft.com/office/word/2012/wordml" mc:Ignorable="w14 wp14 w15">
+<w:hdr xmlns:wpc="http://schemas.microsoft.com/office/word/2010/wordprocessingCanvas" xmlns:cx="http://schemas.microsoft.com/office/drawing/2014/chartex" xmlns:cx1="http://schemas.microsoft.com/office/drawing/2015/9/8/chartex" xmlns:cx2="http://schemas.microsoft.com/office/drawing/2015/10/21/chartex" xmlns:cx3="http://schemas.microsoft.com/office/drawing/2016/5/9/chartex" xmlns:cx4="http://schemas.microsoft.com/office/drawing/2016/5/10/chartex" xmlns:cx5="http://schemas.microsoft.com/office/drawing/2016/5/11/chartex" xmlns:cx6="http://schemas.microsoft.com/office/drawing/2016/5/12/chartex" xmlns:cx7="http://schemas.microsoft.com/office/drawing/2016/5/13/chartex" xmlns:cx8="http://schemas.microsoft.com/office/drawing/2016/5/14/chartex" xmlns:mc="http://schemas.openxmlformats.org/markup-compatibility/2006" xmlns:aink="http://schemas.microsoft.com/office/drawing/2016/ink" xmlns:am3d="http://schemas.microsoft.com/office/drawing/2017/model3d" xmlns:o="urn:schemas-microsoft-com:office:office" xmlns:oel="http://schemas.microsoft.com/office/2019/extlst" xmlns:r="http://schemas.openxmlformats.org/officeDocument/2006/relationships" xmlns:m="http://schemas.openxmlformats.org/officeDocument/2006/math" xmlns:v="urn:schemas-microsoft-com:vml" xmlns:wp14="http://schemas.microsoft.com/office/word/2010/wordprocessingDrawing" xmlns:wp="http://schemas.openxmlformats.org/drawingml/2006/wordprocessingDrawing" xmlns:w10="urn:schemas-microsoft-com:office:word" xmlns:w="http://schemas.openxmlformats.org/wordprocessingml/2006/main" xmlns:w14="http://schemas.microsoft.com/office/word/2010/wordml" xmlns:w15="http://schemas.microsoft.com/office/word/2012/wordml" xmlns:w16cex="http://schemas.microsoft.com/office/word/2018/wordml/cex" xmlns:w16cid="http://schemas.microsoft.com/office/word/2016/wordml/cid" xmlns:w16="http://schemas.microsoft.com/office/word/2018/wordml" xmlns:w16du="http://schemas.microsoft.com/office/word/2023/wordml/word16du" xmlns:w16sdtdh="http://schemas.microsoft.com/office/word/2020/wordml/sdtdatahash" xmlns:w16sdtfl="http://schemas.microsoft.com/office/word/2024/wordml/sdtformatlock" xmlns:w16se="http://schemas.microsoft.com/office/word/2015/wordml/symex" xmlns:wpg="http://schemas.microsoft.com/office/word/2010/wordprocessingGroup" xmlns:wpi="http://schemas.microsoft.com/office/word/2010/wordprocessingInk" xmlns:wne="http://schemas.microsoft.com/office/word/2006/wordml" xmlns:wps="http://schemas.microsoft.com/office/word/2010/wordprocessingShape" mc:Ignorable="w14 w15 w16se w16cid w16 w16cex w16sdtdh w16sdtfl w16du wp14">
   <w:p>
     <w:pPr>
-      <w:pStyle w:val="Header"/>
-      <w:rPr/>
+      <w:pStyle w:val="En-tte"/>
+      <w:rPr>
+        <w:rFonts w:hint="eastAsia"/>
+      </w:rPr>
     </w:pPr>
-    <w:r>
-      <w:rPr/>
-    </w:r>
   </w:p>
 </w:hdr>
 </file>
 
 <file path=word/numbering.xml><?xml version="1.0" encoding="utf-8"?>
-<w:numbering xmlns:w="http://schemas.openxmlformats.org/wordprocessingml/2006/main" xmlns:o="urn:schemas-microsoft-com:office:office" xmlns:r="http://schemas.openxmlformats.org/officeDocument/2006/relationships" xmlns:v="urn:schemas-microsoft-com:vml" xmlns:mc="http://schemas.openxmlformats.org/markup-compatibility/2006" xmlns:w14="http://schemas.microsoft.com/office/word/2010/wordml" mc:Ignorable="w14">
-  <w:abstractNum w:abstractNumId="1">
+<w:numbering xmlns:wpc="http://schemas.microsoft.com/office/word/2010/wordprocessingCanvas" xmlns:cx="http://schemas.microsoft.com/office/drawing/2014/chartex" xmlns:cx1="http://schemas.microsoft.com/office/drawing/2015/9/8/chartex" xmlns:cx2="http://schemas.microsoft.com/office/drawing/2015/10/21/chartex" xmlns:cx3="http://schemas.microsoft.com/office/drawing/2016/5/9/chartex" xmlns:cx4="http://schemas.microsoft.com/office/drawing/2016/5/10/chartex" xmlns:cx5="http://schemas.microsoft.com/office/drawing/2016/5/11/chartex" xmlns:cx6="http://schemas.microsoft.com/office/drawing/2016/5/12/chartex" xmlns:cx7="http://schemas.microsoft.com/office/drawing/2016/5/13/chartex" xmlns:cx8="http://schemas.microsoft.com/office/drawing/2016/5/14/chartex" xmlns:mc="http://schemas.openxmlformats.org/markup-compatibility/2006" xmlns:aink="http://schemas.microsoft.com/office/drawing/2016/ink" xmlns:am3d="http://schemas.microsoft.com/office/drawing/2017/model3d" xmlns:o="urn:schemas-microsoft-com:office:office" xmlns:oel="http://schemas.microsoft.com/office/2019/extlst" xmlns:r="http://schemas.openxmlformats.org/officeDocument/2006/relationships" xmlns:m="http://schemas.openxmlformats.org/officeDocument/2006/math" xmlns:v="urn:schemas-microsoft-com:vml" xmlns:wp14="http://schemas.microsoft.com/office/word/2010/wordprocessingDrawing" xmlns:wp="http://schemas.openxmlformats.org/drawingml/2006/wordprocessingDrawing" xmlns:w10="urn:schemas-microsoft-com:office:word" xmlns:w="http://schemas.openxmlformats.org/wordprocessingml/2006/main" xmlns:w14="http://schemas.microsoft.com/office/word/2010/wordml" xmlns:w15="http://schemas.microsoft.com/office/word/2012/wordml" xmlns:w16cex="http://schemas.microsoft.com/office/word/2018/wordml/cex" xmlns:w16cid="http://schemas.microsoft.com/office/word/2016/wordml/cid" xmlns:w16="http://schemas.microsoft.com/office/word/2018/wordml" xmlns:w16du="http://schemas.microsoft.com/office/word/2023/wordml/word16du" xmlns:w16sdtdh="http://schemas.microsoft.com/office/word/2020/wordml/sdtdatahash" xmlns:w16sdtfl="http://schemas.microsoft.com/office/word/2024/wordml/sdtformatlock" xmlns:w16se="http://schemas.microsoft.com/office/word/2015/wordml/symex" xmlns:wpg="http://schemas.microsoft.com/office/word/2010/wordprocessingGroup" xmlns:wpi="http://schemas.microsoft.com/office/word/2010/wordprocessingInk" xmlns:wne="http://schemas.microsoft.com/office/word/2006/wordml" xmlns:wps="http://schemas.microsoft.com/office/word/2010/wordprocessingShape" mc:Ignorable="w14 w15 w16se w16cid w16 w16cex w16sdtdh w16sdtfl w16du wp14">
+  <w:abstractNum w:abstractNumId="0" w15:restartNumberingAfterBreak="0">
+    <w:nsid w:val="1F4D7CCC"/>
+    <w:multiLevelType w:val="multilevel"/>
+    <w:tmpl w:val="EF04F624"/>
+    <w:lvl w:ilvl="0">
+      <w:start w:val="1"/>
+      <w:numFmt w:val="bullet"/>
+      <w:lvlText w:val=""/>
+      <w:lvlJc w:val="left"/>
+      <w:pPr>
+        <w:tabs>
+          <w:tab w:val="num" w:pos="0"/>
+        </w:tabs>
+        <w:ind w:left="720" w:hanging="360"/>
+      </w:pPr>
+      <w:rPr>
+        <w:rFonts w:ascii="Symbol" w:hAnsi="Symbol" w:cs="Symbol" w:hint="default"/>
+      </w:rPr>
+    </w:lvl>
+    <w:lvl w:ilvl="1">
+      <w:start w:val="1"/>
+      <w:numFmt w:val="bullet"/>
+      <w:lvlText w:val="o"/>
+      <w:lvlJc w:val="left"/>
+      <w:pPr>
+        <w:tabs>
+          <w:tab w:val="num" w:pos="0"/>
+        </w:tabs>
+        <w:ind w:left="1440" w:hanging="360"/>
+      </w:pPr>
+      <w:rPr>
+        <w:rFonts w:ascii="Courier New" w:hAnsi="Courier New" w:cs="Courier New" w:hint="default"/>
+      </w:rPr>
+    </w:lvl>
+    <w:lvl w:ilvl="2">
+      <w:start w:val="1"/>
+      <w:numFmt w:val="bullet"/>
+      <w:lvlText w:val=""/>
+      <w:lvlJc w:val="left"/>
+      <w:pPr>
+        <w:tabs>
+          <w:tab w:val="num" w:pos="0"/>
+        </w:tabs>
+        <w:ind w:left="2160" w:hanging="360"/>
+      </w:pPr>
+      <w:rPr>
+        <w:rFonts w:ascii="Wingdings" w:hAnsi="Wingdings" w:cs="Wingdings" w:hint="default"/>
+      </w:rPr>
+    </w:lvl>
+    <w:lvl w:ilvl="3">
+      <w:start w:val="1"/>
+      <w:numFmt w:val="bullet"/>
+      <w:lvlText w:val=""/>
+      <w:lvlJc w:val="left"/>
+      <w:pPr>
+        <w:tabs>
+          <w:tab w:val="num" w:pos="0"/>
+        </w:tabs>
+        <w:ind w:left="2880" w:hanging="360"/>
+      </w:pPr>
+      <w:rPr>
+        <w:rFonts w:ascii="Symbol" w:hAnsi="Symbol" w:cs="Symbol" w:hint="default"/>
+      </w:rPr>
+    </w:lvl>
+    <w:lvl w:ilvl="4">
+      <w:start w:val="1"/>
+      <w:numFmt w:val="bullet"/>
+      <w:lvlText w:val="o"/>
+      <w:lvlJc w:val="left"/>
+      <w:pPr>
+        <w:tabs>
+          <w:tab w:val="num" w:pos="0"/>
+        </w:tabs>
+        <w:ind w:left="3600" w:hanging="360"/>
+      </w:pPr>
+      <w:rPr>
+        <w:rFonts w:ascii="Courier New" w:hAnsi="Courier New" w:cs="Courier New" w:hint="default"/>
+      </w:rPr>
+    </w:lvl>
+    <w:lvl w:ilvl="5">
+      <w:start w:val="1"/>
+      <w:numFmt w:val="bullet"/>
+      <w:lvlText w:val=""/>
+      <w:lvlJc w:val="left"/>
+      <w:pPr>
+        <w:tabs>
+          <w:tab w:val="num" w:pos="0"/>
+        </w:tabs>
+        <w:ind w:left="4320" w:hanging="360"/>
+      </w:pPr>
+      <w:rPr>
+        <w:rFonts w:ascii="Wingdings" w:hAnsi="Wingdings" w:cs="Wingdings" w:hint="default"/>
+      </w:rPr>
+    </w:lvl>
+    <w:lvl w:ilvl="6">
+      <w:start w:val="1"/>
+      <w:numFmt w:val="bullet"/>
+      <w:lvlText w:val=""/>
+      <w:lvlJc w:val="left"/>
+      <w:pPr>
+        <w:tabs>
+          <w:tab w:val="num" w:pos="0"/>
+        </w:tabs>
+        <w:ind w:left="5040" w:hanging="360"/>
+      </w:pPr>
+      <w:rPr>
+        <w:rFonts w:ascii="Symbol" w:hAnsi="Symbol" w:cs="Symbol" w:hint="default"/>
+      </w:rPr>
+    </w:lvl>
+    <w:lvl w:ilvl="7">
+      <w:start w:val="1"/>
+      <w:numFmt w:val="bullet"/>
+      <w:lvlText w:val="o"/>
+      <w:lvlJc w:val="left"/>
+      <w:pPr>
+        <w:tabs>
+          <w:tab w:val="num" w:pos="0"/>
+        </w:tabs>
+        <w:ind w:left="5760" w:hanging="360"/>
+      </w:pPr>
+      <w:rPr>
+        <w:rFonts w:ascii="Courier New" w:hAnsi="Courier New" w:cs="Courier New" w:hint="default"/>
+      </w:rPr>
+    </w:lvl>
+    <w:lvl w:ilvl="8">
+      <w:start w:val="1"/>
+      <w:numFmt w:val="bullet"/>
+      <w:lvlText w:val=""/>
+      <w:lvlJc w:val="left"/>
+      <w:pPr>
+        <w:tabs>
+          <w:tab w:val="num" w:pos="0"/>
+        </w:tabs>
+        <w:ind w:left="6480" w:hanging="360"/>
+      </w:pPr>
+      <w:rPr>
+        <w:rFonts w:ascii="Wingdings" w:hAnsi="Wingdings" w:cs="Wingdings" w:hint="default"/>
+      </w:rPr>
+    </w:lvl>
+  </w:abstractNum>
+  <w:abstractNum w:abstractNumId="1" w15:restartNumberingAfterBreak="0">
+    <w:nsid w:val="581B397F"/>
+    <w:multiLevelType w:val="multilevel"/>
+    <w:tmpl w:val="1C1E0784"/>
     <w:lvl w:ilvl="0">
       <w:start w:val="1"/>
       <w:numFmt w:val="none"/>
@@ -1673,9 +2471,8 @@
         <w:tabs>
           <w:tab w:val="num" w:pos="0"/>
         </w:tabs>
-        <w:ind w:left="0" w:hanging="0"/>
-      </w:pPr>
-      <w:rPr/>
+        <w:ind w:left="0" w:firstLine="0"/>
+      </w:pPr>
     </w:lvl>
     <w:lvl w:ilvl="1">
       <w:start w:val="1"/>
@@ -1687,9 +2484,8 @@
         <w:tabs>
           <w:tab w:val="num" w:pos="0"/>
         </w:tabs>
-        <w:ind w:left="0" w:hanging="0"/>
-      </w:pPr>
-      <w:rPr/>
+        <w:ind w:left="0" w:firstLine="0"/>
+      </w:pPr>
     </w:lvl>
     <w:lvl w:ilvl="2">
       <w:start w:val="1"/>
@@ -1701,9 +2497,8 @@
         <w:tabs>
           <w:tab w:val="num" w:pos="0"/>
         </w:tabs>
-        <w:ind w:left="0" w:hanging="0"/>
-      </w:pPr>
-      <w:rPr/>
+        <w:ind w:left="0" w:firstLine="0"/>
+      </w:pPr>
     </w:lvl>
     <w:lvl w:ilvl="3">
       <w:start w:val="1"/>
@@ -1715,11 +2510,24 @@
         <w:tabs>
           <w:tab w:val="num" w:pos="0"/>
         </w:tabs>
-        <w:ind w:left="0" w:hanging="0"/>
-      </w:pPr>
-      <w:rPr/>
+        <w:ind w:left="0" w:firstLine="0"/>
+      </w:pPr>
     </w:lvl>
     <w:lvl w:ilvl="4">
+      <w:start w:val="1"/>
+      <w:numFmt w:val="none"/>
+      <w:pStyle w:val="Titre5"/>
+      <w:suff w:val="nothing"/>
+      <w:lvlText w:val=""/>
+      <w:lvlJc w:val="left"/>
+      <w:pPr>
+        <w:tabs>
+          <w:tab w:val="num" w:pos="0"/>
+        </w:tabs>
+        <w:ind w:left="0" w:firstLine="0"/>
+      </w:pPr>
+    </w:lvl>
+    <w:lvl w:ilvl="5">
       <w:start w:val="1"/>
       <w:numFmt w:val="none"/>
       <w:suff w:val="nothing"/>
@@ -1729,11 +2537,10 @@
         <w:tabs>
           <w:tab w:val="num" w:pos="0"/>
         </w:tabs>
-        <w:ind w:left="0" w:hanging="0"/>
-      </w:pPr>
-      <w:rPr/>
-    </w:lvl>
-    <w:lvl w:ilvl="5">
+        <w:ind w:left="0" w:firstLine="0"/>
+      </w:pPr>
+    </w:lvl>
+    <w:lvl w:ilvl="6">
       <w:start w:val="1"/>
       <w:numFmt w:val="none"/>
       <w:suff w:val="nothing"/>
@@ -1743,11 +2550,10 @@
         <w:tabs>
           <w:tab w:val="num" w:pos="0"/>
         </w:tabs>
-        <w:ind w:left="0" w:hanging="0"/>
-      </w:pPr>
-      <w:rPr/>
-    </w:lvl>
-    <w:lvl w:ilvl="6">
+        <w:ind w:left="0" w:firstLine="0"/>
+      </w:pPr>
+    </w:lvl>
+    <w:lvl w:ilvl="7">
       <w:start w:val="1"/>
       <w:numFmt w:val="none"/>
       <w:suff w:val="nothing"/>
@@ -1757,11 +2563,10 @@
         <w:tabs>
           <w:tab w:val="num" w:pos="0"/>
         </w:tabs>
-        <w:ind w:left="0" w:hanging="0"/>
-      </w:pPr>
-      <w:rPr/>
-    </w:lvl>
-    <w:lvl w:ilvl="7">
+        <w:ind w:left="0" w:firstLine="0"/>
+      </w:pPr>
+    </w:lvl>
+    <w:lvl w:ilvl="8">
       <w:start w:val="1"/>
       <w:numFmt w:val="none"/>
       <w:suff w:val="nothing"/>
@@ -1771,11 +2576,15 @@
         <w:tabs>
           <w:tab w:val="num" w:pos="0"/>
         </w:tabs>
-        <w:ind w:left="0" w:hanging="0"/>
-      </w:pPr>
-      <w:rPr/>
-    </w:lvl>
-    <w:lvl w:ilvl="8">
+        <w:ind w:left="0" w:firstLine="0"/>
+      </w:pPr>
+    </w:lvl>
+  </w:abstractNum>
+  <w:abstractNum w:abstractNumId="2" w15:restartNumberingAfterBreak="0">
+    <w:nsid w:val="5C697054"/>
+    <w:multiLevelType w:val="multilevel"/>
+    <w:tmpl w:val="2270AACC"/>
+    <w:lvl w:ilvl="0">
       <w:start w:val="1"/>
       <w:numFmt w:val="none"/>
       <w:suff w:val="nothing"/>
@@ -1785,406 +2594,10 @@
         <w:tabs>
           <w:tab w:val="num" w:pos="0"/>
         </w:tabs>
-        <w:ind w:left="0" w:hanging="0"/>
-      </w:pPr>
-      <w:rPr/>
-    </w:lvl>
-  </w:abstractNum>
-  <w:abstractNum w:abstractNumId="2">
-    <w:lvl w:ilvl="0">
-      <w:start w:val="1"/>
-      <w:numFmt w:val="bullet"/>
-      <w:lvlText w:val=""/>
-      <w:lvlJc w:val="left"/>
-      <w:pPr>
-        <w:tabs>
-          <w:tab w:val="num" w:pos="0"/>
-        </w:tabs>
-        <w:ind w:left="720" w:hanging="360"/>
-      </w:pPr>
-      <w:rPr>
-        <w:rFonts w:ascii="Symbol" w:hAnsi="Symbol" w:cs="Symbol" w:hint="default"/>
-      </w:rPr>
+        <w:ind w:left="0" w:firstLine="0"/>
+      </w:pPr>
     </w:lvl>
     <w:lvl w:ilvl="1">
-      <w:start w:val="1"/>
-      <w:numFmt w:val="bullet"/>
-      <w:lvlText w:val="o"/>
-      <w:lvlJc w:val="left"/>
-      <w:pPr>
-        <w:tabs>
-          <w:tab w:val="num" w:pos="0"/>
-        </w:tabs>
-        <w:ind w:left="1440" w:hanging="360"/>
-      </w:pPr>
-      <w:rPr>
-        <w:rFonts w:ascii="Courier New" w:hAnsi="Courier New" w:cs="Courier New" w:hint="default"/>
-      </w:rPr>
-    </w:lvl>
-    <w:lvl w:ilvl="2">
-      <w:start w:val="1"/>
-      <w:numFmt w:val="bullet"/>
-      <w:lvlText w:val=""/>
-      <w:lvlJc w:val="left"/>
-      <w:pPr>
-        <w:tabs>
-          <w:tab w:val="num" w:pos="0"/>
-        </w:tabs>
-        <w:ind w:left="2160" w:hanging="360"/>
-      </w:pPr>
-      <w:rPr>
-        <w:rFonts w:ascii="Wingdings" w:hAnsi="Wingdings" w:cs="Wingdings" w:hint="default"/>
-      </w:rPr>
-    </w:lvl>
-    <w:lvl w:ilvl="3">
-      <w:start w:val="1"/>
-      <w:numFmt w:val="bullet"/>
-      <w:lvlText w:val=""/>
-      <w:lvlJc w:val="left"/>
-      <w:pPr>
-        <w:tabs>
-          <w:tab w:val="num" w:pos="0"/>
-        </w:tabs>
-        <w:ind w:left="2880" w:hanging="360"/>
-      </w:pPr>
-      <w:rPr>
-        <w:rFonts w:ascii="Symbol" w:hAnsi="Symbol" w:cs="Symbol" w:hint="default"/>
-      </w:rPr>
-    </w:lvl>
-    <w:lvl w:ilvl="4">
-      <w:start w:val="1"/>
-      <w:numFmt w:val="bullet"/>
-      <w:lvlText w:val="o"/>
-      <w:lvlJc w:val="left"/>
-      <w:pPr>
-        <w:tabs>
-          <w:tab w:val="num" w:pos="0"/>
-        </w:tabs>
-        <w:ind w:left="3600" w:hanging="360"/>
-      </w:pPr>
-      <w:rPr>
-        <w:rFonts w:ascii="Courier New" w:hAnsi="Courier New" w:cs="Courier New" w:hint="default"/>
-      </w:rPr>
-    </w:lvl>
-    <w:lvl w:ilvl="5">
-      <w:start w:val="1"/>
-      <w:numFmt w:val="bullet"/>
-      <w:lvlText w:val=""/>
-      <w:lvlJc w:val="left"/>
-      <w:pPr>
-        <w:tabs>
-          <w:tab w:val="num" w:pos="0"/>
-        </w:tabs>
-        <w:ind w:left="4320" w:hanging="360"/>
-      </w:pPr>
-      <w:rPr>
-        <w:rFonts w:ascii="Wingdings" w:hAnsi="Wingdings" w:cs="Wingdings" w:hint="default"/>
-      </w:rPr>
-    </w:lvl>
-    <w:lvl w:ilvl="6">
-      <w:start w:val="1"/>
-      <w:numFmt w:val="bullet"/>
-      <w:lvlText w:val=""/>
-      <w:lvlJc w:val="left"/>
-      <w:pPr>
-        <w:tabs>
-          <w:tab w:val="num" w:pos="0"/>
-        </w:tabs>
-        <w:ind w:left="5040" w:hanging="360"/>
-      </w:pPr>
-      <w:rPr>
-        <w:rFonts w:ascii="Symbol" w:hAnsi="Symbol" w:cs="Symbol" w:hint="default"/>
-      </w:rPr>
-    </w:lvl>
-    <w:lvl w:ilvl="7">
-      <w:start w:val="1"/>
-      <w:numFmt w:val="bullet"/>
-      <w:lvlText w:val="o"/>
-      <w:lvlJc w:val="left"/>
-      <w:pPr>
-        <w:tabs>
-          <w:tab w:val="num" w:pos="0"/>
-        </w:tabs>
-        <w:ind w:left="5760" w:hanging="360"/>
-      </w:pPr>
-      <w:rPr>
-        <w:rFonts w:ascii="Courier New" w:hAnsi="Courier New" w:cs="Courier New" w:hint="default"/>
-      </w:rPr>
-    </w:lvl>
-    <w:lvl w:ilvl="8">
-      <w:start w:val="1"/>
-      <w:numFmt w:val="bullet"/>
-      <w:lvlText w:val=""/>
-      <w:lvlJc w:val="left"/>
-      <w:pPr>
-        <w:tabs>
-          <w:tab w:val="num" w:pos="0"/>
-        </w:tabs>
-        <w:ind w:left="6480" w:hanging="360"/>
-      </w:pPr>
-      <w:rPr>
-        <w:rFonts w:ascii="Wingdings" w:hAnsi="Wingdings" w:cs="Wingdings" w:hint="default"/>
-      </w:rPr>
-    </w:lvl>
-  </w:abstractNum>
-  <w:abstractNum w:abstractNumId="3">
-    <w:lvl w:ilvl="0">
-      <w:start w:val="1"/>
-      <w:numFmt w:val="decimal"/>
-      <w:lvlText w:val="%1)"/>
-      <w:lvlJc w:val="left"/>
-      <w:pPr>
-        <w:tabs>
-          <w:tab w:val="num" w:pos="0"/>
-        </w:tabs>
-        <w:ind w:left="720" w:hanging="360"/>
-      </w:pPr>
-      <w:rPr/>
-    </w:lvl>
-    <w:lvl w:ilvl="1">
-      <w:start w:val="1"/>
-      <w:numFmt w:val="lowerLetter"/>
-      <w:lvlText w:val="%2."/>
-      <w:lvlJc w:val="left"/>
-      <w:pPr>
-        <w:tabs>
-          <w:tab w:val="num" w:pos="0"/>
-        </w:tabs>
-        <w:ind w:left="1440" w:hanging="360"/>
-      </w:pPr>
-      <w:rPr/>
-    </w:lvl>
-    <w:lvl w:ilvl="2">
-      <w:start w:val="1"/>
-      <w:numFmt w:val="lowerRoman"/>
-      <w:lvlText w:val="%3."/>
-      <w:lvlJc w:val="right"/>
-      <w:pPr>
-        <w:tabs>
-          <w:tab w:val="num" w:pos="0"/>
-        </w:tabs>
-        <w:ind w:left="2160" w:hanging="180"/>
-      </w:pPr>
-      <w:rPr/>
-    </w:lvl>
-    <w:lvl w:ilvl="3">
-      <w:start w:val="1"/>
-      <w:numFmt w:val="decimal"/>
-      <w:lvlText w:val="%4."/>
-      <w:lvlJc w:val="left"/>
-      <w:pPr>
-        <w:tabs>
-          <w:tab w:val="num" w:pos="0"/>
-        </w:tabs>
-        <w:ind w:left="2880" w:hanging="360"/>
-      </w:pPr>
-      <w:rPr/>
-    </w:lvl>
-    <w:lvl w:ilvl="4">
-      <w:start w:val="1"/>
-      <w:numFmt w:val="lowerLetter"/>
-      <w:lvlText w:val="%5."/>
-      <w:lvlJc w:val="left"/>
-      <w:pPr>
-        <w:tabs>
-          <w:tab w:val="num" w:pos="0"/>
-        </w:tabs>
-        <w:ind w:left="3600" w:hanging="360"/>
-      </w:pPr>
-      <w:rPr/>
-    </w:lvl>
-    <w:lvl w:ilvl="5">
-      <w:start w:val="1"/>
-      <w:numFmt w:val="lowerRoman"/>
-      <w:lvlText w:val="%6."/>
-      <w:lvlJc w:val="right"/>
-      <w:pPr>
-        <w:tabs>
-          <w:tab w:val="num" w:pos="0"/>
-        </w:tabs>
-        <w:ind w:left="4320" w:hanging="180"/>
-      </w:pPr>
-      <w:rPr/>
-    </w:lvl>
-    <w:lvl w:ilvl="6">
-      <w:start w:val="1"/>
-      <w:numFmt w:val="decimal"/>
-      <w:lvlText w:val="%7."/>
-      <w:lvlJc w:val="left"/>
-      <w:pPr>
-        <w:tabs>
-          <w:tab w:val="num" w:pos="0"/>
-        </w:tabs>
-        <w:ind w:left="5040" w:hanging="360"/>
-      </w:pPr>
-      <w:rPr/>
-    </w:lvl>
-    <w:lvl w:ilvl="7">
-      <w:start w:val="1"/>
-      <w:numFmt w:val="lowerLetter"/>
-      <w:lvlText w:val="%8."/>
-      <w:lvlJc w:val="left"/>
-      <w:pPr>
-        <w:tabs>
-          <w:tab w:val="num" w:pos="0"/>
-        </w:tabs>
-        <w:ind w:left="5760" w:hanging="360"/>
-      </w:pPr>
-      <w:rPr/>
-    </w:lvl>
-    <w:lvl w:ilvl="8">
-      <w:start w:val="1"/>
-      <w:numFmt w:val="lowerRoman"/>
-      <w:lvlText w:val="%9."/>
-      <w:lvlJc w:val="right"/>
-      <w:pPr>
-        <w:tabs>
-          <w:tab w:val="num" w:pos="0"/>
-        </w:tabs>
-        <w:ind w:left="6480" w:hanging="180"/>
-      </w:pPr>
-      <w:rPr/>
-    </w:lvl>
-  </w:abstractNum>
-  <w:abstractNum w:abstractNumId="4">
-    <w:lvl w:ilvl="0">
-      <w:start w:val="1"/>
-      <w:numFmt w:val="bullet"/>
-      <w:lvlText w:val=""/>
-      <w:lvlJc w:val="left"/>
-      <w:pPr>
-        <w:tabs>
-          <w:tab w:val="num" w:pos="720"/>
-        </w:tabs>
-        <w:ind w:left="720" w:hanging="360"/>
-      </w:pPr>
-      <w:rPr>
-        <w:rFonts w:ascii="Symbol" w:hAnsi="Symbol" w:cs="Symbol" w:hint="default"/>
-      </w:rPr>
-    </w:lvl>
-    <w:lvl w:ilvl="1">
-      <w:start w:val="1"/>
-      <w:numFmt w:val="bullet"/>
-      <w:lvlText w:val="◦"/>
-      <w:lvlJc w:val="left"/>
-      <w:pPr>
-        <w:tabs>
-          <w:tab w:val="num" w:pos="1080"/>
-        </w:tabs>
-        <w:ind w:left="1080" w:hanging="360"/>
-      </w:pPr>
-      <w:rPr>
-        <w:rFonts w:ascii="OpenSymbol" w:hAnsi="OpenSymbol" w:cs="OpenSymbol" w:hint="default"/>
-      </w:rPr>
-    </w:lvl>
-    <w:lvl w:ilvl="2">
-      <w:start w:val="1"/>
-      <w:numFmt w:val="bullet"/>
-      <w:lvlText w:val="▪"/>
-      <w:lvlJc w:val="left"/>
-      <w:pPr>
-        <w:tabs>
-          <w:tab w:val="num" w:pos="1440"/>
-        </w:tabs>
-        <w:ind w:left="1440" w:hanging="360"/>
-      </w:pPr>
-      <w:rPr>
-        <w:rFonts w:ascii="OpenSymbol" w:hAnsi="OpenSymbol" w:cs="OpenSymbol" w:hint="default"/>
-      </w:rPr>
-    </w:lvl>
-    <w:lvl w:ilvl="3">
-      <w:start w:val="1"/>
-      <w:numFmt w:val="bullet"/>
-      <w:lvlText w:val=""/>
-      <w:lvlJc w:val="left"/>
-      <w:pPr>
-        <w:tabs>
-          <w:tab w:val="num" w:pos="1800"/>
-        </w:tabs>
-        <w:ind w:left="1800" w:hanging="360"/>
-      </w:pPr>
-      <w:rPr>
-        <w:rFonts w:ascii="Symbol" w:hAnsi="Symbol" w:cs="Symbol" w:hint="default"/>
-      </w:rPr>
-    </w:lvl>
-    <w:lvl w:ilvl="4">
-      <w:start w:val="1"/>
-      <w:numFmt w:val="bullet"/>
-      <w:lvlText w:val="◦"/>
-      <w:lvlJc w:val="left"/>
-      <w:pPr>
-        <w:tabs>
-          <w:tab w:val="num" w:pos="2160"/>
-        </w:tabs>
-        <w:ind w:left="2160" w:hanging="360"/>
-      </w:pPr>
-      <w:rPr>
-        <w:rFonts w:ascii="OpenSymbol" w:hAnsi="OpenSymbol" w:cs="OpenSymbol" w:hint="default"/>
-      </w:rPr>
-    </w:lvl>
-    <w:lvl w:ilvl="5">
-      <w:start w:val="1"/>
-      <w:numFmt w:val="bullet"/>
-      <w:lvlText w:val="▪"/>
-      <w:lvlJc w:val="left"/>
-      <w:pPr>
-        <w:tabs>
-          <w:tab w:val="num" w:pos="2520"/>
-        </w:tabs>
-        <w:ind w:left="2520" w:hanging="360"/>
-      </w:pPr>
-      <w:rPr>
-        <w:rFonts w:ascii="OpenSymbol" w:hAnsi="OpenSymbol" w:cs="OpenSymbol" w:hint="default"/>
-      </w:rPr>
-    </w:lvl>
-    <w:lvl w:ilvl="6">
-      <w:start w:val="1"/>
-      <w:numFmt w:val="bullet"/>
-      <w:lvlText w:val=""/>
-      <w:lvlJc w:val="left"/>
-      <w:pPr>
-        <w:tabs>
-          <w:tab w:val="num" w:pos="2880"/>
-        </w:tabs>
-        <w:ind w:left="2880" w:hanging="360"/>
-      </w:pPr>
-      <w:rPr>
-        <w:rFonts w:ascii="Symbol" w:hAnsi="Symbol" w:cs="Symbol" w:hint="default"/>
-      </w:rPr>
-    </w:lvl>
-    <w:lvl w:ilvl="7">
-      <w:start w:val="1"/>
-      <w:numFmt w:val="bullet"/>
-      <w:lvlText w:val="◦"/>
-      <w:lvlJc w:val="left"/>
-      <w:pPr>
-        <w:tabs>
-          <w:tab w:val="num" w:pos="3240"/>
-        </w:tabs>
-        <w:ind w:left="3240" w:hanging="360"/>
-      </w:pPr>
-      <w:rPr>
-        <w:rFonts w:ascii="OpenSymbol" w:hAnsi="OpenSymbol" w:cs="OpenSymbol" w:hint="default"/>
-      </w:rPr>
-    </w:lvl>
-    <w:lvl w:ilvl="8">
-      <w:start w:val="1"/>
-      <w:numFmt w:val="bullet"/>
-      <w:lvlText w:val="▪"/>
-      <w:lvlJc w:val="left"/>
-      <w:pPr>
-        <w:tabs>
-          <w:tab w:val="num" w:pos="3600"/>
-        </w:tabs>
-        <w:ind w:left="3600" w:hanging="360"/>
-      </w:pPr>
-      <w:rPr>
-        <w:rFonts w:ascii="OpenSymbol" w:hAnsi="OpenSymbol" w:cs="OpenSymbol" w:hint="default"/>
-      </w:rPr>
-    </w:lvl>
-  </w:abstractNum>
-  <w:abstractNum w:abstractNumId="5">
-    <w:lvl w:ilvl="0">
       <w:start w:val="1"/>
       <w:numFmt w:val="none"/>
       <w:suff w:val="nothing"/>
@@ -2194,10 +2607,10 @@
         <w:tabs>
           <w:tab w:val="num" w:pos="0"/>
         </w:tabs>
-        <w:ind w:left="0" w:hanging="0"/>
-      </w:pPr>
-    </w:lvl>
-    <w:lvl w:ilvl="1">
+        <w:ind w:left="0" w:firstLine="0"/>
+      </w:pPr>
+    </w:lvl>
+    <w:lvl w:ilvl="2">
       <w:start w:val="1"/>
       <w:numFmt w:val="none"/>
       <w:suff w:val="nothing"/>
@@ -2207,10 +2620,10 @@
         <w:tabs>
           <w:tab w:val="num" w:pos="0"/>
         </w:tabs>
-        <w:ind w:left="0" w:hanging="0"/>
-      </w:pPr>
-    </w:lvl>
-    <w:lvl w:ilvl="2">
+        <w:ind w:left="0" w:firstLine="0"/>
+      </w:pPr>
+    </w:lvl>
+    <w:lvl w:ilvl="3">
       <w:start w:val="1"/>
       <w:numFmt w:val="none"/>
       <w:suff w:val="nothing"/>
@@ -2220,10 +2633,10 @@
         <w:tabs>
           <w:tab w:val="num" w:pos="0"/>
         </w:tabs>
-        <w:ind w:left="0" w:hanging="0"/>
-      </w:pPr>
-    </w:lvl>
-    <w:lvl w:ilvl="3">
+        <w:ind w:left="0" w:firstLine="0"/>
+      </w:pPr>
+    </w:lvl>
+    <w:lvl w:ilvl="4">
       <w:start w:val="1"/>
       <w:numFmt w:val="none"/>
       <w:suff w:val="nothing"/>
@@ -2233,10 +2646,10 @@
         <w:tabs>
           <w:tab w:val="num" w:pos="0"/>
         </w:tabs>
-        <w:ind w:left="0" w:hanging="0"/>
-      </w:pPr>
-    </w:lvl>
-    <w:lvl w:ilvl="4">
+        <w:ind w:left="0" w:firstLine="0"/>
+      </w:pPr>
+    </w:lvl>
+    <w:lvl w:ilvl="5">
       <w:start w:val="1"/>
       <w:numFmt w:val="none"/>
       <w:suff w:val="nothing"/>
@@ -2246,10 +2659,10 @@
         <w:tabs>
           <w:tab w:val="num" w:pos="0"/>
         </w:tabs>
-        <w:ind w:left="0" w:hanging="0"/>
-      </w:pPr>
-    </w:lvl>
-    <w:lvl w:ilvl="5">
+        <w:ind w:left="0" w:firstLine="0"/>
+      </w:pPr>
+    </w:lvl>
+    <w:lvl w:ilvl="6">
       <w:start w:val="1"/>
       <w:numFmt w:val="none"/>
       <w:suff w:val="nothing"/>
@@ -2259,10 +2672,10 @@
         <w:tabs>
           <w:tab w:val="num" w:pos="0"/>
         </w:tabs>
-        <w:ind w:left="0" w:hanging="0"/>
-      </w:pPr>
-    </w:lvl>
-    <w:lvl w:ilvl="6">
+        <w:ind w:left="0" w:firstLine="0"/>
+      </w:pPr>
+    </w:lvl>
+    <w:lvl w:ilvl="7">
       <w:start w:val="1"/>
       <w:numFmt w:val="none"/>
       <w:suff w:val="nothing"/>
@@ -2272,10 +2685,10 @@
         <w:tabs>
           <w:tab w:val="num" w:pos="0"/>
         </w:tabs>
-        <w:ind w:left="0" w:hanging="0"/>
-      </w:pPr>
-    </w:lvl>
-    <w:lvl w:ilvl="7">
+        <w:ind w:left="0" w:firstLine="0"/>
+      </w:pPr>
+    </w:lvl>
+    <w:lvl w:ilvl="8">
       <w:start w:val="1"/>
       <w:numFmt w:val="none"/>
       <w:suff w:val="nothing"/>
@@ -2285,47 +2698,287 @@
         <w:tabs>
           <w:tab w:val="num" w:pos="0"/>
         </w:tabs>
-        <w:ind w:left="0" w:hanging="0"/>
+        <w:ind w:left="0" w:firstLine="0"/>
+      </w:pPr>
+    </w:lvl>
+  </w:abstractNum>
+  <w:abstractNum w:abstractNumId="3" w15:restartNumberingAfterBreak="0">
+    <w:nsid w:val="5CFF6315"/>
+    <w:multiLevelType w:val="multilevel"/>
+    <w:tmpl w:val="BB3EDF0E"/>
+    <w:lvl w:ilvl="0">
+      <w:start w:val="1"/>
+      <w:numFmt w:val="decimal"/>
+      <w:lvlText w:val="%1)"/>
+      <w:lvlJc w:val="left"/>
+      <w:pPr>
+        <w:tabs>
+          <w:tab w:val="num" w:pos="0"/>
+        </w:tabs>
+        <w:ind w:left="720" w:hanging="360"/>
+      </w:pPr>
+    </w:lvl>
+    <w:lvl w:ilvl="1">
+      <w:start w:val="1"/>
+      <w:numFmt w:val="lowerLetter"/>
+      <w:lvlText w:val="%2."/>
+      <w:lvlJc w:val="left"/>
+      <w:pPr>
+        <w:tabs>
+          <w:tab w:val="num" w:pos="0"/>
+        </w:tabs>
+        <w:ind w:left="1440" w:hanging="360"/>
+      </w:pPr>
+    </w:lvl>
+    <w:lvl w:ilvl="2">
+      <w:start w:val="1"/>
+      <w:numFmt w:val="lowerRoman"/>
+      <w:lvlText w:val="%3."/>
+      <w:lvlJc w:val="right"/>
+      <w:pPr>
+        <w:tabs>
+          <w:tab w:val="num" w:pos="0"/>
+        </w:tabs>
+        <w:ind w:left="2160" w:hanging="180"/>
+      </w:pPr>
+    </w:lvl>
+    <w:lvl w:ilvl="3">
+      <w:start w:val="1"/>
+      <w:numFmt w:val="decimal"/>
+      <w:lvlText w:val="%4."/>
+      <w:lvlJc w:val="left"/>
+      <w:pPr>
+        <w:tabs>
+          <w:tab w:val="num" w:pos="0"/>
+        </w:tabs>
+        <w:ind w:left="2880" w:hanging="360"/>
+      </w:pPr>
+    </w:lvl>
+    <w:lvl w:ilvl="4">
+      <w:start w:val="1"/>
+      <w:numFmt w:val="lowerLetter"/>
+      <w:lvlText w:val="%5."/>
+      <w:lvlJc w:val="left"/>
+      <w:pPr>
+        <w:tabs>
+          <w:tab w:val="num" w:pos="0"/>
+        </w:tabs>
+        <w:ind w:left="3600" w:hanging="360"/>
+      </w:pPr>
+    </w:lvl>
+    <w:lvl w:ilvl="5">
+      <w:start w:val="1"/>
+      <w:numFmt w:val="lowerRoman"/>
+      <w:lvlText w:val="%6."/>
+      <w:lvlJc w:val="right"/>
+      <w:pPr>
+        <w:tabs>
+          <w:tab w:val="num" w:pos="0"/>
+        </w:tabs>
+        <w:ind w:left="4320" w:hanging="180"/>
+      </w:pPr>
+    </w:lvl>
+    <w:lvl w:ilvl="6">
+      <w:start w:val="1"/>
+      <w:numFmt w:val="decimal"/>
+      <w:lvlText w:val="%7."/>
+      <w:lvlJc w:val="left"/>
+      <w:pPr>
+        <w:tabs>
+          <w:tab w:val="num" w:pos="0"/>
+        </w:tabs>
+        <w:ind w:left="5040" w:hanging="360"/>
+      </w:pPr>
+    </w:lvl>
+    <w:lvl w:ilvl="7">
+      <w:start w:val="1"/>
+      <w:numFmt w:val="lowerLetter"/>
+      <w:lvlText w:val="%8."/>
+      <w:lvlJc w:val="left"/>
+      <w:pPr>
+        <w:tabs>
+          <w:tab w:val="num" w:pos="0"/>
+        </w:tabs>
+        <w:ind w:left="5760" w:hanging="360"/>
       </w:pPr>
     </w:lvl>
     <w:lvl w:ilvl="8">
       <w:start w:val="1"/>
-      <w:numFmt w:val="none"/>
-      <w:suff w:val="nothing"/>
-      <w:lvlText w:val=""/>
+      <w:numFmt w:val="lowerRoman"/>
+      <w:lvlText w:val="%9."/>
+      <w:lvlJc w:val="right"/>
+      <w:pPr>
+        <w:tabs>
+          <w:tab w:val="num" w:pos="0"/>
+        </w:tabs>
+        <w:ind w:left="6480" w:hanging="180"/>
+      </w:pPr>
+    </w:lvl>
+  </w:abstractNum>
+  <w:abstractNum w:abstractNumId="4" w15:restartNumberingAfterBreak="0">
+    <w:nsid w:val="61F408FE"/>
+    <w:multiLevelType w:val="multilevel"/>
+    <w:tmpl w:val="2F52C5B4"/>
+    <w:lvl w:ilvl="0">
+      <w:start w:val="1"/>
+      <w:numFmt w:val="bullet"/>
+      <w:lvlText w:val=""/>
       <w:lvlJc w:val="left"/>
       <w:pPr>
         <w:tabs>
-          <w:tab w:val="num" w:pos="0"/>
-        </w:tabs>
-        <w:ind w:left="0" w:hanging="0"/>
-      </w:pPr>
+          <w:tab w:val="num" w:pos="720"/>
+        </w:tabs>
+        <w:ind w:left="720" w:hanging="360"/>
+      </w:pPr>
+      <w:rPr>
+        <w:rFonts w:ascii="Symbol" w:hAnsi="Symbol" w:cs="Symbol" w:hint="default"/>
+      </w:rPr>
+    </w:lvl>
+    <w:lvl w:ilvl="1">
+      <w:start w:val="1"/>
+      <w:numFmt w:val="bullet"/>
+      <w:lvlText w:val="◦"/>
+      <w:lvlJc w:val="left"/>
+      <w:pPr>
+        <w:tabs>
+          <w:tab w:val="num" w:pos="1080"/>
+        </w:tabs>
+        <w:ind w:left="1080" w:hanging="360"/>
+      </w:pPr>
+      <w:rPr>
+        <w:rFonts w:ascii="OpenSymbol" w:hAnsi="OpenSymbol" w:cs="OpenSymbol" w:hint="default"/>
+      </w:rPr>
+    </w:lvl>
+    <w:lvl w:ilvl="2">
+      <w:start w:val="1"/>
+      <w:numFmt w:val="bullet"/>
+      <w:lvlText w:val="▪"/>
+      <w:lvlJc w:val="left"/>
+      <w:pPr>
+        <w:tabs>
+          <w:tab w:val="num" w:pos="1440"/>
+        </w:tabs>
+        <w:ind w:left="1440" w:hanging="360"/>
+      </w:pPr>
+      <w:rPr>
+        <w:rFonts w:ascii="OpenSymbol" w:hAnsi="OpenSymbol" w:cs="OpenSymbol" w:hint="default"/>
+      </w:rPr>
+    </w:lvl>
+    <w:lvl w:ilvl="3">
+      <w:start w:val="1"/>
+      <w:numFmt w:val="bullet"/>
+      <w:lvlText w:val=""/>
+      <w:lvlJc w:val="left"/>
+      <w:pPr>
+        <w:tabs>
+          <w:tab w:val="num" w:pos="1800"/>
+        </w:tabs>
+        <w:ind w:left="1800" w:hanging="360"/>
+      </w:pPr>
+      <w:rPr>
+        <w:rFonts w:ascii="Symbol" w:hAnsi="Symbol" w:cs="Symbol" w:hint="default"/>
+      </w:rPr>
+    </w:lvl>
+    <w:lvl w:ilvl="4">
+      <w:start w:val="1"/>
+      <w:numFmt w:val="bullet"/>
+      <w:lvlText w:val="◦"/>
+      <w:lvlJc w:val="left"/>
+      <w:pPr>
+        <w:tabs>
+          <w:tab w:val="num" w:pos="2160"/>
+        </w:tabs>
+        <w:ind w:left="2160" w:hanging="360"/>
+      </w:pPr>
+      <w:rPr>
+        <w:rFonts w:ascii="OpenSymbol" w:hAnsi="OpenSymbol" w:cs="OpenSymbol" w:hint="default"/>
+      </w:rPr>
+    </w:lvl>
+    <w:lvl w:ilvl="5">
+      <w:start w:val="1"/>
+      <w:numFmt w:val="bullet"/>
+      <w:lvlText w:val="▪"/>
+      <w:lvlJc w:val="left"/>
+      <w:pPr>
+        <w:tabs>
+          <w:tab w:val="num" w:pos="2520"/>
+        </w:tabs>
+        <w:ind w:left="2520" w:hanging="360"/>
+      </w:pPr>
+      <w:rPr>
+        <w:rFonts w:ascii="OpenSymbol" w:hAnsi="OpenSymbol" w:cs="OpenSymbol" w:hint="default"/>
+      </w:rPr>
+    </w:lvl>
+    <w:lvl w:ilvl="6">
+      <w:start w:val="1"/>
+      <w:numFmt w:val="bullet"/>
+      <w:lvlText w:val=""/>
+      <w:lvlJc w:val="left"/>
+      <w:pPr>
+        <w:tabs>
+          <w:tab w:val="num" w:pos="2880"/>
+        </w:tabs>
+        <w:ind w:left="2880" w:hanging="360"/>
+      </w:pPr>
+      <w:rPr>
+        <w:rFonts w:ascii="Symbol" w:hAnsi="Symbol" w:cs="Symbol" w:hint="default"/>
+      </w:rPr>
+    </w:lvl>
+    <w:lvl w:ilvl="7">
+      <w:start w:val="1"/>
+      <w:numFmt w:val="bullet"/>
+      <w:lvlText w:val="◦"/>
+      <w:lvlJc w:val="left"/>
+      <w:pPr>
+        <w:tabs>
+          <w:tab w:val="num" w:pos="3240"/>
+        </w:tabs>
+        <w:ind w:left="3240" w:hanging="360"/>
+      </w:pPr>
+      <w:rPr>
+        <w:rFonts w:ascii="OpenSymbol" w:hAnsi="OpenSymbol" w:cs="OpenSymbol" w:hint="default"/>
+      </w:rPr>
+    </w:lvl>
+    <w:lvl w:ilvl="8">
+      <w:start w:val="1"/>
+      <w:numFmt w:val="bullet"/>
+      <w:lvlText w:val="▪"/>
+      <w:lvlJc w:val="left"/>
+      <w:pPr>
+        <w:tabs>
+          <w:tab w:val="num" w:pos="3600"/>
+        </w:tabs>
+        <w:ind w:left="3600" w:hanging="360"/>
+      </w:pPr>
+      <w:rPr>
+        <w:rFonts w:ascii="OpenSymbol" w:hAnsi="OpenSymbol" w:cs="OpenSymbol" w:hint="default"/>
+      </w:rPr>
     </w:lvl>
   </w:abstractNum>
-  <w:num w:numId="1">
+  <w:num w:numId="1" w16cid:durableId="1563757562">
     <w:abstractNumId w:val="1"/>
   </w:num>
-  <w:num w:numId="2">
-    <w:abstractNumId w:val="2"/>
+  <w:num w:numId="2" w16cid:durableId="54088311">
+    <w:abstractNumId w:val="0"/>
   </w:num>
-  <w:num w:numId="3">
+  <w:num w:numId="3" w16cid:durableId="1786268083">
     <w:abstractNumId w:val="3"/>
   </w:num>
-  <w:num w:numId="4">
+  <w:num w:numId="4" w16cid:durableId="1316909167">
     <w:abstractNumId w:val="4"/>
   </w:num>
-  <w:num w:numId="5">
-    <w:abstractNumId w:val="5"/>
+  <w:num w:numId="5" w16cid:durableId="1547181892">
+    <w:abstractNumId w:val="2"/>
   </w:num>
 </w:numbering>
 </file>
 
 <file path=word/styles.xml><?xml version="1.0" encoding="utf-8"?>
-<w:styles xmlns:w="http://schemas.openxmlformats.org/wordprocessingml/2006/main" xmlns:w14="http://schemas.microsoft.com/office/word/2010/wordml" xmlns:mc="http://schemas.openxmlformats.org/markup-compatibility/2006" mc:Ignorable="w14">
+<w:styles xmlns:mc="http://schemas.openxmlformats.org/markup-compatibility/2006" xmlns:r="http://schemas.openxmlformats.org/officeDocument/2006/relationships" xmlns:w="http://schemas.openxmlformats.org/wordprocessingml/2006/main" xmlns:w14="http://schemas.microsoft.com/office/word/2010/wordml" xmlns:w15="http://schemas.microsoft.com/office/word/2012/wordml" xmlns:w16cex="http://schemas.microsoft.com/office/word/2018/wordml/cex" xmlns:w16cid="http://schemas.microsoft.com/office/word/2016/wordml/cid" xmlns:w16="http://schemas.microsoft.com/office/word/2018/wordml" xmlns:w16du="http://schemas.microsoft.com/office/word/2023/wordml/word16du" xmlns:w16sdtdh="http://schemas.microsoft.com/office/word/2020/wordml/sdtdatahash" xmlns:w16sdtfl="http://schemas.microsoft.com/office/word/2024/wordml/sdtformatlock" xmlns:w16se="http://schemas.microsoft.com/office/word/2015/wordml/symex" mc:Ignorable="w14 w15 w16se w16cid w16 w16cex w16sdtdh w16sdtfl w16du">
   <w:docDefaults>
     <w:rPrDefault>
       <w:rPr>
-        <w:rFonts w:ascii="Liberation Serif" w:hAnsi="Liberation Serif" w:eastAsia="NSimSun" w:cs="Lucida Sans"/>
+        <w:rFonts w:ascii="Liberation Serif" w:eastAsia="NSimSun" w:hAnsi="Liberation Serif" w:cs="Lucida Sans"/>
         <w:kern w:val="2"/>
         <w:sz w:val="24"/>
         <w:szCs w:val="24"/>
@@ -2334,21 +2987,21 @@
     </w:rPrDefault>
     <w:pPrDefault>
       <w:pPr>
-        <w:suppressAutoHyphens w:val="true"/>
+        <w:suppressAutoHyphens/>
       </w:pPr>
     </w:pPrDefault>
   </w:docDefaults>
   <w:latentStyles w:defLockedState="0" w:defUIPriority="99" w:defSemiHidden="0" w:defUnhideWhenUsed="0" w:defQFormat="0" w:count="376">
     <w:lsdException w:name="Normal" w:uiPriority="0" w:qFormat="1"/>
     <w:lsdException w:name="heading 1" w:uiPriority="9" w:qFormat="1"/>
-    <w:lsdException w:name="heading 2" w:uiPriority="9" w:semiHidden="1" w:unhideWhenUsed="1" w:qFormat="1"/>
-    <w:lsdException w:name="heading 3" w:uiPriority="9" w:semiHidden="1" w:unhideWhenUsed="1" w:qFormat="1"/>
-    <w:lsdException w:name="heading 4" w:uiPriority="9" w:semiHidden="1" w:unhideWhenUsed="1" w:qFormat="1"/>
-    <w:lsdException w:name="heading 5" w:uiPriority="9" w:semiHidden="1" w:unhideWhenUsed="1" w:qFormat="1"/>
-    <w:lsdException w:name="heading 6" w:uiPriority="9" w:semiHidden="1" w:unhideWhenUsed="1" w:qFormat="1"/>
-    <w:lsdException w:name="heading 7" w:uiPriority="9" w:semiHidden="1" w:unhideWhenUsed="1" w:qFormat="1"/>
-    <w:lsdException w:name="heading 8" w:uiPriority="9" w:semiHidden="1" w:unhideWhenUsed="1" w:qFormat="1"/>
-    <w:lsdException w:name="heading 9" w:uiPriority="9" w:semiHidden="1" w:unhideWhenUsed="1" w:qFormat="1"/>
+    <w:lsdException w:name="heading 2" w:semiHidden="1" w:uiPriority="9" w:unhideWhenUsed="1" w:qFormat="1"/>
+    <w:lsdException w:name="heading 3" w:semiHidden="1" w:uiPriority="9" w:unhideWhenUsed="1" w:qFormat="1"/>
+    <w:lsdException w:name="heading 4" w:semiHidden="1" w:uiPriority="9" w:unhideWhenUsed="1" w:qFormat="1"/>
+    <w:lsdException w:name="heading 5" w:semiHidden="1" w:uiPriority="9" w:unhideWhenUsed="1" w:qFormat="1"/>
+    <w:lsdException w:name="heading 6" w:semiHidden="1" w:uiPriority="9" w:unhideWhenUsed="1" w:qFormat="1"/>
+    <w:lsdException w:name="heading 7" w:semiHidden="1" w:uiPriority="9" w:unhideWhenUsed="1" w:qFormat="1"/>
+    <w:lsdException w:name="heading 8" w:semiHidden="1" w:uiPriority="9" w:unhideWhenUsed="1" w:qFormat="1"/>
+    <w:lsdException w:name="heading 9" w:semiHidden="1" w:uiPriority="9" w:unhideWhenUsed="1" w:qFormat="1"/>
     <w:lsdException w:name="index 1" w:semiHidden="1" w:unhideWhenUsed="1"/>
     <w:lsdException w:name="index 2" w:semiHidden="1" w:unhideWhenUsed="1"/>
     <w:lsdException w:name="index 3" w:semiHidden="1" w:unhideWhenUsed="1"/>
@@ -2358,22 +3011,22 @@
     <w:lsdException w:name="index 7" w:semiHidden="1" w:unhideWhenUsed="1"/>
     <w:lsdException w:name="index 8" w:semiHidden="1" w:unhideWhenUsed="1"/>
     <w:lsdException w:name="index 9" w:semiHidden="1" w:unhideWhenUsed="1"/>
-    <w:lsdException w:name="toc 1" w:uiPriority="39" w:semiHidden="1" w:unhideWhenUsed="1"/>
-    <w:lsdException w:name="toc 2" w:uiPriority="39" w:semiHidden="1" w:unhideWhenUsed="1"/>
-    <w:lsdException w:name="toc 3" w:uiPriority="39" w:semiHidden="1" w:unhideWhenUsed="1"/>
-    <w:lsdException w:name="toc 4" w:uiPriority="39" w:semiHidden="1" w:unhideWhenUsed="1"/>
-    <w:lsdException w:name="toc 5" w:uiPriority="39" w:semiHidden="1" w:unhideWhenUsed="1"/>
-    <w:lsdException w:name="toc 6" w:uiPriority="39" w:semiHidden="1" w:unhideWhenUsed="1"/>
-    <w:lsdException w:name="toc 7" w:uiPriority="39" w:semiHidden="1" w:unhideWhenUsed="1"/>
-    <w:lsdException w:name="toc 8" w:uiPriority="39" w:semiHidden="1" w:unhideWhenUsed="1"/>
-    <w:lsdException w:name="toc 9" w:uiPriority="39" w:semiHidden="1" w:unhideWhenUsed="1"/>
+    <w:lsdException w:name="toc 1" w:semiHidden="1" w:uiPriority="39" w:unhideWhenUsed="1"/>
+    <w:lsdException w:name="toc 2" w:semiHidden="1" w:uiPriority="39" w:unhideWhenUsed="1"/>
+    <w:lsdException w:name="toc 3" w:semiHidden="1" w:uiPriority="39" w:unhideWhenUsed="1"/>
+    <w:lsdException w:name="toc 4" w:semiHidden="1" w:uiPriority="39" w:unhideWhenUsed="1"/>
+    <w:lsdException w:name="toc 5" w:semiHidden="1" w:uiPriority="39" w:unhideWhenUsed="1"/>
+    <w:lsdException w:name="toc 6" w:semiHidden="1" w:uiPriority="39" w:unhideWhenUsed="1"/>
+    <w:lsdException w:name="toc 7" w:semiHidden="1" w:uiPriority="39" w:unhideWhenUsed="1"/>
+    <w:lsdException w:name="toc 8" w:semiHidden="1" w:uiPriority="39" w:unhideWhenUsed="1"/>
+    <w:lsdException w:name="toc 9" w:semiHidden="1" w:uiPriority="39" w:unhideWhenUsed="1"/>
     <w:lsdException w:name="Normal Indent" w:semiHidden="1" w:unhideWhenUsed="1"/>
     <w:lsdException w:name="footnote text" w:semiHidden="1" w:unhideWhenUsed="1"/>
     <w:lsdException w:name="annotation text" w:semiHidden="1" w:unhideWhenUsed="1"/>
     <w:lsdException w:name="header" w:semiHidden="1" w:unhideWhenUsed="1"/>
     <w:lsdException w:name="footer" w:semiHidden="1" w:unhideWhenUsed="1"/>
     <w:lsdException w:name="index heading" w:semiHidden="1" w:unhideWhenUsed="1"/>
-    <w:lsdException w:name="caption" w:uiPriority="35" w:semiHidden="1" w:unhideWhenUsed="1" w:qFormat="1"/>
+    <w:lsdException w:name="caption" w:semiHidden="1" w:uiPriority="35" w:unhideWhenUsed="1" w:qFormat="1"/>
     <w:lsdException w:name="table of figures" w:semiHidden="1" w:unhideWhenUsed="1"/>
     <w:lsdException w:name="envelope address" w:semiHidden="1" w:unhideWhenUsed="1"/>
     <w:lsdException w:name="envelope return" w:semiHidden="1" w:unhideWhenUsed="1"/>
@@ -2404,7 +3057,7 @@
     <w:lsdException w:name="Title" w:uiPriority="10" w:qFormat="1"/>
     <w:lsdException w:name="Closing" w:semiHidden="1" w:unhideWhenUsed="1"/>
     <w:lsdException w:name="Signature" w:semiHidden="1" w:unhideWhenUsed="1"/>
-    <w:lsdException w:name="Default Paragraph Font" w:uiPriority="1" w:semiHidden="1" w:unhideWhenUsed="1"/>
+    <w:lsdException w:name="Default Paragraph Font" w:semiHidden="1" w:uiPriority="1" w:unhideWhenUsed="1"/>
     <w:lsdException w:name="Body Text" w:semiHidden="1" w:unhideWhenUsed="1"/>
     <w:lsdException w:name="Body Text Indent" w:semiHidden="1" w:unhideWhenUsed="1"/>
     <w:lsdException w:name="List Continue" w:semiHidden="1" w:unhideWhenUsed="1"/>
@@ -2604,8 +3257,8 @@
     <w:lsdException w:name="Subtle Reference" w:uiPriority="31" w:qFormat="1"/>
     <w:lsdException w:name="Intense Reference" w:uiPriority="32" w:qFormat="1"/>
     <w:lsdException w:name="Book Title" w:uiPriority="33" w:qFormat="1"/>
-    <w:lsdException w:name="Bibliography" w:uiPriority="37" w:semiHidden="1" w:unhideWhenUsed="1"/>
-    <w:lsdException w:name="TOC Heading" w:uiPriority="39" w:semiHidden="1" w:unhideWhenUsed="1" w:qFormat="1"/>
+    <w:lsdException w:name="Bibliography" w:semiHidden="1" w:uiPriority="37" w:unhideWhenUsed="1"/>
+    <w:lsdException w:name="TOC Heading" w:semiHidden="1" w:uiPriority="39" w:unhideWhenUsed="1" w:qFormat="1"/>
     <w:lsdException w:name="Plain Table 1" w:uiPriority="41"/>
     <w:lsdException w:name="Plain Table 2" w:uiPriority="42"/>
     <w:lsdException w:name="Plain Table 3" w:uiPriority="43"/>
@@ -2716,27 +3369,14 @@
     <w:lsdException w:name="Unresolved Mention" w:semiHidden="1" w:unhideWhenUsed="1"/>
     <w:lsdException w:name="Smart Link" w:semiHidden="1" w:unhideWhenUsed="1"/>
   </w:latentStyles>
-  <w:style w:type="paragraph" w:styleId="Normal" w:default="1">
+  <w:style w:type="paragraph" w:default="1" w:styleId="Normal">
     <w:name w:val="Normal"/>
     <w:qFormat/>
     <w:pPr>
-      <w:widowControl/>
-      <w:suppressAutoHyphens w:val="true"/>
-      <w:bidi w:val="0"/>
-      <w:spacing w:before="0" w:after="0"/>
-      <w:jc w:val="left"/>
       <w:textAlignment w:val="baseline"/>
     </w:pPr>
-    <w:rPr>
-      <w:rFonts w:ascii="Liberation Serif" w:hAnsi="Liberation Serif" w:eastAsia="NSimSun" w:cs="Lucida Sans"/>
-      <w:color w:val="auto"/>
-      <w:kern w:val="2"/>
-      <w:sz w:val="24"/>
-      <w:szCs w:val="24"/>
-      <w:lang w:val="fr-CA" w:eastAsia="zh-CN" w:bidi="hi-IN"/>
-    </w:rPr>
-  </w:style>
-  <w:style w:type="paragraph" w:styleId="Heading1">
+  </w:style>
+  <w:style w:type="paragraph" w:styleId="Titre1">
     <w:name w:val="heading 1"/>
     <w:basedOn w:val="Heading"/>
     <w:next w:val="Textbody"/>
@@ -2752,7 +3392,7 @@
       <w:szCs w:val="36"/>
     </w:rPr>
   </w:style>
-  <w:style w:type="paragraph" w:styleId="Heading2">
+  <w:style w:type="paragraph" w:styleId="Titre2">
     <w:name w:val="heading 2"/>
     <w:basedOn w:val="Heading"/>
     <w:next w:val="Textbody"/>
@@ -2760,7 +3400,7 @@
     <w:unhideWhenUsed/>
     <w:qFormat/>
     <w:pPr>
-      <w:spacing w:before="200" w:after="120"/>
+      <w:spacing w:before="200"/>
       <w:outlineLvl w:val="1"/>
     </w:pPr>
     <w:rPr>
@@ -2770,7 +3410,7 @@
       <w:szCs w:val="32"/>
     </w:rPr>
   </w:style>
-  <w:style w:type="paragraph" w:styleId="Heading3">
+  <w:style w:type="paragraph" w:styleId="Titre3">
     <w:name w:val="heading 3"/>
     <w:basedOn w:val="Normal"/>
     <w:next w:val="Normal"/>
@@ -2778,19 +3418,19 @@
     <w:unhideWhenUsed/>
     <w:qFormat/>
     <w:pPr>
-      <w:keepNext w:val="true"/>
+      <w:keepNext/>
       <w:keepLines/>
-      <w:spacing w:before="40" w:after="0"/>
+      <w:spacing w:before="40"/>
       <w:outlineLvl w:val="2"/>
     </w:pPr>
     <w:rPr>
-      <w:rFonts w:ascii="Calibri Light" w:hAnsi="Calibri Light" w:eastAsia="Times New Roman" w:cs="Mangal"/>
+      <w:rFonts w:ascii="Calibri Light" w:eastAsia="Times New Roman" w:hAnsi="Calibri Light" w:cs="Mangal"/>
       <w:color w:val="1F3763"/>
       <w:szCs w:val="21"/>
       <w:u w:val="single"/>
     </w:rPr>
   </w:style>
-  <w:style w:type="paragraph" w:styleId="Heading4">
+  <w:style w:type="paragraph" w:styleId="Titre4">
     <w:name w:val="heading 4"/>
     <w:basedOn w:val="Normal"/>
     <w:next w:val="Normal"/>
@@ -2799,23 +3439,23 @@
     <w:unhideWhenUsed/>
     <w:qFormat/>
     <w:pPr>
-      <w:keepNext w:val="true"/>
+      <w:keepNext/>
       <w:keepLines/>
-      <w:spacing w:before="40" w:after="0"/>
+      <w:spacing w:before="40"/>
       <w:outlineLvl w:val="3"/>
     </w:pPr>
     <w:rPr>
-      <w:rFonts w:ascii="Calibri Light" w:hAnsi="Calibri Light" w:eastAsia="Times New Roman" w:cs="Mangal"/>
+      <w:rFonts w:ascii="Calibri Light" w:eastAsia="Times New Roman" w:hAnsi="Calibri Light" w:cs="Mangal"/>
       <w:i/>
       <w:iCs/>
       <w:color w:val="2F5496"/>
       <w:szCs w:val="21"/>
     </w:rPr>
   </w:style>
-  <w:style w:type="paragraph" w:styleId="Heading5">
+  <w:style w:type="paragraph" w:styleId="Titre5">
     <w:name w:val="heading 5"/>
     <w:basedOn w:val="Heading"/>
-    <w:next w:val="BodyText"/>
+    <w:next w:val="Corpsdetexte"/>
     <w:qFormat/>
     <w:pPr>
       <w:numPr>
@@ -2832,15 +3472,34 @@
       <w:szCs w:val="24"/>
     </w:rPr>
   </w:style>
-  <w:style w:type="character" w:styleId="DefaultParagraphFont" w:default="1">
+  <w:style w:type="character" w:default="1" w:styleId="Policepardfaut">
     <w:name w:val="Default Paragraph Font"/>
     <w:uiPriority w:val="1"/>
     <w:semiHidden/>
     <w:unhideWhenUsed/>
-    <w:qFormat/>
-    <w:rPr/>
-  </w:style>
-  <w:style w:type="character" w:styleId="Internetlink" w:customStyle="1">
+  </w:style>
+  <w:style w:type="table" w:default="1" w:styleId="TableauNormal">
+    <w:name w:val="Normal Table"/>
+    <w:uiPriority w:val="99"/>
+    <w:semiHidden/>
+    <w:unhideWhenUsed/>
+    <w:tblPr>
+      <w:tblInd w:w="0" w:type="dxa"/>
+      <w:tblCellMar>
+        <w:top w:w="0" w:type="dxa"/>
+        <w:left w:w="108" w:type="dxa"/>
+        <w:bottom w:w="0" w:type="dxa"/>
+        <w:right w:w="108" w:type="dxa"/>
+      </w:tblCellMar>
+    </w:tblPr>
+  </w:style>
+  <w:style w:type="numbering" w:default="1" w:styleId="Aucuneliste">
+    <w:name w:val="No List"/>
+    <w:uiPriority w:val="99"/>
+    <w:semiHidden/>
+    <w:unhideWhenUsed/>
+  </w:style>
+  <w:style w:type="character" w:customStyle="1" w:styleId="Internetlink">
     <w:name w:val="Internet link"/>
     <w:qFormat/>
     <w:rPr>
@@ -2848,127 +3507,125 @@
       <w:u w:val="single"/>
     </w:rPr>
   </w:style>
-  <w:style w:type="character" w:styleId="IndexLink" w:customStyle="1">
+  <w:style w:type="character" w:customStyle="1" w:styleId="IndexLink">
     <w:name w:val="Index Link"/>
     <w:qFormat/>
-    <w:rPr/>
-  </w:style>
-  <w:style w:type="character" w:styleId="Hyperlink">
+  </w:style>
+  <w:style w:type="character" w:styleId="Lienhypertexte">
     <w:name w:val="Hyperlink"/>
-    <w:basedOn w:val="DefaultParagraphFont"/>
+    <w:basedOn w:val="Policepardfaut"/>
     <w:uiPriority w:val="99"/>
     <w:rPr>
       <w:color w:val="467886"/>
       <w:u w:val="single"/>
     </w:rPr>
   </w:style>
-  <w:style w:type="character" w:styleId="En-tteCar" w:customStyle="1">
+  <w:style w:type="character" w:customStyle="1" w:styleId="En-tteCar">
     <w:name w:val="En-tête Car"/>
-    <w:basedOn w:val="DefaultParagraphFont"/>
+    <w:basedOn w:val="Policepardfaut"/>
     <w:qFormat/>
     <w:rPr>
       <w:rFonts w:cs="Mangal"/>
       <w:szCs w:val="21"/>
     </w:rPr>
   </w:style>
-  <w:style w:type="character" w:styleId="PieddepageCar" w:customStyle="1">
+  <w:style w:type="character" w:customStyle="1" w:styleId="PieddepageCar">
     <w:name w:val="Pied de page Car"/>
-    <w:basedOn w:val="DefaultParagraphFont"/>
+    <w:basedOn w:val="Policepardfaut"/>
     <w:qFormat/>
     <w:rPr>
       <w:rFonts w:cs="Mangal"/>
       <w:szCs w:val="21"/>
     </w:rPr>
   </w:style>
-  <w:style w:type="character" w:styleId="Titre3Car" w:customStyle="1">
+  <w:style w:type="character" w:customStyle="1" w:styleId="Titre3Car">
     <w:name w:val="Titre 3 Car"/>
-    <w:basedOn w:val="DefaultParagraphFont"/>
+    <w:basedOn w:val="Policepardfaut"/>
     <w:qFormat/>
     <w:rPr>
-      <w:rFonts w:ascii="Calibri Light" w:hAnsi="Calibri Light" w:eastAsia="Times New Roman" w:cs="Mangal"/>
+      <w:rFonts w:ascii="Calibri Light" w:eastAsia="Times New Roman" w:hAnsi="Calibri Light" w:cs="Mangal"/>
       <w:color w:val="1F3763"/>
       <w:szCs w:val="21"/>
       <w:u w:val="single"/>
     </w:rPr>
   </w:style>
-  <w:style w:type="character" w:styleId="Strong">
+  <w:style w:type="character" w:styleId="lev">
     <w:name w:val="Strong"/>
-    <w:basedOn w:val="DefaultParagraphFont"/>
+    <w:basedOn w:val="Policepardfaut"/>
     <w:qFormat/>
     <w:rPr>
       <w:b/>
       <w:bCs/>
     </w:rPr>
   </w:style>
-  <w:style w:type="character" w:styleId="Titre4Car" w:customStyle="1">
+  <w:style w:type="character" w:customStyle="1" w:styleId="Titre4Car">
     <w:name w:val="Titre 4 Car"/>
-    <w:basedOn w:val="DefaultParagraphFont"/>
+    <w:basedOn w:val="Policepardfaut"/>
     <w:qFormat/>
     <w:rPr>
-      <w:rFonts w:ascii="Calibri Light" w:hAnsi="Calibri Light" w:eastAsia="Times New Roman" w:cs="Mangal"/>
+      <w:rFonts w:ascii="Calibri Light" w:eastAsia="Times New Roman" w:hAnsi="Calibri Light" w:cs="Mangal"/>
       <w:i/>
       <w:iCs/>
       <w:color w:val="2F5496"/>
       <w:szCs w:val="21"/>
     </w:rPr>
   </w:style>
-  <w:style w:type="character" w:styleId="UnresolvedMention">
+  <w:style w:type="character" w:styleId="Mentionnonrsolue">
     <w:name w:val="Unresolved Mention"/>
-    <w:basedOn w:val="DefaultParagraphFont"/>
+    <w:basedOn w:val="Policepardfaut"/>
     <w:uiPriority w:val="99"/>
     <w:semiHidden/>
     <w:unhideWhenUsed/>
     <w:qFormat/>
-    <w:rsid w:val="006254dd"/>
+    <w:rsid w:val="006254DD"/>
     <w:rPr>
       <w:color w:val="605E5C"/>
-      <w:shd w:fill="E1DFDD" w:val="clear"/>
+      <w:shd w:val="clear" w:color="auto" w:fill="E1DFDD"/>
     </w:rPr>
   </w:style>
-  <w:style w:type="character" w:styleId="NotedebasdepageCar" w:customStyle="1">
+  <w:style w:type="character" w:customStyle="1" w:styleId="NotedebasdepageCar">
     <w:name w:val="Note de bas de page Car"/>
-    <w:basedOn w:val="DefaultParagraphFont"/>
-    <w:link w:val="FootnoteText"/>
+    <w:basedOn w:val="Policepardfaut"/>
+    <w:link w:val="Notedebasdepage"/>
     <w:uiPriority w:val="99"/>
     <w:semiHidden/>
     <w:qFormat/>
-    <w:rsid w:val="007b4940"/>
+    <w:rsid w:val="007B4940"/>
     <w:rPr>
       <w:rFonts w:cs="Mangal"/>
       <w:sz w:val="20"/>
       <w:szCs w:val="18"/>
     </w:rPr>
   </w:style>
-  <w:style w:type="character" w:styleId="FootnoteCharacters" w:customStyle="1">
+  <w:style w:type="character" w:customStyle="1" w:styleId="FootnoteCharacters">
     <w:name w:val="Footnote Characters"/>
     <w:uiPriority w:val="99"/>
     <w:semiHidden/>
     <w:unhideWhenUsed/>
     <w:qFormat/>
-    <w:rsid w:val="007b4940"/>
+    <w:rsid w:val="007B4940"/>
     <w:rPr>
       <w:vertAlign w:val="superscript"/>
     </w:rPr>
   </w:style>
-  <w:style w:type="character" w:styleId="FootnoteReference">
+  <w:style w:type="character" w:styleId="Appelnotedebasdep">
     <w:name w:val="footnote reference"/>
     <w:rPr>
       <w:vertAlign w:val="superscript"/>
     </w:rPr>
   </w:style>
-  <w:style w:type="character" w:styleId="NumberingSymbols" w:customStyle="1">
+  <w:style w:type="character" w:customStyle="1" w:styleId="NumberingSymbols">
     <w:name w:val="Numbering Symbols"/>
     <w:qFormat/>
-    <w:rPr/>
-  </w:style>
-  <w:style w:type="character" w:styleId="Bullets" w:customStyle="1">
+  </w:style>
+  <w:style w:type="character" w:customStyle="1" w:styleId="Bullets">
     <w:name w:val="Bullets"/>
     <w:qFormat/>
     <w:rPr>
-      <w:rFonts w:ascii="OpenSymbol" w:hAnsi="OpenSymbol" w:eastAsia="OpenSymbol" w:cs="OpenSymbol"/>
+      <w:rFonts w:ascii="OpenSymbol" w:eastAsia="OpenSymbol" w:hAnsi="OpenSymbol" w:cs="OpenSymbol"/>
     </w:rPr>
   </w:style>
-  <w:style w:type="character" w:styleId="Emphasis">
+  <w:style w:type="character" w:styleId="Accentuation">
     <w:name w:val="Emphasis"/>
     <w:qFormat/>
     <w:rPr>
@@ -2976,43 +3633,40 @@
       <w:iCs/>
     </w:rPr>
   </w:style>
-  <w:style w:type="character" w:styleId="FollowedHyperlink">
+  <w:style w:type="character" w:styleId="Lienhypertextesuivivisit">
     <w:name w:val="FollowedHyperlink"/>
     <w:rPr>
       <w:color w:val="800000"/>
       <w:u w:val="single"/>
     </w:rPr>
   </w:style>
-  <w:style w:type="paragraph" w:styleId="Heading" w:customStyle="1">
+  <w:style w:type="paragraph" w:customStyle="1" w:styleId="Heading">
     <w:name w:val="Heading"/>
     <w:basedOn w:val="Standard"/>
     <w:next w:val="Textbody"/>
     <w:qFormat/>
     <w:pPr>
-      <w:keepNext w:val="true"/>
+      <w:keepNext/>
       <w:spacing w:before="240" w:after="120"/>
     </w:pPr>
     <w:rPr>
-      <w:rFonts w:ascii="Liberation Sans" w:hAnsi="Liberation Sans" w:eastAsia="Microsoft YaHei"/>
+      <w:rFonts w:ascii="Liberation Sans" w:eastAsia="Microsoft YaHei" w:hAnsi="Liberation Sans"/>
       <w:sz w:val="28"/>
       <w:szCs w:val="28"/>
     </w:rPr>
   </w:style>
-  <w:style w:type="paragraph" w:styleId="BodyText">
+  <w:style w:type="paragraph" w:styleId="Corpsdetexte">
     <w:name w:val="Body Text"/>
     <w:basedOn w:val="Normal"/>
     <w:pPr>
-      <w:spacing w:lineRule="auto" w:line="276" w:before="0" w:after="140"/>
+      <w:spacing w:after="140" w:line="276" w:lineRule="auto"/>
     </w:pPr>
-    <w:rPr/>
-  </w:style>
-  <w:style w:type="paragraph" w:styleId="List">
+  </w:style>
+  <w:style w:type="paragraph" w:styleId="Liste">
     <w:name w:val="List"/>
     <w:basedOn w:val="Textbody"/>
-    <w:pPr/>
-    <w:rPr/>
-  </w:style>
-  <w:style w:type="paragraph" w:styleId="Caption">
+  </w:style>
+  <w:style w:type="paragraph" w:styleId="Lgende">
     <w:name w:val="caption"/>
     <w:basedOn w:val="Standard"/>
     <w:qFormat/>
@@ -3025,45 +3679,30 @@
       <w:iCs/>
     </w:rPr>
   </w:style>
-  <w:style w:type="paragraph" w:styleId="Index" w:customStyle="1">
+  <w:style w:type="paragraph" w:customStyle="1" w:styleId="Index">
     <w:name w:val="Index"/>
     <w:basedOn w:val="Standard"/>
     <w:qFormat/>
     <w:pPr>
       <w:suppressLineNumbers/>
     </w:pPr>
-    <w:rPr/>
-  </w:style>
-  <w:style w:type="paragraph" w:styleId="Standard" w:customStyle="1">
+  </w:style>
+  <w:style w:type="paragraph" w:customStyle="1" w:styleId="Standard">
     <w:name w:val="Standard"/>
     <w:qFormat/>
     <w:pPr>
-      <w:widowControl/>
-      <w:suppressAutoHyphens w:val="true"/>
-      <w:bidi w:val="0"/>
-      <w:spacing w:before="0" w:after="0"/>
-      <w:jc w:val="left"/>
       <w:textAlignment w:val="baseline"/>
     </w:pPr>
-    <w:rPr>
-      <w:rFonts w:ascii="Liberation Serif" w:hAnsi="Liberation Serif" w:eastAsia="NSimSun" w:cs="Lucida Sans"/>
-      <w:color w:val="auto"/>
-      <w:kern w:val="2"/>
-      <w:sz w:val="24"/>
-      <w:szCs w:val="24"/>
-      <w:lang w:val="fr-CA" w:eastAsia="zh-CN" w:bidi="hi-IN"/>
-    </w:rPr>
-  </w:style>
-  <w:style w:type="paragraph" w:styleId="Textbody" w:customStyle="1">
+  </w:style>
+  <w:style w:type="paragraph" w:customStyle="1" w:styleId="Textbody">
     <w:name w:val="Text body"/>
     <w:basedOn w:val="Standard"/>
     <w:qFormat/>
     <w:pPr>
-      <w:spacing w:lineRule="auto" w:line="276" w:before="0" w:after="120"/>
+      <w:spacing w:after="120" w:line="276" w:lineRule="auto"/>
     </w:pPr>
-    <w:rPr/>
-  </w:style>
-  <w:style w:type="paragraph" w:styleId="IndexHeading">
+  </w:style>
+  <w:style w:type="paragraph" w:styleId="Titreindex">
     <w:name w:val="index heading"/>
     <w:basedOn w:val="Heading"/>
     <w:pPr>
@@ -3076,53 +3715,44 @@
       <w:szCs w:val="32"/>
     </w:rPr>
   </w:style>
-  <w:style w:type="paragraph" w:styleId="ContentsHeading" w:customStyle="1">
+  <w:style w:type="paragraph" w:customStyle="1" w:styleId="ContentsHeading">
     <w:name w:val="Contents Heading"/>
-    <w:basedOn w:val="IndexHeading"/>
+    <w:basedOn w:val="Titreindex"/>
     <w:qFormat/>
-    <w:pPr/>
-    <w:rPr/>
-  </w:style>
-  <w:style w:type="paragraph" w:styleId="Contents1" w:customStyle="1">
+  </w:style>
+  <w:style w:type="paragraph" w:customStyle="1" w:styleId="Contents1">
     <w:name w:val="Contents 1"/>
     <w:basedOn w:val="Index"/>
     <w:qFormat/>
     <w:pPr>
       <w:tabs>
-        <w:tab w:val="clear" w:pos="709"/>
-        <w:tab w:val="right" w:pos="9972" w:leader="dot"/>
+        <w:tab w:val="right" w:leader="dot" w:pos="9972"/>
       </w:tabs>
     </w:pPr>
-    <w:rPr/>
-  </w:style>
-  <w:style w:type="paragraph" w:styleId="Contents2" w:customStyle="1">
+  </w:style>
+  <w:style w:type="paragraph" w:customStyle="1" w:styleId="Contents2">
     <w:name w:val="Contents 2"/>
     <w:basedOn w:val="Index"/>
     <w:qFormat/>
     <w:pPr>
       <w:tabs>
-        <w:tab w:val="clear" w:pos="709"/>
-        <w:tab w:val="right" w:pos="9972" w:leader="dot"/>
+        <w:tab w:val="right" w:leader="dot" w:pos="9972"/>
       </w:tabs>
       <w:ind w:left="283"/>
     </w:pPr>
-    <w:rPr/>
-  </w:style>
-  <w:style w:type="paragraph" w:styleId="HeaderandFooter" w:customStyle="1">
+  </w:style>
+  <w:style w:type="paragraph" w:customStyle="1" w:styleId="HeaderandFooter">
     <w:name w:val="Header and Footer"/>
     <w:basedOn w:val="Normal"/>
     <w:qFormat/>
-    <w:pPr/>
-    <w:rPr/>
-  </w:style>
-  <w:style w:type="paragraph" w:styleId="Header">
+  </w:style>
+  <w:style w:type="paragraph" w:styleId="En-tte">
     <w:name w:val="header"/>
     <w:basedOn w:val="Normal"/>
     <w:pPr>
       <w:tabs>
-        <w:tab w:val="clear" w:pos="709"/>
-        <w:tab w:val="center" w:pos="4320" w:leader="none"/>
-        <w:tab w:val="right" w:pos="8640" w:leader="none"/>
+        <w:tab w:val="center" w:pos="4320"/>
+        <w:tab w:val="right" w:pos="8640"/>
       </w:tabs>
     </w:pPr>
     <w:rPr>
@@ -3130,14 +3760,13 @@
       <w:szCs w:val="21"/>
     </w:rPr>
   </w:style>
-  <w:style w:type="paragraph" w:styleId="Footer">
+  <w:style w:type="paragraph" w:styleId="Pieddepage">
     <w:name w:val="footer"/>
     <w:basedOn w:val="Normal"/>
     <w:pPr>
       <w:tabs>
-        <w:tab w:val="clear" w:pos="709"/>
-        <w:tab w:val="center" w:pos="4320" w:leader="none"/>
-        <w:tab w:val="right" w:pos="8640" w:leader="none"/>
+        <w:tab w:val="center" w:pos="4320"/>
+        <w:tab w:val="right" w:pos="8640"/>
       </w:tabs>
     </w:pPr>
     <w:rPr>
@@ -3145,28 +3774,28 @@
       <w:szCs w:val="21"/>
     </w:rPr>
   </w:style>
-  <w:style w:type="paragraph" w:styleId="TOC1">
+  <w:style w:type="paragraph" w:styleId="TM1">
     <w:name w:val="toc 1"/>
     <w:basedOn w:val="Normal"/>
     <w:next w:val="Normal"/>
     <w:autoRedefine/>
     <w:uiPriority w:val="39"/>
     <w:pPr>
-      <w:spacing w:before="0" w:after="100"/>
+      <w:spacing w:after="100"/>
     </w:pPr>
     <w:rPr>
       <w:rFonts w:cs="Mangal"/>
       <w:szCs w:val="21"/>
     </w:rPr>
   </w:style>
-  <w:style w:type="paragraph" w:styleId="TOC2">
+  <w:style w:type="paragraph" w:styleId="TM2">
     <w:name w:val="toc 2"/>
     <w:basedOn w:val="Normal"/>
     <w:next w:val="Normal"/>
     <w:autoRedefine/>
     <w:uiPriority w:val="39"/>
     <w:pPr>
-      <w:spacing w:before="0" w:after="100"/>
+      <w:spacing w:after="100"/>
       <w:ind w:left="240"/>
     </w:pPr>
     <w:rPr>
@@ -3179,22 +3808,21 @@
     <w:basedOn w:val="Normal"/>
     <w:qFormat/>
     <w:pPr>
-      <w:suppressAutoHyphens w:val="false"/>
+      <w:suppressAutoHyphens w:val="0"/>
       <w:spacing w:before="100" w:after="100"/>
       <w:textAlignment w:val="auto"/>
     </w:pPr>
     <w:rPr>
-      <w:rFonts w:ascii="Times New Roman" w:hAnsi="Times New Roman" w:eastAsia="Times New Roman" w:cs="Times New Roman"/>
+      <w:rFonts w:ascii="Times New Roman" w:eastAsia="Times New Roman" w:hAnsi="Times New Roman" w:cs="Times New Roman"/>
       <w:kern w:val="0"/>
       <w:lang w:eastAsia="fr-CA" w:bidi="ar-SA"/>
     </w:rPr>
   </w:style>
-  <w:style w:type="paragraph" w:styleId="ListParagraph">
+  <w:style w:type="paragraph" w:styleId="Paragraphedeliste">
     <w:name w:val="List Paragraph"/>
     <w:basedOn w:val="Normal"/>
     <w:qFormat/>
     <w:pPr>
-      <w:spacing w:before="0" w:after="0"/>
       <w:ind w:left="720"/>
       <w:contextualSpacing/>
     </w:pPr>
@@ -3203,14 +3831,14 @@
       <w:szCs w:val="21"/>
     </w:rPr>
   </w:style>
-  <w:style w:type="paragraph" w:styleId="TOC3">
+  <w:style w:type="paragraph" w:styleId="TM3">
     <w:name w:val="toc 3"/>
     <w:basedOn w:val="Normal"/>
     <w:next w:val="Normal"/>
     <w:autoRedefine/>
     <w:uiPriority w:val="39"/>
     <w:pPr>
-      <w:spacing w:before="0" w:after="100"/>
+      <w:spacing w:after="100"/>
       <w:ind w:left="480"/>
     </w:pPr>
     <w:rPr>
@@ -3218,121 +3846,93 @@
       <w:szCs w:val="21"/>
     </w:rPr>
   </w:style>
-  <w:style w:type="paragraph" w:styleId="FrameContents" w:customStyle="1">
+  <w:style w:type="paragraph" w:customStyle="1" w:styleId="FrameContents">
     <w:name w:val="Frame Contents"/>
     <w:basedOn w:val="Normal"/>
     <w:qFormat/>
-    <w:pPr/>
-    <w:rPr/>
-  </w:style>
-  <w:style w:type="paragraph" w:styleId="FootnoteText">
+  </w:style>
+  <w:style w:type="paragraph" w:styleId="Notedebasdepage">
     <w:name w:val="footnote text"/>
     <w:basedOn w:val="Normal"/>
     <w:link w:val="NotedebasdepageCar"/>
     <w:uiPriority w:val="99"/>
     <w:semiHidden/>
     <w:unhideWhenUsed/>
-    <w:rsid w:val="007b4940"/>
-    <w:pPr/>
+    <w:rsid w:val="007B4940"/>
     <w:rPr>
       <w:rFonts w:cs="Mangal"/>
       <w:sz w:val="20"/>
       <w:szCs w:val="18"/>
     </w:rPr>
   </w:style>
-  <w:style w:type="paragraph" w:styleId="Figure" w:customStyle="1">
+  <w:style w:type="paragraph" w:customStyle="1" w:styleId="Figure">
     <w:name w:val="Figure"/>
-    <w:basedOn w:val="Caption"/>
+    <w:basedOn w:val="Lgende"/>
     <w:qFormat/>
-    <w:pPr/>
-    <w:rPr/>
-  </w:style>
-  <w:style w:type="paragraph" w:styleId="TOC5">
+  </w:style>
+  <w:style w:type="paragraph" w:styleId="TM5">
     <w:name w:val="toc 5"/>
     <w:basedOn w:val="Index"/>
     <w:uiPriority w:val="39"/>
     <w:pPr>
       <w:tabs>
-        <w:tab w:val="clear" w:pos="709"/>
-        <w:tab w:val="right" w:pos="8838" w:leader="dot"/>
+        <w:tab w:val="right" w:leader="dot" w:pos="8838"/>
       </w:tabs>
       <w:ind w:left="1134"/>
     </w:pPr>
-    <w:rPr/>
-  </w:style>
-  <w:style w:type="numbering" w:styleId="NoList" w:default="1">
-    <w:name w:val="No List"/>
-    <w:uiPriority w:val="99"/>
-    <w:semiHidden/>
-    <w:unhideWhenUsed/>
-    <w:qFormat/>
-  </w:style>
-  <w:style w:type="table" w:default="1" w:styleId="TableauNormal">
-    <w:name w:val="Normal Table"/>
-    <w:uiPriority w:val="99"/>
-    <w:semiHidden/>
-    <w:unhideWhenUsed/>
-    <w:tblPr>
-      <w:tblCellMar>
-        <w:top w:w="0" w:type="dxa"/>
-        <w:left w:w="108" w:type="dxa"/>
-        <w:bottom w:w="0" w:type="dxa"/>
-        <w:right w:w="108" w:type="dxa"/>
-      </w:tblCellMar>
-    </w:tblPr>
   </w:style>
 </w:styles>
 </file>
 
 <file path=word/theme/theme1.xml><?xml version="1.0" encoding="utf-8"?>
-<a:theme xmlns:a="http://schemas.openxmlformats.org/drawingml/2006/main" xmlns:r="http://schemas.openxmlformats.org/officeDocument/2006/relationships" name="Thème Office">
+<a:theme xmlns:a="http://schemas.openxmlformats.org/drawingml/2006/main" name="Thème Office">
   <a:themeElements>
     <a:clrScheme name="Office">
       <a:dk1>
         <a:srgbClr val="000000"/>
       </a:dk1>
       <a:lt1>
-        <a:srgbClr val="ffffff"/>
+        <a:srgbClr val="FFFFFF"/>
       </a:lt1>
       <a:dk2>
-        <a:srgbClr val="44546a"/>
+        <a:srgbClr val="44546A"/>
       </a:dk2>
       <a:lt2>
-        <a:srgbClr val="e7e6e6"/>
+        <a:srgbClr val="E7E6E6"/>
       </a:lt2>
       <a:accent1>
-        <a:srgbClr val="4472c4"/>
+        <a:srgbClr val="4472C4"/>
       </a:accent1>
       <a:accent2>
-        <a:srgbClr val="ed7d31"/>
+        <a:srgbClr val="ED7D31"/>
       </a:accent2>
       <a:accent3>
-        <a:srgbClr val="a5a5a5"/>
+        <a:srgbClr val="A5A5A5"/>
       </a:accent3>
       <a:accent4>
-        <a:srgbClr val="ffc000"/>
+        <a:srgbClr val="FFC000"/>
       </a:accent4>
       <a:accent5>
-        <a:srgbClr val="5b9bd5"/>
+        <a:srgbClr val="5B9BD5"/>
       </a:accent5>
       <a:accent6>
-        <a:srgbClr val="70ad47"/>
+        <a:srgbClr val="70AD47"/>
       </a:accent6>
       <a:hlink>
-        <a:srgbClr val="0563c1"/>
+        <a:srgbClr val="0563C1"/>
       </a:hlink>
       <a:folHlink>
-        <a:srgbClr val="954f72"/>
+        <a:srgbClr val="954F72"/>
       </a:folHlink>
     </a:clrScheme>
     <a:fontScheme name="Office">
       <a:majorFont>
-        <a:latin typeface="Calibri Light" panose="020F0302020204030204" pitchFamily="0" charset="1"/>
+        <a:latin typeface="Calibri Light" panose="020F0302020204030204"/>
         <a:ea typeface=""/>
         <a:cs typeface=""/>
       </a:majorFont>
       <a:minorFont>
-        <a:latin typeface="Calibri" panose="020F0502020204030204" pitchFamily="0" charset="1"/>
+        <a:latin typeface="Calibri" panose="020F0502020204030204"/>
         <a:ea typeface=""/>
         <a:cs typeface=""/>
       </a:minorFont>
@@ -3364,7 +3964,7 @@
             </a:gs>
           </a:gsLst>
           <a:lin ang="5400000" scaled="0"/>
-          <a:tileRect l="0" t="0" r="0" b="0"/>
+          <a:tileRect/>
         </a:gradFill>
         <a:gradFill>
           <a:gsLst>
@@ -3388,7 +3988,7 @@
             </a:gs>
           </a:gsLst>
           <a:lin ang="5400000" scaled="0"/>
-          <a:tileRect l="0" t="0" r="0" b="0"/>
+          <a:tileRect/>
         </a:gradFill>
       </a:fillStyleLst>
       <a:lnStyleLst>
@@ -3448,36 +4048,17 @@
             </a:gs>
           </a:gsLst>
           <a:lin ang="5400000" scaled="0"/>
-          <a:tileRect l="0" t="0" r="0" b="0"/>
+          <a:tileRect/>
         </a:gradFill>
       </a:bgFillStyleLst>
     </a:fmtScheme>
   </a:themeElements>
+  <a:objectDefaults/>
+  <a:extraClrSchemeLst/>
 </a:theme>
 </file>
 
 <file path=customXml/item1.xml><?xml version="1.0" encoding="utf-8"?>
-<b:Sources xmlns:b="http://schemas.openxmlformats.org/officeDocument/2006/bibliography" xmlns="http://schemas.openxmlformats.org/officeDocument/2006/bibliography" SelectedStyle="\APASixthEditionOfficeOnline.xsl" StyleName="APA" Version="6"/>
-</file>
-
-<file path=customXml/item2.xml><?xml version="1.0" encoding="utf-8"?>
-<?mso-contentType ?>
-<FormTemplates xmlns="http://schemas.microsoft.com/sharepoint/v3/contenttype/forms">
-  <Display>DocumentLibraryForm</Display>
-  <Edit>DocumentLibraryForm</Edit>
-  <New>DocumentLibraryForm</New>
-</FormTemplates>
-</file>
-
-<file path=customXml/item3.xml><?xml version="1.0" encoding="utf-8"?>
-<p:properties xmlns:p="http://schemas.microsoft.com/office/2006/metadata/properties" xmlns:xsi="http://www.w3.org/2001/XMLSchema-instance" xmlns:pc="http://schemas.microsoft.com/office/infopath/2007/PartnerControls">
-  <documentManagement>
-    <_activity xmlns="9de94308-2297-4d04-a77d-26fce9df9395" xsi:nil="true"/>
-  </documentManagement>
-</p:properties>
-</file>
-
-<file path=customXml/item4.xml><?xml version="1.0" encoding="utf-8"?>
 <ct:contentTypeSchema xmlns:ct="http://schemas.microsoft.com/office/2006/metadata/contentType" xmlns:ma="http://schemas.microsoft.com/office/2006/metadata/properties/metaAttributes" ct:_="" ma:_="" ma:contentTypeName="Document" ma:contentTypeID="0x0101003344BE67D7EB984A84C06E190413FBFD" ma:contentTypeVersion="13" ma:contentTypeDescription="Create a new document." ma:contentTypeScope="" ma:versionID="62806da6a123f720f7acba6a57a78625">
   <xsd:schema xmlns:xsd="http://www.w3.org/2001/XMLSchema" xmlns:xs="http://www.w3.org/2001/XMLSchema" xmlns:p="http://schemas.microsoft.com/office/2006/metadata/properties" xmlns:ns3="9de94308-2297-4d04-a77d-26fce9df9395" xmlns:ns4="22375818-dcd7-42e4-9660-6b33e030de66" targetNamespace="http://schemas.microsoft.com/office/2006/metadata/properties" ma:root="true" ma:fieldsID="b0162c288fb0ddca33b423a07ec79a83" ns3:_="" ns4:_="">
     <xsd:import namespace="9de94308-2297-4d04-a77d-26fce9df9395"/>
@@ -3698,33 +4279,28 @@
 </ct:contentTypeSchema>
 </file>
 
-<file path=customXml/itemProps1.xml><?xml version="1.0" encoding="utf-8"?>
-<ds:datastoreItem xmlns:ds="http://schemas.openxmlformats.org/officeDocument/2006/customXml" ds:itemID="{A8692520-A146-479C-AD7A-A47BE4843898}">
-  <ds:schemaRefs>
-    <ds:schemaRef ds:uri="http://schemas.openxmlformats.org/officeDocument/2006/bibliography"/>
-  </ds:schemaRefs>
-</ds:datastoreItem>
+<file path=customXml/item2.xml><?xml version="1.0" encoding="utf-8"?>
+<p:properties xmlns:p="http://schemas.microsoft.com/office/2006/metadata/properties" xmlns:xsi="http://www.w3.org/2001/XMLSchema-instance" xmlns:pc="http://schemas.microsoft.com/office/infopath/2007/PartnerControls">
+  <documentManagement>
+    <_activity xmlns="9de94308-2297-4d04-a77d-26fce9df9395" xsi:nil="true"/>
+  </documentManagement>
+</p:properties>
 </file>
 
-<file path=customXml/itemProps2.xml><?xml version="1.0" encoding="utf-8"?>
-<ds:datastoreItem xmlns:ds="http://schemas.openxmlformats.org/officeDocument/2006/customXml" ds:itemID="{05679AFF-951D-4482-A38C-F381CA16087C}">
-  <ds:schemaRefs>
-    <ds:schemaRef ds:uri="http://schemas.microsoft.com/sharepoint/v3/contenttype/forms"/>
-  </ds:schemaRefs>
-</ds:datastoreItem>
+<file path=customXml/item3.xml><?xml version="1.0" encoding="utf-8"?>
+<?mso-contentType ?>
+<FormTemplates xmlns="http://schemas.microsoft.com/sharepoint/v3/contenttype/forms">
+  <Display>DocumentLibraryForm</Display>
+  <Edit>DocumentLibraryForm</Edit>
+  <New>DocumentLibraryForm</New>
+</FormTemplates>
 </file>
 
-<file path=customXml/itemProps3.xml><?xml version="1.0" encoding="utf-8"?>
-<ds:datastoreItem xmlns:ds="http://schemas.openxmlformats.org/officeDocument/2006/customXml" ds:itemID="{6C2FB094-BE0D-44AD-B913-1C0C6EE1C939}">
-  <ds:schemaRefs>
-    <ds:schemaRef ds:uri="http://schemas.microsoft.com/office/2006/metadata/properties"/>
-    <ds:schemaRef ds:uri="http://schemas.microsoft.com/office/infopath/2007/PartnerControls"/>
-    <ds:schemaRef ds:uri="9de94308-2297-4d04-a77d-26fce9df9395"/>
-  </ds:schemaRefs>
-</ds:datastoreItem>
+<file path=customXml/item4.xml><?xml version="1.0" encoding="utf-8"?>
+<b:Sources xmlns:b="http://schemas.openxmlformats.org/officeDocument/2006/bibliography" xmlns="http://schemas.openxmlformats.org/officeDocument/2006/bibliography" SelectedStyle="\APASixthEditionOfficeOnline.xsl" StyleName="APA" Version="6"/>
 </file>
 
-<file path=customXml/itemProps4.xml><?xml version="1.0" encoding="utf-8"?>
+<file path=customXml/itemProps1.xml><?xml version="1.0" encoding="utf-8"?>
 <ds:datastoreItem xmlns:ds="http://schemas.openxmlformats.org/officeDocument/2006/customXml" ds:itemID="{22B72EB7-6011-4D99-8EFF-7BD0F885DDFD}">
   <ds:schemaRefs>
     <ds:schemaRef ds:uri="http://schemas.microsoft.com/office/2006/metadata/contentType"/>
@@ -3741,4 +4317,30 @@
     <ds:schemaRef ds:uri="http://schemas.microsoft.com/internal/obd"/>
   </ds:schemaRefs>
 </ds:datastoreItem>
+</file>
+
+<file path=customXml/itemProps2.xml><?xml version="1.0" encoding="utf-8"?>
+<ds:datastoreItem xmlns:ds="http://schemas.openxmlformats.org/officeDocument/2006/customXml" ds:itemID="{6C2FB094-BE0D-44AD-B913-1C0C6EE1C939}">
+  <ds:schemaRefs>
+    <ds:schemaRef ds:uri="http://schemas.microsoft.com/office/2006/metadata/properties"/>
+    <ds:schemaRef ds:uri="http://schemas.microsoft.com/office/infopath/2007/PartnerControls"/>
+    <ds:schemaRef ds:uri="9de94308-2297-4d04-a77d-26fce9df9395"/>
+  </ds:schemaRefs>
+</ds:datastoreItem>
+</file>
+
+<file path=customXml/itemProps3.xml><?xml version="1.0" encoding="utf-8"?>
+<ds:datastoreItem xmlns:ds="http://schemas.openxmlformats.org/officeDocument/2006/customXml" ds:itemID="{05679AFF-951D-4482-A38C-F381CA16087C}">
+  <ds:schemaRefs>
+    <ds:schemaRef ds:uri="http://schemas.microsoft.com/sharepoint/v3/contenttype/forms"/>
+  </ds:schemaRefs>
+</ds:datastoreItem>
+</file>
+
+<file path=customXml/itemProps4.xml><?xml version="1.0" encoding="utf-8"?>
+<ds:datastoreItem xmlns:ds="http://schemas.openxmlformats.org/officeDocument/2006/customXml" ds:itemID="{A8692520-A146-479C-AD7A-A47BE4843898}">
+  <ds:schemaRefs>
+    <ds:schemaRef ds:uri="http://schemas.openxmlformats.org/officeDocument/2006/bibliography"/>
+  </ds:schemaRefs>
+</ds:datastoreItem>
 </file>
</xml_diff>

<commit_message>
enlever le button de historique
</commit_message>
<xml_diff>
--- a/doc/projet_3.docx
+++ b/doc/projet_3.docx
@@ -1782,7 +1782,13 @@
       </w:r>
       <w:proofErr w:type="spellEnd"/>
       <w:r>
-        <w:t xml:space="preserve"> m’a était très utile </w:t>
+        <w:t xml:space="preserve"> </w:t>
+      </w:r>
+      <w:r>
+        <w:t>nous a</w:t>
+      </w:r>
+      <w:r>
+        <w:t xml:space="preserve"> était très utile </w:t>
       </w:r>
       <w:r>
         <w:t>tout au long de mon projet en tant que base de donnée</w:t>
@@ -1814,7 +1820,24 @@
         </w:rPr>
       </w:pPr>
       <w:r>
-        <w:t xml:space="preserve">Cependant, dans le cadre de notre projet, un jeu de shogi joueur contre IA, cette fonctionne de temps réel n’était pas si indispensable que je le pensais. </w:t>
+        <w:t>Cependant, dans le cadre de notre projet, un jeu de shogi joueur contre IA, cette fonctionne de temps réel n’était pas si indispensable qu</w:t>
+      </w:r>
+      <w:r>
+        <w:t>’</w:t>
+      </w:r>
+      <w:proofErr w:type="spellStart"/>
+      <w:r>
+        <w:t>ont</w:t>
+      </w:r>
+      <w:proofErr w:type="spellEnd"/>
+      <w:r>
+        <w:t xml:space="preserve"> le </w:t>
+      </w:r>
+      <w:r>
+        <w:t>pensaient</w:t>
+      </w:r>
+      <w:r>
+        <w:t xml:space="preserve">. </w:t>
       </w:r>
       <w:r>
         <w:rPr>
@@ -1955,6 +1978,9 @@
           <w:ilvl w:val="0"/>
           <w:numId w:val="4"/>
         </w:numPr>
+        <w:rPr>
+          <w:rFonts w:hint="eastAsia"/>
+        </w:rPr>
       </w:pPr>
       <w:proofErr w:type="spellStart"/>
       <w:r>
@@ -2862,6 +2888,9 @@
     <w:p>
       <w:pPr>
         <w:pStyle w:val="Titre2"/>
+        <w:rPr>
+          <w:rFonts w:hint="eastAsia"/>
+        </w:rPr>
       </w:pPr>
       <w:bookmarkStart w:id="20" w:name="_Toc196572300"/>
       <w:bookmarkStart w:id="21" w:name="_Toc197931262"/>
@@ -3182,6 +3211,9 @@
           <w:ilvl w:val="0"/>
           <w:numId w:val="4"/>
         </w:numPr>
+        <w:rPr>
+          <w:rFonts w:hint="eastAsia"/>
+        </w:rPr>
       </w:pPr>
       <w:proofErr w:type="spellStart"/>
       <w:r>
@@ -3596,12 +3628,9 @@
       </w:pPr>
     </w:p>
     <w:sectPr>
-      <w:headerReference w:type="even" r:id="rId23"/>
-      <w:headerReference w:type="default" r:id="rId24"/>
-      <w:footerReference w:type="even" r:id="rId25"/>
-      <w:footerReference w:type="default" r:id="rId26"/>
-      <w:headerReference w:type="first" r:id="rId27"/>
-      <w:footerReference w:type="first" r:id="rId28"/>
+      <w:headerReference w:type="default" r:id="rId23"/>
+      <w:footerReference w:type="default" r:id="rId24"/>
+      <w:footerReference w:type="first" r:id="rId25"/>
       <w:pgSz w:w="12240" w:h="15840"/>
       <w:pgMar w:top="1134" w:right="1134" w:bottom="1134" w:left="1134" w:header="720" w:footer="720" w:gutter="0"/>
       <w:cols w:space="720"/>
@@ -3643,19 +3672,6 @@
 </file>
 
 <file path=word/footer1.xml><?xml version="1.0" encoding="utf-8"?>
-<w:ftr xmlns:wpc="http://schemas.microsoft.com/office/word/2010/wordprocessingCanvas" xmlns:cx="http://schemas.microsoft.com/office/drawing/2014/chartex" xmlns:cx1="http://schemas.microsoft.com/office/drawing/2015/9/8/chartex" xmlns:cx2="http://schemas.microsoft.com/office/drawing/2015/10/21/chartex" xmlns:cx3="http://schemas.microsoft.com/office/drawing/2016/5/9/chartex" xmlns:cx4="http://schemas.microsoft.com/office/drawing/2016/5/10/chartex" xmlns:cx5="http://schemas.microsoft.com/office/drawing/2016/5/11/chartex" xmlns:cx6="http://schemas.microsoft.com/office/drawing/2016/5/12/chartex" xmlns:cx7="http://schemas.microsoft.com/office/drawing/2016/5/13/chartex" xmlns:cx8="http://schemas.microsoft.com/office/drawing/2016/5/14/chartex" xmlns:mc="http://schemas.openxmlformats.org/markup-compatibility/2006" xmlns:aink="http://schemas.microsoft.com/office/drawing/2016/ink" xmlns:am3d="http://schemas.microsoft.com/office/drawing/2017/model3d" xmlns:o="urn:schemas-microsoft-com:office:office" xmlns:oel="http://schemas.microsoft.com/office/2019/extlst" xmlns:r="http://schemas.openxmlformats.org/officeDocument/2006/relationships" xmlns:m="http://schemas.openxmlformats.org/officeDocument/2006/math" xmlns:v="urn:schemas-microsoft-com:vml" xmlns:wp14="http://schemas.microsoft.com/office/word/2010/wordprocessingDrawing" xmlns:wp="http://schemas.openxmlformats.org/drawingml/2006/wordprocessingDrawing" xmlns:w10="urn:schemas-microsoft-com:office:word" xmlns:w="http://schemas.openxmlformats.org/wordprocessingml/2006/main" xmlns:w14="http://schemas.microsoft.com/office/word/2010/wordml" xmlns:w15="http://schemas.microsoft.com/office/word/2012/wordml" xmlns:w16cex="http://schemas.microsoft.com/office/word/2018/wordml/cex" xmlns:w16cid="http://schemas.microsoft.com/office/word/2016/wordml/cid" xmlns:w16="http://schemas.microsoft.com/office/word/2018/wordml" xmlns:w16du="http://schemas.microsoft.com/office/word/2023/wordml/word16du" xmlns:w16sdtdh="http://schemas.microsoft.com/office/word/2020/wordml/sdtdatahash" xmlns:w16sdtfl="http://schemas.microsoft.com/office/word/2024/wordml/sdtformatlock" xmlns:w16se="http://schemas.microsoft.com/office/word/2015/wordml/symex" xmlns:wpg="http://schemas.microsoft.com/office/word/2010/wordprocessingGroup" xmlns:wpi="http://schemas.microsoft.com/office/word/2010/wordprocessingInk" xmlns:wne="http://schemas.microsoft.com/office/word/2006/wordml" xmlns:wps="http://schemas.microsoft.com/office/word/2010/wordprocessingShape" mc:Ignorable="w14 w15 w16se w16cid w16 w16cex w16sdtdh w16sdtfl w16du wp14">
-  <w:p>
-    <w:pPr>
-      <w:pStyle w:val="Pieddepage"/>
-      <w:rPr>
-        <w:rFonts w:hint="eastAsia"/>
-      </w:rPr>
-    </w:pPr>
-  </w:p>
-</w:ftr>
-</file>
-
-<file path=word/footer2.xml><?xml version="1.0" encoding="utf-8"?>
 <w:ftr xmlns:wpc="http://schemas.microsoft.com/office/word/2010/wordprocessingCanvas" xmlns:cx="http://schemas.microsoft.com/office/drawing/2014/chartex" xmlns:cx1="http://schemas.microsoft.com/office/drawing/2015/9/8/chartex" xmlns:cx2="http://schemas.microsoft.com/office/drawing/2015/10/21/chartex" xmlns:cx3="http://schemas.microsoft.com/office/drawing/2016/5/9/chartex" xmlns:cx4="http://schemas.microsoft.com/office/drawing/2016/5/10/chartex" xmlns:cx5="http://schemas.microsoft.com/office/drawing/2016/5/11/chartex" xmlns:cx6="http://schemas.microsoft.com/office/drawing/2016/5/12/chartex" xmlns:cx7="http://schemas.microsoft.com/office/drawing/2016/5/13/chartex" xmlns:cx8="http://schemas.microsoft.com/office/drawing/2016/5/14/chartex" xmlns:mc="http://schemas.openxmlformats.org/markup-compatibility/2006" xmlns:aink="http://schemas.microsoft.com/office/drawing/2016/ink" xmlns:am3d="http://schemas.microsoft.com/office/drawing/2017/model3d" xmlns:o="urn:schemas-microsoft-com:office:office" xmlns:oel="http://schemas.microsoft.com/office/2019/extlst" xmlns:r="http://schemas.openxmlformats.org/officeDocument/2006/relationships" xmlns:m="http://schemas.openxmlformats.org/officeDocument/2006/math" xmlns:v="urn:schemas-microsoft-com:vml" xmlns:wp14="http://schemas.microsoft.com/office/word/2010/wordprocessingDrawing" xmlns:wp="http://schemas.openxmlformats.org/drawingml/2006/wordprocessingDrawing" xmlns:w10="urn:schemas-microsoft-com:office:word" xmlns:w="http://schemas.openxmlformats.org/wordprocessingml/2006/main" xmlns:w14="http://schemas.microsoft.com/office/word/2010/wordml" xmlns:w15="http://schemas.microsoft.com/office/word/2012/wordml" xmlns:w16cex="http://schemas.microsoft.com/office/word/2018/wordml/cex" xmlns:w16cid="http://schemas.microsoft.com/office/word/2016/wordml/cid" xmlns:w16="http://schemas.microsoft.com/office/word/2018/wordml" xmlns:w16du="http://schemas.microsoft.com/office/word/2023/wordml/word16du" xmlns:w16sdtdh="http://schemas.microsoft.com/office/word/2020/wordml/sdtdatahash" xmlns:w16sdtfl="http://schemas.microsoft.com/office/word/2024/wordml/sdtformatlock" xmlns:w16se="http://schemas.microsoft.com/office/word/2015/wordml/symex" xmlns:wpg="http://schemas.microsoft.com/office/word/2010/wordprocessingGroup" xmlns:wpi="http://schemas.microsoft.com/office/word/2010/wordprocessingInk" xmlns:wne="http://schemas.microsoft.com/office/word/2006/wordml" xmlns:wps="http://schemas.microsoft.com/office/word/2010/wordprocessingShape" mc:Ignorable="w14 w15 w16se w16cid w16 w16cex w16sdtdh w16sdtfl w16du wp14">
   <w:p>
     <w:pPr>
@@ -3708,7 +3724,7 @@
 </w:ftr>
 </file>
 
-<file path=word/footer3.xml><?xml version="1.0" encoding="utf-8"?>
+<file path=word/footer2.xml><?xml version="1.0" encoding="utf-8"?>
 <w:ftr xmlns:wpc="http://schemas.microsoft.com/office/word/2010/wordprocessingCanvas" xmlns:cx="http://schemas.microsoft.com/office/drawing/2014/chartex" xmlns:cx1="http://schemas.microsoft.com/office/drawing/2015/9/8/chartex" xmlns:cx2="http://schemas.microsoft.com/office/drawing/2015/10/21/chartex" xmlns:cx3="http://schemas.microsoft.com/office/drawing/2016/5/9/chartex" xmlns:cx4="http://schemas.microsoft.com/office/drawing/2016/5/10/chartex" xmlns:cx5="http://schemas.microsoft.com/office/drawing/2016/5/11/chartex" xmlns:cx6="http://schemas.microsoft.com/office/drawing/2016/5/12/chartex" xmlns:cx7="http://schemas.microsoft.com/office/drawing/2016/5/13/chartex" xmlns:cx8="http://schemas.microsoft.com/office/drawing/2016/5/14/chartex" xmlns:mc="http://schemas.openxmlformats.org/markup-compatibility/2006" xmlns:aink="http://schemas.microsoft.com/office/drawing/2016/ink" xmlns:am3d="http://schemas.microsoft.com/office/drawing/2017/model3d" xmlns:o="urn:schemas-microsoft-com:office:office" xmlns:oel="http://schemas.microsoft.com/office/2019/extlst" xmlns:r="http://schemas.openxmlformats.org/officeDocument/2006/relationships" xmlns:m="http://schemas.openxmlformats.org/officeDocument/2006/math" xmlns:v="urn:schemas-microsoft-com:vml" xmlns:wp14="http://schemas.microsoft.com/office/word/2010/wordprocessingDrawing" xmlns:wp="http://schemas.openxmlformats.org/drawingml/2006/wordprocessingDrawing" xmlns:w10="urn:schemas-microsoft-com:office:word" xmlns:w="http://schemas.openxmlformats.org/wordprocessingml/2006/main" xmlns:w14="http://schemas.microsoft.com/office/word/2010/wordml" xmlns:w15="http://schemas.microsoft.com/office/word/2012/wordml" xmlns:w16cex="http://schemas.microsoft.com/office/word/2018/wordml/cex" xmlns:w16cid="http://schemas.microsoft.com/office/word/2016/wordml/cid" xmlns:w16="http://schemas.microsoft.com/office/word/2018/wordml" xmlns:w16du="http://schemas.microsoft.com/office/word/2023/wordml/word16du" xmlns:w16sdtdh="http://schemas.microsoft.com/office/word/2020/wordml/sdtdatahash" xmlns:w16sdtfl="http://schemas.microsoft.com/office/word/2024/wordml/sdtformatlock" xmlns:w16se="http://schemas.microsoft.com/office/word/2015/wordml/symex" xmlns:wpg="http://schemas.microsoft.com/office/word/2010/wordprocessingGroup" xmlns:wpi="http://schemas.microsoft.com/office/word/2010/wordprocessingInk" xmlns:wne="http://schemas.microsoft.com/office/word/2006/wordml" xmlns:wps="http://schemas.microsoft.com/office/word/2010/wordprocessingShape" mc:Ignorable="w14 w15 w16se w16cid w16 w16cex w16sdtdh w16sdtfl w16du wp14">
   <w:p>
     <w:pPr>
@@ -3775,19 +3791,6 @@
 </file>
 
 <file path=word/header1.xml><?xml version="1.0" encoding="utf-8"?>
-<w:hdr xmlns:wpc="http://schemas.microsoft.com/office/word/2010/wordprocessingCanvas" xmlns:cx="http://schemas.microsoft.com/office/drawing/2014/chartex" xmlns:cx1="http://schemas.microsoft.com/office/drawing/2015/9/8/chartex" xmlns:cx2="http://schemas.microsoft.com/office/drawing/2015/10/21/chartex" xmlns:cx3="http://schemas.microsoft.com/office/drawing/2016/5/9/chartex" xmlns:cx4="http://schemas.microsoft.com/office/drawing/2016/5/10/chartex" xmlns:cx5="http://schemas.microsoft.com/office/drawing/2016/5/11/chartex" xmlns:cx6="http://schemas.microsoft.com/office/drawing/2016/5/12/chartex" xmlns:cx7="http://schemas.microsoft.com/office/drawing/2016/5/13/chartex" xmlns:cx8="http://schemas.microsoft.com/office/drawing/2016/5/14/chartex" xmlns:mc="http://schemas.openxmlformats.org/markup-compatibility/2006" xmlns:aink="http://schemas.microsoft.com/office/drawing/2016/ink" xmlns:am3d="http://schemas.microsoft.com/office/drawing/2017/model3d" xmlns:o="urn:schemas-microsoft-com:office:office" xmlns:oel="http://schemas.microsoft.com/office/2019/extlst" xmlns:r="http://schemas.openxmlformats.org/officeDocument/2006/relationships" xmlns:m="http://schemas.openxmlformats.org/officeDocument/2006/math" xmlns:v="urn:schemas-microsoft-com:vml" xmlns:wp14="http://schemas.microsoft.com/office/word/2010/wordprocessingDrawing" xmlns:wp="http://schemas.openxmlformats.org/drawingml/2006/wordprocessingDrawing" xmlns:w10="urn:schemas-microsoft-com:office:word" xmlns:w="http://schemas.openxmlformats.org/wordprocessingml/2006/main" xmlns:w14="http://schemas.microsoft.com/office/word/2010/wordml" xmlns:w15="http://schemas.microsoft.com/office/word/2012/wordml" xmlns:w16cex="http://schemas.microsoft.com/office/word/2018/wordml/cex" xmlns:w16cid="http://schemas.microsoft.com/office/word/2016/wordml/cid" xmlns:w16="http://schemas.microsoft.com/office/word/2018/wordml" xmlns:w16du="http://schemas.microsoft.com/office/word/2023/wordml/word16du" xmlns:w16sdtdh="http://schemas.microsoft.com/office/word/2020/wordml/sdtdatahash" xmlns:w16sdtfl="http://schemas.microsoft.com/office/word/2024/wordml/sdtformatlock" xmlns:w16se="http://schemas.microsoft.com/office/word/2015/wordml/symex" xmlns:wpg="http://schemas.microsoft.com/office/word/2010/wordprocessingGroup" xmlns:wpi="http://schemas.microsoft.com/office/word/2010/wordprocessingInk" xmlns:wne="http://schemas.microsoft.com/office/word/2006/wordml" xmlns:wps="http://schemas.microsoft.com/office/word/2010/wordprocessingShape" mc:Ignorable="w14 w15 w16se w16cid w16 w16cex w16sdtdh w16sdtfl w16du wp14">
-  <w:p>
-    <w:pPr>
-      <w:pStyle w:val="En-tte"/>
-      <w:rPr>
-        <w:rFonts w:hint="eastAsia"/>
-      </w:rPr>
-    </w:pPr>
-  </w:p>
-</w:hdr>
-</file>
-
-<file path=word/header2.xml><?xml version="1.0" encoding="utf-8"?>
 <w:hdr xmlns:wpc="http://schemas.microsoft.com/office/word/2010/wordprocessingCanvas" xmlns:cx="http://schemas.microsoft.com/office/drawing/2014/chartex" xmlns:cx1="http://schemas.microsoft.com/office/drawing/2015/9/8/chartex" xmlns:cx2="http://schemas.microsoft.com/office/drawing/2015/10/21/chartex" xmlns:cx3="http://schemas.microsoft.com/office/drawing/2016/5/9/chartex" xmlns:cx4="http://schemas.microsoft.com/office/drawing/2016/5/10/chartex" xmlns:cx5="http://schemas.microsoft.com/office/drawing/2016/5/11/chartex" xmlns:cx6="http://schemas.microsoft.com/office/drawing/2016/5/12/chartex" xmlns:cx7="http://schemas.microsoft.com/office/drawing/2016/5/13/chartex" xmlns:cx8="http://schemas.microsoft.com/office/drawing/2016/5/14/chartex" xmlns:mc="http://schemas.openxmlformats.org/markup-compatibility/2006" xmlns:aink="http://schemas.microsoft.com/office/drawing/2016/ink" xmlns:am3d="http://schemas.microsoft.com/office/drawing/2017/model3d" xmlns:o="urn:schemas-microsoft-com:office:office" xmlns:oel="http://schemas.microsoft.com/office/2019/extlst" xmlns:r="http://schemas.openxmlformats.org/officeDocument/2006/relationships" xmlns:m="http://schemas.openxmlformats.org/officeDocument/2006/math" xmlns:v="urn:schemas-microsoft-com:vml" xmlns:wp14="http://schemas.microsoft.com/office/word/2010/wordprocessingDrawing" xmlns:wp="http://schemas.openxmlformats.org/drawingml/2006/wordprocessingDrawing" xmlns:w10="urn:schemas-microsoft-com:office:word" xmlns:w="http://schemas.openxmlformats.org/wordprocessingml/2006/main" xmlns:w14="http://schemas.microsoft.com/office/word/2010/wordml" xmlns:w15="http://schemas.microsoft.com/office/word/2012/wordml" xmlns:w16cex="http://schemas.microsoft.com/office/word/2018/wordml/cex" xmlns:w16cid="http://schemas.microsoft.com/office/word/2016/wordml/cid" xmlns:w16="http://schemas.microsoft.com/office/word/2018/wordml" xmlns:w16du="http://schemas.microsoft.com/office/word/2023/wordml/word16du" xmlns:w16sdtdh="http://schemas.microsoft.com/office/word/2020/wordml/sdtdatahash" xmlns:w16sdtfl="http://schemas.microsoft.com/office/word/2024/wordml/sdtformatlock" xmlns:w16se="http://schemas.microsoft.com/office/word/2015/wordml/symex" xmlns:wpg="http://schemas.microsoft.com/office/word/2010/wordprocessingGroup" xmlns:wpi="http://schemas.microsoft.com/office/word/2010/wordprocessingInk" xmlns:wne="http://schemas.microsoft.com/office/word/2006/wordml" xmlns:wps="http://schemas.microsoft.com/office/word/2010/wordprocessingShape" mc:Ignorable="w14 w15 w16se w16cid w16 w16cex w16sdtdh w16sdtfl w16du wp14">
   <w:p>
     <w:pPr>
@@ -3844,19 +3847,6 @@
       <w:t>Projet 3</w:t>
     </w:r>
   </w:p>
-  <w:p>
-    <w:pPr>
-      <w:pStyle w:val="En-tte"/>
-      <w:rPr>
-        <w:rFonts w:hint="eastAsia"/>
-      </w:rPr>
-    </w:pPr>
-  </w:p>
-</w:hdr>
-</file>
-
-<file path=word/header3.xml><?xml version="1.0" encoding="utf-8"?>
-<w:hdr xmlns:wpc="http://schemas.microsoft.com/office/word/2010/wordprocessingCanvas" xmlns:cx="http://schemas.microsoft.com/office/drawing/2014/chartex" xmlns:cx1="http://schemas.microsoft.com/office/drawing/2015/9/8/chartex" xmlns:cx2="http://schemas.microsoft.com/office/drawing/2015/10/21/chartex" xmlns:cx3="http://schemas.microsoft.com/office/drawing/2016/5/9/chartex" xmlns:cx4="http://schemas.microsoft.com/office/drawing/2016/5/10/chartex" xmlns:cx5="http://schemas.microsoft.com/office/drawing/2016/5/11/chartex" xmlns:cx6="http://schemas.microsoft.com/office/drawing/2016/5/12/chartex" xmlns:cx7="http://schemas.microsoft.com/office/drawing/2016/5/13/chartex" xmlns:cx8="http://schemas.microsoft.com/office/drawing/2016/5/14/chartex" xmlns:mc="http://schemas.openxmlformats.org/markup-compatibility/2006" xmlns:aink="http://schemas.microsoft.com/office/drawing/2016/ink" xmlns:am3d="http://schemas.microsoft.com/office/drawing/2017/model3d" xmlns:o="urn:schemas-microsoft-com:office:office" xmlns:oel="http://schemas.microsoft.com/office/2019/extlst" xmlns:r="http://schemas.openxmlformats.org/officeDocument/2006/relationships" xmlns:m="http://schemas.openxmlformats.org/officeDocument/2006/math" xmlns:v="urn:schemas-microsoft-com:vml" xmlns:wp14="http://schemas.microsoft.com/office/word/2010/wordprocessingDrawing" xmlns:wp="http://schemas.openxmlformats.org/drawingml/2006/wordprocessingDrawing" xmlns:w10="urn:schemas-microsoft-com:office:word" xmlns:w="http://schemas.openxmlformats.org/wordprocessingml/2006/main" xmlns:w14="http://schemas.microsoft.com/office/word/2010/wordml" xmlns:w15="http://schemas.microsoft.com/office/word/2012/wordml" xmlns:w16cex="http://schemas.microsoft.com/office/word/2018/wordml/cex" xmlns:w16cid="http://schemas.microsoft.com/office/word/2016/wordml/cid" xmlns:w16="http://schemas.microsoft.com/office/word/2018/wordml" xmlns:w16du="http://schemas.microsoft.com/office/word/2023/wordml/word16du" xmlns:w16sdtdh="http://schemas.microsoft.com/office/word/2020/wordml/sdtdatahash" xmlns:w16sdtfl="http://schemas.microsoft.com/office/word/2024/wordml/sdtformatlock" xmlns:w16se="http://schemas.microsoft.com/office/word/2015/wordml/symex" xmlns:wpg="http://schemas.microsoft.com/office/word/2010/wordprocessingGroup" xmlns:wpi="http://schemas.microsoft.com/office/word/2010/wordprocessingInk" xmlns:wne="http://schemas.microsoft.com/office/word/2006/wordml" xmlns:wps="http://schemas.microsoft.com/office/word/2010/wordprocessingShape" mc:Ignorable="w14 w15 w16se w16cid w16 w16cex w16sdtdh w16sdtfl w16du wp14">
   <w:p>
     <w:pPr>
       <w:pStyle w:val="En-tte"/>
@@ -5729,14 +5719,6 @@
 </file>
 
 <file path=customXml/item1.xml><?xml version="1.0" encoding="utf-8"?>
-<p:properties xmlns:p="http://schemas.microsoft.com/office/2006/metadata/properties" xmlns:xsi="http://www.w3.org/2001/XMLSchema-instance" xmlns:pc="http://schemas.microsoft.com/office/infopath/2007/PartnerControls">
-  <documentManagement>
-    <_activity xmlns="9de94308-2297-4d04-a77d-26fce9df9395" xsi:nil="true"/>
-  </documentManagement>
-</p:properties>
-</file>
-
-<file path=customXml/item2.xml><?xml version="1.0" encoding="utf-8"?>
 <ct:contentTypeSchema xmlns:ct="http://schemas.microsoft.com/office/2006/metadata/contentType" xmlns:ma="http://schemas.microsoft.com/office/2006/metadata/properties/metaAttributes" ct:_="" ma:_="" ma:contentTypeName="Document" ma:contentTypeID="0x0101003344BE67D7EB984A84C06E190413FBFD" ma:contentTypeVersion="13" ma:contentTypeDescription="Create a new document." ma:contentTypeScope="" ma:versionID="62806da6a123f720f7acba6a57a78625">
   <xsd:schema xmlns:xsd="http://www.w3.org/2001/XMLSchema" xmlns:xs="http://www.w3.org/2001/XMLSchema" xmlns:p="http://schemas.microsoft.com/office/2006/metadata/properties" xmlns:ns3="9de94308-2297-4d04-a77d-26fce9df9395" xmlns:ns4="22375818-dcd7-42e4-9660-6b33e030de66" targetNamespace="http://schemas.microsoft.com/office/2006/metadata/properties" ma:root="true" ma:fieldsID="b0162c288fb0ddca33b423a07ec79a83" ns3:_="" ns4:_="">
     <xsd:import namespace="9de94308-2297-4d04-a77d-26fce9df9395"/>
@@ -5957,11 +5939,15 @@
 </ct:contentTypeSchema>
 </file>
 
-<file path=customXml/item3.xml><?xml version="1.0" encoding="utf-8"?>
-<b:Sources xmlns:b="http://schemas.openxmlformats.org/officeDocument/2006/bibliography" xmlns="http://schemas.openxmlformats.org/officeDocument/2006/bibliography" SelectedStyle="\APASixthEditionOfficeOnline.xsl" StyleName="APA" Version="6"/>
+<file path=customXml/item2.xml><?xml version="1.0" encoding="utf-8"?>
+<p:properties xmlns:p="http://schemas.microsoft.com/office/2006/metadata/properties" xmlns:xsi="http://www.w3.org/2001/XMLSchema-instance" xmlns:pc="http://schemas.microsoft.com/office/infopath/2007/PartnerControls">
+  <documentManagement>
+    <_activity xmlns="9de94308-2297-4d04-a77d-26fce9df9395" xsi:nil="true"/>
+  </documentManagement>
+</p:properties>
 </file>
 
-<file path=customXml/item4.xml><?xml version="1.0" encoding="utf-8"?>
+<file path=customXml/item3.xml><?xml version="1.0" encoding="utf-8"?>
 <?mso-contentType ?>
 <FormTemplates xmlns="http://schemas.microsoft.com/sharepoint/v3/contenttype/forms">
   <Display>DocumentLibraryForm</Display>
@@ -5970,17 +5956,11 @@
 </FormTemplates>
 </file>
 
-<file path=customXml/itemProps1.xml><?xml version="1.0" encoding="utf-8"?>
-<ds:datastoreItem xmlns:ds="http://schemas.openxmlformats.org/officeDocument/2006/customXml" ds:itemID="{6C2FB094-BE0D-44AD-B913-1C0C6EE1C939}">
-  <ds:schemaRefs>
-    <ds:schemaRef ds:uri="http://schemas.microsoft.com/office/2006/metadata/properties"/>
-    <ds:schemaRef ds:uri="http://schemas.microsoft.com/office/infopath/2007/PartnerControls"/>
-    <ds:schemaRef ds:uri="9de94308-2297-4d04-a77d-26fce9df9395"/>
-  </ds:schemaRefs>
-</ds:datastoreItem>
+<file path=customXml/item4.xml><?xml version="1.0" encoding="utf-8"?>
+<b:Sources xmlns:b="http://schemas.openxmlformats.org/officeDocument/2006/bibliography" xmlns="http://schemas.openxmlformats.org/officeDocument/2006/bibliography" SelectedStyle="\APASixthEditionOfficeOnline.xsl" StyleName="APA" Version="6"/>
 </file>
 
-<file path=customXml/itemProps2.xml><?xml version="1.0" encoding="utf-8"?>
+<file path=customXml/itemProps1.xml><?xml version="1.0" encoding="utf-8"?>
 <ds:datastoreItem xmlns:ds="http://schemas.openxmlformats.org/officeDocument/2006/customXml" ds:itemID="{22B72EB7-6011-4D99-8EFF-7BD0F885DDFD}">
   <ds:schemaRefs>
     <ds:schemaRef ds:uri="http://schemas.microsoft.com/office/2006/metadata/contentType"/>
@@ -5999,18 +5979,28 @@
 </ds:datastoreItem>
 </file>
 
+<file path=customXml/itemProps2.xml><?xml version="1.0" encoding="utf-8"?>
+<ds:datastoreItem xmlns:ds="http://schemas.openxmlformats.org/officeDocument/2006/customXml" ds:itemID="{6C2FB094-BE0D-44AD-B913-1C0C6EE1C939}">
+  <ds:schemaRefs>
+    <ds:schemaRef ds:uri="http://schemas.microsoft.com/office/2006/metadata/properties"/>
+    <ds:schemaRef ds:uri="http://schemas.microsoft.com/office/infopath/2007/PartnerControls"/>
+    <ds:schemaRef ds:uri="9de94308-2297-4d04-a77d-26fce9df9395"/>
+  </ds:schemaRefs>
+</ds:datastoreItem>
+</file>
+
 <file path=customXml/itemProps3.xml><?xml version="1.0" encoding="utf-8"?>
+<ds:datastoreItem xmlns:ds="http://schemas.openxmlformats.org/officeDocument/2006/customXml" ds:itemID="{05679AFF-951D-4482-A38C-F381CA16087C}">
+  <ds:schemaRefs>
+    <ds:schemaRef ds:uri="http://schemas.microsoft.com/sharepoint/v3/contenttype/forms"/>
+  </ds:schemaRefs>
+</ds:datastoreItem>
+</file>
+
+<file path=customXml/itemProps4.xml><?xml version="1.0" encoding="utf-8"?>
 <ds:datastoreItem xmlns:ds="http://schemas.openxmlformats.org/officeDocument/2006/customXml" ds:itemID="{A8692520-A146-479C-AD7A-A47BE4843898}">
   <ds:schemaRefs>
     <ds:schemaRef ds:uri="http://schemas.openxmlformats.org/officeDocument/2006/bibliography"/>
   </ds:schemaRefs>
 </ds:datastoreItem>
-</file>
-
-<file path=customXml/itemProps4.xml><?xml version="1.0" encoding="utf-8"?>
-<ds:datastoreItem xmlns:ds="http://schemas.openxmlformats.org/officeDocument/2006/customXml" ds:itemID="{05679AFF-951D-4482-A38C-F381CA16087C}">
-  <ds:schemaRefs>
-    <ds:schemaRef ds:uri="http://schemas.microsoft.com/sharepoint/v3/contenttype/forms"/>
-  </ds:schemaRefs>
-</ds:datastoreItem>
 </file>
</xml_diff>